<commit_message>
Data Analyst Interview Practice: Added answer for describing a recent project
</commit_message>
<xml_diff>
--- a/Programming/data_analyst_interview_practice.docx
+++ b/Programming/data_analyst_interview_practice.docx
@@ -146,6 +146,347 @@
           <w:szCs w:val="23"/>
         </w:rPr>
       </w:pPr>
+      <w:r>
+        <w:rPr>
+          <w:rFonts w:ascii="inherit" w:eastAsia="Times New Roman" w:hAnsi="inherit" w:cs="Arial"/>
+          <w:color w:val="525C65"/>
+          <w:sz w:val="23"/>
+          <w:szCs w:val="23"/>
+        </w:rPr>
+        <w:t>A data project which helped to improve my skills in data science was my final project on AB testing as a part of finishing Data Analyst Nanodegree from Udacity.</w:t>
+      </w:r>
+      <w:r>
+        <w:rPr>
+          <w:rFonts w:ascii="inherit" w:eastAsia="Times New Roman" w:hAnsi="inherit" w:cs="Arial"/>
+          <w:color w:val="525C65"/>
+          <w:sz w:val="23"/>
+          <w:szCs w:val="23"/>
+        </w:rPr>
+        <w:t xml:space="preserve"> In A</w:t>
+      </w:r>
+      <w:r>
+        <w:rPr>
+          <w:rFonts w:ascii="inherit" w:eastAsia="Times New Roman" w:hAnsi="inherit" w:cs="Arial"/>
+          <w:color w:val="525C65"/>
+          <w:sz w:val="23"/>
+          <w:szCs w:val="23"/>
+        </w:rPr>
+        <w:t xml:space="preserve">B testing we test a change with </w:t>
+      </w:r>
+      <w:r>
+        <w:rPr>
+          <w:rFonts w:ascii="inherit" w:eastAsia="Times New Roman" w:hAnsi="inherit" w:cs="Arial"/>
+          <w:color w:val="525C65"/>
+          <w:sz w:val="23"/>
+          <w:szCs w:val="23"/>
+        </w:rPr>
+        <w:t xml:space="preserve">two groups called “Control” </w:t>
+      </w:r>
+      <w:r>
+        <w:rPr>
+          <w:rFonts w:ascii="inherit" w:eastAsia="Times New Roman" w:hAnsi="inherit" w:cs="Arial"/>
+          <w:color w:val="525C65"/>
+          <w:sz w:val="23"/>
+          <w:szCs w:val="23"/>
+        </w:rPr>
+        <w:t xml:space="preserve">(let us call A) </w:t>
+      </w:r>
+      <w:r>
+        <w:rPr>
+          <w:rFonts w:ascii="inherit" w:eastAsia="Times New Roman" w:hAnsi="inherit" w:cs="Arial"/>
+          <w:color w:val="525C65"/>
+          <w:sz w:val="23"/>
+          <w:szCs w:val="23"/>
+        </w:rPr>
+        <w:t>and “</w:t>
+      </w:r>
+      <w:r>
+        <w:rPr>
+          <w:rFonts w:ascii="inherit" w:eastAsia="Times New Roman" w:hAnsi="inherit" w:cs="Arial"/>
+          <w:color w:val="525C65"/>
+          <w:sz w:val="23"/>
+          <w:szCs w:val="23"/>
+        </w:rPr>
+        <w:t>E</w:t>
+      </w:r>
+      <w:r>
+        <w:rPr>
+          <w:rFonts w:ascii="inherit" w:eastAsia="Times New Roman" w:hAnsi="inherit" w:cs="Arial"/>
+          <w:color w:val="525C65"/>
+          <w:sz w:val="23"/>
+          <w:szCs w:val="23"/>
+        </w:rPr>
+        <w:t>xperiment”</w:t>
+      </w:r>
+      <w:r>
+        <w:rPr>
+          <w:rFonts w:ascii="inherit" w:eastAsia="Times New Roman" w:hAnsi="inherit" w:cs="Arial"/>
+          <w:color w:val="525C65"/>
+          <w:sz w:val="23"/>
+          <w:szCs w:val="23"/>
+        </w:rPr>
+        <w:t xml:space="preserve"> (let us call B) at the same time</w:t>
+      </w:r>
+      <w:r>
+        <w:rPr>
+          <w:rFonts w:ascii="inherit" w:eastAsia="Times New Roman" w:hAnsi="inherit" w:cs="Arial"/>
+          <w:color w:val="525C65"/>
+          <w:sz w:val="23"/>
+          <w:szCs w:val="23"/>
+        </w:rPr>
+        <w:t xml:space="preserve">. We only </w:t>
+      </w:r>
+      <w:r>
+        <w:rPr>
+          <w:rFonts w:ascii="inherit" w:eastAsia="Times New Roman" w:hAnsi="inherit" w:cs="Arial"/>
+          <w:color w:val="525C65"/>
+          <w:sz w:val="23"/>
+          <w:szCs w:val="23"/>
+        </w:rPr>
+        <w:t>offer change to experiment group and then measure the change with respect to control group (which did not get the change) to help us make a call whether this change is worth launching.</w:t>
+      </w:r>
+    </w:p>
+    <w:p>
+      <w:pPr>
+        <w:shd w:val="clear" w:color="auto" w:fill="FFFFFF"/>
+        <w:spacing w:after="0" w:line="240" w:lineRule="auto"/>
+        <w:textAlignment w:val="baseline"/>
+        <w:rPr>
+          <w:rFonts w:ascii="inherit" w:eastAsia="Times New Roman" w:hAnsi="inherit" w:cs="Arial"/>
+          <w:color w:val="525C65"/>
+          <w:sz w:val="23"/>
+          <w:szCs w:val="23"/>
+        </w:rPr>
+      </w:pPr>
+    </w:p>
+    <w:p>
+      <w:pPr>
+        <w:shd w:val="clear" w:color="auto" w:fill="FFFFFF"/>
+        <w:spacing w:after="0" w:line="240" w:lineRule="auto"/>
+        <w:textAlignment w:val="baseline"/>
+        <w:rPr>
+          <w:rFonts w:ascii="inherit" w:eastAsia="Times New Roman" w:hAnsi="inherit" w:cs="Arial"/>
+          <w:color w:val="525C65"/>
+          <w:sz w:val="23"/>
+          <w:szCs w:val="23"/>
+        </w:rPr>
+      </w:pPr>
+      <w:r>
+        <w:rPr>
+          <w:rFonts w:ascii="inherit" w:eastAsia="Times New Roman" w:hAnsi="inherit" w:cs="Arial"/>
+          <w:color w:val="525C65"/>
+          <w:sz w:val="23"/>
+          <w:szCs w:val="23"/>
+        </w:rPr>
+        <w:t xml:space="preserve"> I had to analyze results of an experiment call</w:t>
+      </w:r>
+      <w:r>
+        <w:rPr>
+          <w:rFonts w:ascii="inherit" w:eastAsia="Times New Roman" w:hAnsi="inherit" w:cs="Arial"/>
+          <w:color w:val="525C65"/>
+          <w:sz w:val="23"/>
+          <w:szCs w:val="23"/>
+        </w:rPr>
+        <w:t>ed</w:t>
+      </w:r>
+      <w:r>
+        <w:rPr>
+          <w:rFonts w:ascii="inherit" w:eastAsia="Times New Roman" w:hAnsi="inherit" w:cs="Arial"/>
+          <w:color w:val="525C65"/>
+          <w:sz w:val="23"/>
+          <w:szCs w:val="23"/>
+        </w:rPr>
+        <w:t xml:space="preserve"> “Free Trial Screener” and make a recommendation if organization should go ahead with the change. Normally when user signs up for a free trial</w:t>
+      </w:r>
+      <w:r>
+        <w:rPr>
+          <w:rFonts w:ascii="inherit" w:eastAsia="Times New Roman" w:hAnsi="inherit" w:cs="Arial"/>
+          <w:color w:val="525C65"/>
+          <w:sz w:val="23"/>
+          <w:szCs w:val="23"/>
+        </w:rPr>
+        <w:t xml:space="preserve"> to a course</w:t>
+      </w:r>
+      <w:r>
+        <w:rPr>
+          <w:rFonts w:ascii="inherit" w:eastAsia="Times New Roman" w:hAnsi="inherit" w:cs="Arial"/>
+          <w:color w:val="525C65"/>
+          <w:sz w:val="23"/>
+          <w:szCs w:val="23"/>
+        </w:rPr>
+        <w:t>, they are directly enrolled and automatically charged after the trial period. In this experiment, user was asked if they would be willing to devote 5 or more hours per week</w:t>
+      </w:r>
+      <w:r>
+        <w:rPr>
+          <w:rFonts w:ascii="inherit" w:eastAsia="Times New Roman" w:hAnsi="inherit" w:cs="Arial"/>
+          <w:color w:val="525C65"/>
+          <w:sz w:val="23"/>
+          <w:szCs w:val="23"/>
+        </w:rPr>
+        <w:t xml:space="preserve"> for the course. If they responded in affirmative, they would be enrolled as usual but for those users who may not be willing to commit to these minimum hours, a message would appear suggesting that the course usually requires larger time commitment and they might want to consider accessing course material for free. They still had the option to continue with enrolling if they like. Hypothesis was that setting up a clearer expectation upfront may mean less frustrated students down the line and improving capacity to support committed students. So possible happier and better engaged customer!</w:t>
+      </w:r>
+    </w:p>
+    <w:p>
+      <w:pPr>
+        <w:shd w:val="clear" w:color="auto" w:fill="FFFFFF"/>
+        <w:spacing w:after="0" w:line="240" w:lineRule="auto"/>
+        <w:textAlignment w:val="baseline"/>
+        <w:rPr>
+          <w:rFonts w:ascii="inherit" w:eastAsia="Times New Roman" w:hAnsi="inherit" w:cs="Arial"/>
+          <w:color w:val="525C65"/>
+          <w:sz w:val="23"/>
+          <w:szCs w:val="23"/>
+        </w:rPr>
+      </w:pPr>
+    </w:p>
+    <w:p>
+      <w:pPr>
+        <w:shd w:val="clear" w:color="auto" w:fill="FFFFFF"/>
+        <w:spacing w:after="0" w:line="240" w:lineRule="auto"/>
+        <w:textAlignment w:val="baseline"/>
+        <w:rPr>
+          <w:rFonts w:ascii="inherit" w:eastAsia="Times New Roman" w:hAnsi="inherit" w:cs="Arial"/>
+          <w:color w:val="525C65"/>
+          <w:sz w:val="23"/>
+          <w:szCs w:val="23"/>
+        </w:rPr>
+      </w:pPr>
+      <w:r>
+        <w:rPr>
+          <w:rFonts w:ascii="inherit" w:eastAsia="Times New Roman" w:hAnsi="inherit" w:cs="Arial"/>
+          <w:color w:val="525C65"/>
+          <w:sz w:val="23"/>
+          <w:szCs w:val="23"/>
+        </w:rPr>
+        <w:t>Based on business goals, we clearly defined our metrics as well as which would be key evaluation metric as which ones we do not expect to change (invariants). We also clearly defined expectation we had on these metrics to help us make the final call. We first estimated deviation in key evaluation metrics based on baseline data</w:t>
+      </w:r>
+      <w:r>
+        <w:rPr>
+          <w:rFonts w:ascii="inherit" w:eastAsia="Times New Roman" w:hAnsi="inherit" w:cs="Arial"/>
+          <w:color w:val="525C65"/>
+          <w:sz w:val="23"/>
+          <w:szCs w:val="23"/>
+        </w:rPr>
+        <w:t>. This along with given practical significance level desired was used to figure out the sample size (our funnel size), duration (how long) and exposure (what fraction of traffic should be exposed to this change) for this experiment. Now it was time to look at the data from the experiment to look at changes observed</w:t>
+      </w:r>
+      <w:r>
+        <w:rPr>
+          <w:rFonts w:ascii="inherit" w:eastAsia="Times New Roman" w:hAnsi="inherit" w:cs="Arial"/>
+          <w:color w:val="525C65"/>
+          <w:sz w:val="23"/>
+          <w:szCs w:val="23"/>
+        </w:rPr>
+        <w:t xml:space="preserve"> between control and experiment groups. Used statistical techniques to figure out 95% confidence interval to help making a call if change being observed is statistically and practically significant. Also used sanity/sign tests to check if </w:t>
+      </w:r>
+      <w:r>
+        <w:rPr>
+          <w:rFonts w:ascii="inherit" w:eastAsia="Times New Roman" w:hAnsi="inherit" w:cs="Arial"/>
+          <w:color w:val="525C65"/>
+          <w:sz w:val="23"/>
+          <w:szCs w:val="23"/>
+        </w:rPr>
+        <w:t>these calls match. Interesting part was that although the evaluation metrics significance levels matched the expectation at the surface but did not recommend with going ahead with the launch because of uncertainty around one of the key metric (net conversion). Since our business could not afford to take risk about net conversion going down significantly. These kind of hard calls are what all data scientist need to make.</w:t>
+      </w:r>
+    </w:p>
+    <w:p>
+      <w:pPr>
+        <w:shd w:val="clear" w:color="auto" w:fill="FFFFFF"/>
+        <w:spacing w:after="0" w:line="240" w:lineRule="auto"/>
+        <w:textAlignment w:val="baseline"/>
+        <w:rPr>
+          <w:rFonts w:ascii="inherit" w:eastAsia="Times New Roman" w:hAnsi="inherit" w:cs="Arial"/>
+          <w:color w:val="525C65"/>
+          <w:sz w:val="23"/>
+          <w:szCs w:val="23"/>
+        </w:rPr>
+      </w:pPr>
+    </w:p>
+    <w:p>
+      <w:pPr>
+        <w:shd w:val="clear" w:color="auto" w:fill="FFFFFF"/>
+        <w:spacing w:after="0" w:line="240" w:lineRule="auto"/>
+        <w:textAlignment w:val="baseline"/>
+        <w:rPr>
+          <w:rFonts w:ascii="inherit" w:eastAsia="Times New Roman" w:hAnsi="inherit" w:cs="Arial"/>
+          <w:color w:val="525C65"/>
+          <w:sz w:val="23"/>
+          <w:szCs w:val="23"/>
+        </w:rPr>
+      </w:pPr>
+      <w:r>
+        <w:rPr>
+          <w:rFonts w:ascii="inherit" w:eastAsia="Times New Roman" w:hAnsi="inherit" w:cs="Arial"/>
+          <w:color w:val="525C65"/>
+          <w:sz w:val="23"/>
+          <w:szCs w:val="23"/>
+        </w:rPr>
+        <w:t xml:space="preserve">What I liked about this project is that this presented a good business situation where one gets to apply rigor of data science to make the right call. Being part of software industry I was </w:t>
+      </w:r>
+      <w:r>
+        <w:rPr>
+          <w:rFonts w:ascii="inherit" w:eastAsia="Times New Roman" w:hAnsi="inherit" w:cs="Arial"/>
+          <w:color w:val="525C65"/>
+          <w:sz w:val="23"/>
+          <w:szCs w:val="23"/>
+        </w:rPr>
+        <w:t xml:space="preserve">generally aware of AB testing at top level but this project allowed me to go through all data science behind making these </w:t>
+      </w:r>
+      <w:r>
+        <w:rPr>
+          <w:rFonts w:ascii="inherit" w:eastAsia="Times New Roman" w:hAnsi="inherit" w:cs="Arial"/>
+          <w:color w:val="525C65"/>
+          <w:sz w:val="23"/>
+          <w:szCs w:val="23"/>
+        </w:rPr>
+        <w:lastRenderedPageBreak/>
+        <w:t>calls. It also helped me to improve the ways goals can be measured and outcome</w:t>
+      </w:r>
+      <w:r>
+        <w:rPr>
+          <w:rFonts w:ascii="inherit" w:eastAsia="Times New Roman" w:hAnsi="inherit" w:cs="Arial"/>
+          <w:color w:val="525C65"/>
+          <w:sz w:val="23"/>
+          <w:szCs w:val="23"/>
+        </w:rPr>
+        <w:t xml:space="preserve"> analyzed in formal way.</w:t>
+      </w:r>
+      <w:r>
+        <w:rPr>
+          <w:rFonts w:ascii="inherit" w:eastAsia="Times New Roman" w:hAnsi="inherit" w:cs="Arial"/>
+          <w:color w:val="525C65"/>
+          <w:sz w:val="23"/>
+          <w:szCs w:val="23"/>
+        </w:rPr>
+        <w:t xml:space="preserve"> </w:t>
+      </w:r>
+    </w:p>
+    <w:p>
+      <w:pPr>
+        <w:shd w:val="clear" w:color="auto" w:fill="FFFFFF"/>
+        <w:spacing w:after="0" w:line="240" w:lineRule="auto"/>
+        <w:textAlignment w:val="baseline"/>
+        <w:rPr>
+          <w:rFonts w:ascii="inherit" w:eastAsia="Times New Roman" w:hAnsi="inherit" w:cs="Arial"/>
+          <w:color w:val="525C65"/>
+          <w:sz w:val="23"/>
+          <w:szCs w:val="23"/>
+        </w:rPr>
+      </w:pPr>
+    </w:p>
+    <w:p>
+      <w:pPr>
+        <w:shd w:val="clear" w:color="auto" w:fill="FFFFFF"/>
+        <w:spacing w:after="0" w:line="240" w:lineRule="auto"/>
+        <w:textAlignment w:val="baseline"/>
+        <w:rPr>
+          <w:rFonts w:ascii="inherit" w:eastAsia="Times New Roman" w:hAnsi="inherit" w:cs="Arial"/>
+          <w:color w:val="525C65"/>
+          <w:sz w:val="23"/>
+          <w:szCs w:val="23"/>
+        </w:rPr>
+      </w:pPr>
+      <w:bookmarkStart w:id="0" w:name="_GoBack"/>
+      <w:bookmarkEnd w:id="0"/>
     </w:p>
     <w:p>
       <w:pPr>
@@ -627,7 +968,6 @@
           <w:sz w:val="23"/>
           <w:szCs w:val="23"/>
         </w:rPr>
-        <w:lastRenderedPageBreak/>
         <w:t>Answer:</w:t>
       </w:r>
     </w:p>
@@ -743,6 +1083,7 @@
         <w:rPr>
           <w:rFonts w:eastAsia="Times New Roman"/>
         </w:rPr>
+        <w:lastRenderedPageBreak/>
         <w:t xml:space="preserve">P(Exactly two "CC") </w:t>
       </w:r>
     </w:p>
@@ -851,8 +1192,6 @@
         </w:rPr>
         <w:t xml:space="preserve"> (to verify our answer)</w:t>
       </w:r>
-      <w:bookmarkStart w:id="0" w:name="_GoBack"/>
-      <w:bookmarkEnd w:id="0"/>
     </w:p>
     <w:p>
       <w:pPr>
@@ -1236,7 +1575,6 @@
           <w:sz w:val="23"/>
           <w:szCs w:val="23"/>
         </w:rPr>
-        <w:lastRenderedPageBreak/>
         <w:t>+-------------+-----------+</w:t>
       </w:r>
     </w:p>
@@ -1483,6 +1821,7 @@
           <w:sz w:val="23"/>
           <w:szCs w:val="23"/>
         </w:rPr>
+        <w:lastRenderedPageBreak/>
         <w:t>| city        | character |</w:t>
       </w:r>
     </w:p>
@@ -2079,45 +2418,45 @@
         <w:rPr>
           <w:u w:val="single"/>
         </w:rPr>
+        <w:t>SQL query to list top 5 states with highest number of active user</w:t>
+      </w:r>
+    </w:p>
+    <w:p>
+      <w:r>
+        <w:t>Simple case of aggregation (count) query (group by state) over active users. We list our results (order by) in descending order of active users count and in case of same count list them in alphabetical order of state names. Final result is limited to 5 (limit) to list only top five states with active users.</w:t>
+      </w:r>
+    </w:p>
+    <w:p/>
+    <w:p>
+      <w:pPr>
+        <w:pStyle w:val="Subtitle"/>
+      </w:pPr>
+      <w:r>
+        <w:t>SELECT state, COUNT(*) AS num_active_users</w:t>
+      </w:r>
+    </w:p>
+    <w:p>
+      <w:pPr>
+        <w:pStyle w:val="Subtitle"/>
+      </w:pPr>
+      <w:r>
+        <w:t>FROM users</w:t>
+      </w:r>
+    </w:p>
+    <w:p>
+      <w:pPr>
+        <w:pStyle w:val="Subtitle"/>
+      </w:pPr>
+      <w:r>
+        <w:t>WHERE active IS TRUE</w:t>
+      </w:r>
+    </w:p>
+    <w:p>
+      <w:pPr>
+        <w:pStyle w:val="Subtitle"/>
+      </w:pPr>
+      <w:r>
         <w:lastRenderedPageBreak/>
-        <w:t>SQL query to list top 5 states with highest number of active user</w:t>
-      </w:r>
-    </w:p>
-    <w:p>
-      <w:r>
-        <w:t>Simple case of aggregation (count) query (group by state) over active users. We list our results (order by) in descending order of active users count and in case of same count list them in alphabetical order of state names. Final result is limited to 5 (limit) to list only top five states with active users.</w:t>
-      </w:r>
-    </w:p>
-    <w:p/>
-    <w:p>
-      <w:pPr>
-        <w:pStyle w:val="Subtitle"/>
-      </w:pPr>
-      <w:r>
-        <w:t>SELECT state, COUNT(*) AS num_active_users</w:t>
-      </w:r>
-    </w:p>
-    <w:p>
-      <w:pPr>
-        <w:pStyle w:val="Subtitle"/>
-      </w:pPr>
-      <w:r>
-        <w:t>FROM users</w:t>
-      </w:r>
-    </w:p>
-    <w:p>
-      <w:pPr>
-        <w:pStyle w:val="Subtitle"/>
-      </w:pPr>
-      <w:r>
-        <w:t>WHERE active IS TRUE</w:t>
-      </w:r>
-    </w:p>
-    <w:p>
-      <w:pPr>
-        <w:pStyle w:val="Subtitle"/>
-      </w:pPr>
-      <w:r>
         <w:t>GROUP BY state</w:t>
       </w:r>
     </w:p>
@@ -2653,8 +2992,188 @@
           <w:sz w:val="23"/>
           <w:szCs w:val="23"/>
         </w:rPr>
+        <w:t xml:space="preserve">  from collections import OrderedDict</w:t>
+      </w:r>
+    </w:p>
+    <w:p>
+      <w:pPr>
+        <w:pStyle w:val="HTMLPreformatted"/>
+        <w:shd w:val="clear" w:color="auto" w:fill="FAFBFC"/>
+        <w:wordWrap w:val="0"/>
+        <w:spacing w:before="300" w:after="300"/>
+        <w:textAlignment w:val="baseline"/>
+        <w:rPr>
+          <w:rFonts w:ascii="Lucida Console" w:hAnsi="Lucida Console"/>
+          <w:color w:val="333333"/>
+          <w:sz w:val="23"/>
+          <w:szCs w:val="23"/>
+        </w:rPr>
+      </w:pPr>
+      <w:r>
+        <w:rPr>
+          <w:rFonts w:ascii="Lucida Console" w:hAnsi="Lucida Console"/>
+          <w:color w:val="333333"/>
+          <w:sz w:val="23"/>
+          <w:szCs w:val="23"/>
+        </w:rPr>
+        <w:t xml:space="preserve">  </w:t>
+      </w:r>
+    </w:p>
+    <w:p>
+      <w:pPr>
+        <w:pStyle w:val="HTMLPreformatted"/>
+        <w:shd w:val="clear" w:color="auto" w:fill="FAFBFC"/>
+        <w:wordWrap w:val="0"/>
+        <w:spacing w:before="300" w:after="300"/>
+        <w:textAlignment w:val="baseline"/>
+        <w:rPr>
+          <w:rFonts w:ascii="Lucida Console" w:hAnsi="Lucida Console"/>
+          <w:color w:val="333333"/>
+          <w:sz w:val="23"/>
+          <w:szCs w:val="23"/>
+        </w:rPr>
+      </w:pPr>
+      <w:r>
+        <w:rPr>
+          <w:rFonts w:ascii="Lucida Console" w:hAnsi="Lucida Console"/>
+          <w:color w:val="333333"/>
+          <w:sz w:val="23"/>
+          <w:szCs w:val="23"/>
+        </w:rPr>
+        <w:t xml:space="preserve">  dupSet = set()</w:t>
+      </w:r>
+    </w:p>
+    <w:p>
+      <w:pPr>
+        <w:pStyle w:val="HTMLPreformatted"/>
+        <w:shd w:val="clear" w:color="auto" w:fill="FAFBFC"/>
+        <w:wordWrap w:val="0"/>
+        <w:spacing w:before="300" w:after="300"/>
+        <w:textAlignment w:val="baseline"/>
+        <w:rPr>
+          <w:rFonts w:ascii="Lucida Console" w:hAnsi="Lucida Console"/>
+          <w:color w:val="333333"/>
+          <w:sz w:val="23"/>
+          <w:szCs w:val="23"/>
+        </w:rPr>
+      </w:pPr>
+      <w:r>
+        <w:rPr>
+          <w:rFonts w:ascii="Lucida Console" w:hAnsi="Lucida Console"/>
+          <w:color w:val="333333"/>
+          <w:sz w:val="23"/>
+          <w:szCs w:val="23"/>
+        </w:rPr>
+        <w:t xml:space="preserve">  uniqueSet = OrderedDict()</w:t>
+      </w:r>
+    </w:p>
+    <w:p>
+      <w:pPr>
+        <w:pStyle w:val="HTMLPreformatted"/>
+        <w:shd w:val="clear" w:color="auto" w:fill="FAFBFC"/>
+        <w:wordWrap w:val="0"/>
+        <w:spacing w:before="300" w:after="300"/>
+        <w:textAlignment w:val="baseline"/>
+        <w:rPr>
+          <w:rFonts w:ascii="Lucida Console" w:hAnsi="Lucida Console"/>
+          <w:color w:val="333333"/>
+          <w:sz w:val="23"/>
+          <w:szCs w:val="23"/>
+        </w:rPr>
+      </w:pPr>
+      <w:r>
+        <w:rPr>
+          <w:rFonts w:ascii="Lucida Console" w:hAnsi="Lucida Console"/>
+          <w:color w:val="333333"/>
+          <w:sz w:val="23"/>
+          <w:szCs w:val="23"/>
+        </w:rPr>
+        <w:t xml:space="preserve">  </w:t>
+      </w:r>
+    </w:p>
+    <w:p>
+      <w:pPr>
+        <w:pStyle w:val="HTMLPreformatted"/>
+        <w:shd w:val="clear" w:color="auto" w:fill="FAFBFC"/>
+        <w:wordWrap w:val="0"/>
+        <w:spacing w:before="300" w:after="300"/>
+        <w:textAlignment w:val="baseline"/>
+        <w:rPr>
+          <w:rFonts w:ascii="Lucida Console" w:hAnsi="Lucida Console"/>
+          <w:color w:val="333333"/>
+          <w:sz w:val="23"/>
+          <w:szCs w:val="23"/>
+        </w:rPr>
+      </w:pPr>
+      <w:r>
+        <w:rPr>
+          <w:rFonts w:ascii="Lucida Console" w:hAnsi="Lucida Console"/>
+          <w:color w:val="333333"/>
+          <w:sz w:val="23"/>
+          <w:szCs w:val="23"/>
+        </w:rPr>
+        <w:t xml:space="preserve">  # Scan the given string in one pass, keeping track of duplicate</w:t>
+      </w:r>
+    </w:p>
+    <w:p>
+      <w:pPr>
+        <w:pStyle w:val="HTMLPreformatted"/>
+        <w:shd w:val="clear" w:color="auto" w:fill="FAFBFC"/>
+        <w:wordWrap w:val="0"/>
+        <w:spacing w:before="300" w:after="300"/>
+        <w:textAlignment w:val="baseline"/>
+        <w:rPr>
+          <w:rFonts w:ascii="Lucida Console" w:hAnsi="Lucida Console"/>
+          <w:color w:val="333333"/>
+          <w:sz w:val="23"/>
+          <w:szCs w:val="23"/>
+        </w:rPr>
+      </w:pPr>
+      <w:r>
+        <w:rPr>
+          <w:rFonts w:ascii="Lucida Console" w:hAnsi="Lucida Console"/>
+          <w:color w:val="333333"/>
+          <w:sz w:val="23"/>
+          <w:szCs w:val="23"/>
+        </w:rPr>
         <w:lastRenderedPageBreak/>
-        <w:t xml:space="preserve">  from collections import OrderedDict</w:t>
+        <w:t xml:space="preserve">  # </w:t>
+      </w:r>
+      <w:r>
+        <w:rPr>
+          <w:rFonts w:ascii="Lucida Console" w:hAnsi="Lucida Console"/>
+          <w:color w:val="333333"/>
+          <w:sz w:val="23"/>
+          <w:szCs w:val="23"/>
+        </w:rPr>
+        <w:t xml:space="preserve">and </w:t>
+      </w:r>
+      <w:r>
+        <w:rPr>
+          <w:rFonts w:ascii="Lucida Console" w:hAnsi="Lucida Console"/>
+          <w:color w:val="333333"/>
+          <w:sz w:val="23"/>
+          <w:szCs w:val="23"/>
+        </w:rPr>
+        <w:t xml:space="preserve">unique characters set. </w:t>
+      </w:r>
+      <w:r>
+        <w:rPr>
+          <w:rFonts w:ascii="Lucida Console" w:hAnsi="Lucida Console"/>
+          <w:color w:val="333333"/>
+          <w:sz w:val="23"/>
+          <w:szCs w:val="23"/>
+        </w:rPr>
+        <w:t>Cho</w:t>
+      </w:r>
+      <w:r>
+        <w:rPr>
+          <w:rFonts w:ascii="Lucida Console" w:hAnsi="Lucida Console"/>
+          <w:color w:val="333333"/>
+          <w:sz w:val="23"/>
+          <w:szCs w:val="23"/>
+        </w:rPr>
+        <w:t>se “ordered” set for unique</w:t>
       </w:r>
     </w:p>
     <w:p>
@@ -2678,8 +3197,275 @@
           <w:sz w:val="23"/>
           <w:szCs w:val="23"/>
         </w:rPr>
+        <w:t xml:space="preserve">  # characters so that we can just return its first element.</w:t>
+      </w:r>
+    </w:p>
+    <w:p>
+      <w:pPr>
+        <w:pStyle w:val="HTMLPreformatted"/>
+        <w:shd w:val="clear" w:color="auto" w:fill="FAFBFC"/>
+        <w:wordWrap w:val="0"/>
+        <w:spacing w:before="300" w:after="300"/>
+        <w:textAlignment w:val="baseline"/>
+        <w:rPr>
+          <w:rFonts w:ascii="Lucida Console" w:hAnsi="Lucida Console"/>
+          <w:color w:val="333333"/>
+          <w:sz w:val="23"/>
+          <w:szCs w:val="23"/>
+        </w:rPr>
+      </w:pPr>
+    </w:p>
+    <w:p>
+      <w:pPr>
+        <w:pStyle w:val="HTMLPreformatted"/>
+        <w:shd w:val="clear" w:color="auto" w:fill="FAFBFC"/>
+        <w:wordWrap w:val="0"/>
+        <w:spacing w:before="300" w:after="300"/>
+        <w:textAlignment w:val="baseline"/>
+        <w:rPr>
+          <w:rFonts w:ascii="Lucida Console" w:hAnsi="Lucida Console"/>
+          <w:color w:val="333333"/>
+          <w:sz w:val="23"/>
+          <w:szCs w:val="23"/>
+        </w:rPr>
+      </w:pPr>
+      <w:r>
+        <w:rPr>
+          <w:rFonts w:ascii="Lucida Console" w:hAnsi="Lucida Console"/>
+          <w:color w:val="333333"/>
+          <w:sz w:val="23"/>
+          <w:szCs w:val="23"/>
+        </w:rPr>
+        <w:t xml:space="preserve">  for c in string</w:t>
+      </w:r>
+      <w:r>
+        <w:rPr>
+          <w:rFonts w:ascii="Lucida Console" w:hAnsi="Lucida Console"/>
+          <w:color w:val="333333"/>
+          <w:sz w:val="23"/>
+          <w:szCs w:val="23"/>
+        </w:rPr>
+        <w:t>:</w:t>
+      </w:r>
+    </w:p>
+    <w:p>
+      <w:pPr>
+        <w:pStyle w:val="HTMLPreformatted"/>
+        <w:shd w:val="clear" w:color="auto" w:fill="FAFBFC"/>
+        <w:wordWrap w:val="0"/>
+        <w:spacing w:before="300" w:after="300"/>
+        <w:textAlignment w:val="baseline"/>
+        <w:rPr>
+          <w:rFonts w:ascii="Lucida Console" w:hAnsi="Lucida Console"/>
+          <w:color w:val="333333"/>
+          <w:sz w:val="23"/>
+          <w:szCs w:val="23"/>
+        </w:rPr>
+      </w:pPr>
+      <w:r>
+        <w:rPr>
+          <w:rFonts w:ascii="Lucida Console" w:hAnsi="Lucida Console"/>
+          <w:color w:val="333333"/>
+          <w:sz w:val="23"/>
+          <w:szCs w:val="23"/>
+        </w:rPr>
+        <w:t xml:space="preserve">    if c not in dupSet:</w:t>
+      </w:r>
+    </w:p>
+    <w:p>
+      <w:pPr>
+        <w:pStyle w:val="HTMLPreformatted"/>
+        <w:shd w:val="clear" w:color="auto" w:fill="FAFBFC"/>
+        <w:wordWrap w:val="0"/>
+        <w:spacing w:before="300" w:after="300"/>
+        <w:textAlignment w:val="baseline"/>
+        <w:rPr>
+          <w:rFonts w:ascii="Lucida Console" w:hAnsi="Lucida Console"/>
+          <w:color w:val="333333"/>
+          <w:sz w:val="23"/>
+          <w:szCs w:val="23"/>
+        </w:rPr>
+      </w:pPr>
+      <w:r>
+        <w:rPr>
+          <w:rFonts w:ascii="Lucida Console" w:hAnsi="Lucida Console"/>
+          <w:color w:val="333333"/>
+          <w:sz w:val="23"/>
+          <w:szCs w:val="23"/>
+        </w:rPr>
+        <w:t xml:space="preserve">      if c in uniqueSet:</w:t>
+      </w:r>
+    </w:p>
+    <w:p>
+      <w:pPr>
+        <w:pStyle w:val="HTMLPreformatted"/>
+        <w:shd w:val="clear" w:color="auto" w:fill="FAFBFC"/>
+        <w:wordWrap w:val="0"/>
+        <w:spacing w:before="300" w:after="300"/>
+        <w:textAlignment w:val="baseline"/>
+        <w:rPr>
+          <w:rFonts w:ascii="Lucida Console" w:hAnsi="Lucida Console"/>
+          <w:color w:val="333333"/>
+          <w:sz w:val="23"/>
+          <w:szCs w:val="23"/>
+        </w:rPr>
+      </w:pPr>
+      <w:r>
+        <w:rPr>
+          <w:rFonts w:ascii="Lucida Console" w:hAnsi="Lucida Console"/>
+          <w:color w:val="333333"/>
+          <w:sz w:val="23"/>
+          <w:szCs w:val="23"/>
+        </w:rPr>
+        <w:t xml:space="preserve">        del uniqueSet[c]</w:t>
+      </w:r>
+    </w:p>
+    <w:p>
+      <w:pPr>
+        <w:pStyle w:val="HTMLPreformatted"/>
+        <w:shd w:val="clear" w:color="auto" w:fill="FAFBFC"/>
+        <w:wordWrap w:val="0"/>
+        <w:spacing w:before="300" w:after="300"/>
+        <w:textAlignment w:val="baseline"/>
+        <w:rPr>
+          <w:rFonts w:ascii="Lucida Console" w:hAnsi="Lucida Console"/>
+          <w:color w:val="333333"/>
+          <w:sz w:val="23"/>
+          <w:szCs w:val="23"/>
+        </w:rPr>
+      </w:pPr>
+      <w:r>
+        <w:rPr>
+          <w:rFonts w:ascii="Lucida Console" w:hAnsi="Lucida Console"/>
+          <w:color w:val="333333"/>
+          <w:sz w:val="23"/>
+          <w:szCs w:val="23"/>
+        </w:rPr>
+        <w:t xml:space="preserve">        dupSet.add(c)</w:t>
+      </w:r>
+    </w:p>
+    <w:p>
+      <w:pPr>
+        <w:pStyle w:val="HTMLPreformatted"/>
+        <w:shd w:val="clear" w:color="auto" w:fill="FAFBFC"/>
+        <w:wordWrap w:val="0"/>
+        <w:spacing w:before="300" w:after="300"/>
+        <w:textAlignment w:val="baseline"/>
+        <w:rPr>
+          <w:rFonts w:ascii="Lucida Console" w:hAnsi="Lucida Console"/>
+          <w:color w:val="333333"/>
+          <w:sz w:val="23"/>
+          <w:szCs w:val="23"/>
+        </w:rPr>
+      </w:pPr>
+      <w:r>
+        <w:rPr>
+          <w:rFonts w:ascii="Lucida Console" w:hAnsi="Lucida Console"/>
+          <w:color w:val="333333"/>
+          <w:sz w:val="23"/>
+          <w:szCs w:val="23"/>
+        </w:rPr>
+        <w:t xml:space="preserve">      else:</w:t>
+      </w:r>
+    </w:p>
+    <w:p>
+      <w:pPr>
+        <w:pStyle w:val="HTMLPreformatted"/>
+        <w:shd w:val="clear" w:color="auto" w:fill="FAFBFC"/>
+        <w:wordWrap w:val="0"/>
+        <w:spacing w:before="300" w:after="300"/>
+        <w:textAlignment w:val="baseline"/>
+        <w:rPr>
+          <w:rFonts w:ascii="Lucida Console" w:hAnsi="Lucida Console"/>
+          <w:color w:val="333333"/>
+          <w:sz w:val="23"/>
+          <w:szCs w:val="23"/>
+        </w:rPr>
+      </w:pPr>
+      <w:r>
+        <w:rPr>
+          <w:rFonts w:ascii="Lucida Console" w:hAnsi="Lucida Console"/>
+          <w:color w:val="333333"/>
+          <w:sz w:val="23"/>
+          <w:szCs w:val="23"/>
+        </w:rPr>
+        <w:t xml:space="preserve">        uniqueSet[c] = None</w:t>
+      </w:r>
+    </w:p>
+    <w:p>
+      <w:pPr>
+        <w:pStyle w:val="HTMLPreformatted"/>
+        <w:shd w:val="clear" w:color="auto" w:fill="FAFBFC"/>
+        <w:wordWrap w:val="0"/>
+        <w:spacing w:before="300" w:after="300"/>
+        <w:textAlignment w:val="baseline"/>
+        <w:rPr>
+          <w:rFonts w:ascii="Lucida Console" w:hAnsi="Lucida Console"/>
+          <w:color w:val="333333"/>
+          <w:sz w:val="23"/>
+          <w:szCs w:val="23"/>
+        </w:rPr>
+      </w:pPr>
+    </w:p>
+    <w:p>
+      <w:pPr>
+        <w:pStyle w:val="HTMLPreformatted"/>
+        <w:shd w:val="clear" w:color="auto" w:fill="FAFBFC"/>
+        <w:wordWrap w:val="0"/>
+        <w:spacing w:before="300" w:after="300"/>
+        <w:textAlignment w:val="baseline"/>
+        <w:rPr>
+          <w:rFonts w:ascii="Lucida Console" w:hAnsi="Lucida Console"/>
+          <w:color w:val="333333"/>
+          <w:sz w:val="23"/>
+          <w:szCs w:val="23"/>
+        </w:rPr>
+      </w:pPr>
+      <w:r>
+        <w:rPr>
+          <w:rFonts w:ascii="Lucida Console" w:hAnsi="Lucida Console"/>
+          <w:color w:val="333333"/>
+          <w:sz w:val="23"/>
+          <w:szCs w:val="23"/>
+        </w:rPr>
         <w:t xml:space="preserve">  </w:t>
       </w:r>
+      <w:r>
+        <w:rPr>
+          <w:rFonts w:ascii="Lucida Console" w:hAnsi="Lucida Console"/>
+          <w:color w:val="333333"/>
+          <w:sz w:val="23"/>
+          <w:szCs w:val="23"/>
+        </w:rPr>
+        <w:t># Return first uniqu</w:t>
+      </w:r>
+      <w:r>
+        <w:rPr>
+          <w:rFonts w:ascii="Lucida Console" w:hAnsi="Lucida Console"/>
+          <w:color w:val="333333"/>
+          <w:sz w:val="23"/>
+          <w:szCs w:val="23"/>
+        </w:rPr>
+        <w:t>e character or None if no unique char</w:t>
+      </w:r>
+      <w:r>
+        <w:rPr>
+          <w:rFonts w:ascii="Lucida Console" w:hAnsi="Lucida Console"/>
+          <w:color w:val="333333"/>
+          <w:sz w:val="23"/>
+          <w:szCs w:val="23"/>
+        </w:rPr>
+        <w:t>a</w:t>
+      </w:r>
+      <w:r>
+        <w:rPr>
+          <w:rFonts w:ascii="Lucida Console" w:hAnsi="Lucida Console"/>
+          <w:color w:val="333333"/>
+          <w:sz w:val="23"/>
+          <w:szCs w:val="23"/>
+        </w:rPr>
+        <w:t>cter</w:t>
+      </w:r>
     </w:p>
     <w:p>
       <w:pPr>
@@ -2702,453 +3488,6 @@
           <w:sz w:val="23"/>
           <w:szCs w:val="23"/>
         </w:rPr>
-        <w:t xml:space="preserve">  dupSet = set()</w:t>
-      </w:r>
-    </w:p>
-    <w:p>
-      <w:pPr>
-        <w:pStyle w:val="HTMLPreformatted"/>
-        <w:shd w:val="clear" w:color="auto" w:fill="FAFBFC"/>
-        <w:wordWrap w:val="0"/>
-        <w:spacing w:before="300" w:after="300"/>
-        <w:textAlignment w:val="baseline"/>
-        <w:rPr>
-          <w:rFonts w:ascii="Lucida Console" w:hAnsi="Lucida Console"/>
-          <w:color w:val="333333"/>
-          <w:sz w:val="23"/>
-          <w:szCs w:val="23"/>
-        </w:rPr>
-      </w:pPr>
-      <w:r>
-        <w:rPr>
-          <w:rFonts w:ascii="Lucida Console" w:hAnsi="Lucida Console"/>
-          <w:color w:val="333333"/>
-          <w:sz w:val="23"/>
-          <w:szCs w:val="23"/>
-        </w:rPr>
-        <w:t xml:space="preserve">  uniqueSet = OrderedDict()</w:t>
-      </w:r>
-    </w:p>
-    <w:p>
-      <w:pPr>
-        <w:pStyle w:val="HTMLPreformatted"/>
-        <w:shd w:val="clear" w:color="auto" w:fill="FAFBFC"/>
-        <w:wordWrap w:val="0"/>
-        <w:spacing w:before="300" w:after="300"/>
-        <w:textAlignment w:val="baseline"/>
-        <w:rPr>
-          <w:rFonts w:ascii="Lucida Console" w:hAnsi="Lucida Console"/>
-          <w:color w:val="333333"/>
-          <w:sz w:val="23"/>
-          <w:szCs w:val="23"/>
-        </w:rPr>
-      </w:pPr>
-      <w:r>
-        <w:rPr>
-          <w:rFonts w:ascii="Lucida Console" w:hAnsi="Lucida Console"/>
-          <w:color w:val="333333"/>
-          <w:sz w:val="23"/>
-          <w:szCs w:val="23"/>
-        </w:rPr>
-        <w:t xml:space="preserve">  </w:t>
-      </w:r>
-    </w:p>
-    <w:p>
-      <w:pPr>
-        <w:pStyle w:val="HTMLPreformatted"/>
-        <w:shd w:val="clear" w:color="auto" w:fill="FAFBFC"/>
-        <w:wordWrap w:val="0"/>
-        <w:spacing w:before="300" w:after="300"/>
-        <w:textAlignment w:val="baseline"/>
-        <w:rPr>
-          <w:rFonts w:ascii="Lucida Console" w:hAnsi="Lucida Console"/>
-          <w:color w:val="333333"/>
-          <w:sz w:val="23"/>
-          <w:szCs w:val="23"/>
-        </w:rPr>
-      </w:pPr>
-      <w:r>
-        <w:rPr>
-          <w:rFonts w:ascii="Lucida Console" w:hAnsi="Lucida Console"/>
-          <w:color w:val="333333"/>
-          <w:sz w:val="23"/>
-          <w:szCs w:val="23"/>
-        </w:rPr>
-        <w:t xml:space="preserve">  # Scan the given string in one pass, keeping track of duplicate</w:t>
-      </w:r>
-    </w:p>
-    <w:p>
-      <w:pPr>
-        <w:pStyle w:val="HTMLPreformatted"/>
-        <w:shd w:val="clear" w:color="auto" w:fill="FAFBFC"/>
-        <w:wordWrap w:val="0"/>
-        <w:spacing w:before="300" w:after="300"/>
-        <w:textAlignment w:val="baseline"/>
-        <w:rPr>
-          <w:rFonts w:ascii="Lucida Console" w:hAnsi="Lucida Console"/>
-          <w:color w:val="333333"/>
-          <w:sz w:val="23"/>
-          <w:szCs w:val="23"/>
-        </w:rPr>
-      </w:pPr>
-      <w:r>
-        <w:rPr>
-          <w:rFonts w:ascii="Lucida Console" w:hAnsi="Lucida Console"/>
-          <w:color w:val="333333"/>
-          <w:sz w:val="23"/>
-          <w:szCs w:val="23"/>
-        </w:rPr>
-        <w:t xml:space="preserve">  # </w:t>
-      </w:r>
-      <w:r>
-        <w:rPr>
-          <w:rFonts w:ascii="Lucida Console" w:hAnsi="Lucida Console"/>
-          <w:color w:val="333333"/>
-          <w:sz w:val="23"/>
-          <w:szCs w:val="23"/>
-        </w:rPr>
-        <w:t xml:space="preserve">and </w:t>
-      </w:r>
-      <w:r>
-        <w:rPr>
-          <w:rFonts w:ascii="Lucida Console" w:hAnsi="Lucida Console"/>
-          <w:color w:val="333333"/>
-          <w:sz w:val="23"/>
-          <w:szCs w:val="23"/>
-        </w:rPr>
-        <w:t xml:space="preserve">unique characters set. </w:t>
-      </w:r>
-      <w:r>
-        <w:rPr>
-          <w:rFonts w:ascii="Lucida Console" w:hAnsi="Lucida Console"/>
-          <w:color w:val="333333"/>
-          <w:sz w:val="23"/>
-          <w:szCs w:val="23"/>
-        </w:rPr>
-        <w:t>Cho</w:t>
-      </w:r>
-      <w:r>
-        <w:rPr>
-          <w:rFonts w:ascii="Lucida Console" w:hAnsi="Lucida Console"/>
-          <w:color w:val="333333"/>
-          <w:sz w:val="23"/>
-          <w:szCs w:val="23"/>
-        </w:rPr>
-        <w:t>se “ordered” set for unique</w:t>
-      </w:r>
-    </w:p>
-    <w:p>
-      <w:pPr>
-        <w:pStyle w:val="HTMLPreformatted"/>
-        <w:shd w:val="clear" w:color="auto" w:fill="FAFBFC"/>
-        <w:wordWrap w:val="0"/>
-        <w:spacing w:before="300" w:after="300"/>
-        <w:textAlignment w:val="baseline"/>
-        <w:rPr>
-          <w:rFonts w:ascii="Lucida Console" w:hAnsi="Lucida Console"/>
-          <w:color w:val="333333"/>
-          <w:sz w:val="23"/>
-          <w:szCs w:val="23"/>
-        </w:rPr>
-      </w:pPr>
-      <w:r>
-        <w:rPr>
-          <w:rFonts w:ascii="Lucida Console" w:hAnsi="Lucida Console"/>
-          <w:color w:val="333333"/>
-          <w:sz w:val="23"/>
-          <w:szCs w:val="23"/>
-        </w:rPr>
-        <w:t xml:space="preserve">  # characters so that we can just return its first element.</w:t>
-      </w:r>
-    </w:p>
-    <w:p>
-      <w:pPr>
-        <w:pStyle w:val="HTMLPreformatted"/>
-        <w:shd w:val="clear" w:color="auto" w:fill="FAFBFC"/>
-        <w:wordWrap w:val="0"/>
-        <w:spacing w:before="300" w:after="300"/>
-        <w:textAlignment w:val="baseline"/>
-        <w:rPr>
-          <w:rFonts w:ascii="Lucida Console" w:hAnsi="Lucida Console"/>
-          <w:color w:val="333333"/>
-          <w:sz w:val="23"/>
-          <w:szCs w:val="23"/>
-        </w:rPr>
-      </w:pPr>
-    </w:p>
-    <w:p>
-      <w:pPr>
-        <w:pStyle w:val="HTMLPreformatted"/>
-        <w:shd w:val="clear" w:color="auto" w:fill="FAFBFC"/>
-        <w:wordWrap w:val="0"/>
-        <w:spacing w:before="300" w:after="300"/>
-        <w:textAlignment w:val="baseline"/>
-        <w:rPr>
-          <w:rFonts w:ascii="Lucida Console" w:hAnsi="Lucida Console"/>
-          <w:color w:val="333333"/>
-          <w:sz w:val="23"/>
-          <w:szCs w:val="23"/>
-        </w:rPr>
-      </w:pPr>
-      <w:r>
-        <w:rPr>
-          <w:rFonts w:ascii="Lucida Console" w:hAnsi="Lucida Console"/>
-          <w:color w:val="333333"/>
-          <w:sz w:val="23"/>
-          <w:szCs w:val="23"/>
-        </w:rPr>
-        <w:t xml:space="preserve">  for c in string</w:t>
-      </w:r>
-      <w:r>
-        <w:rPr>
-          <w:rFonts w:ascii="Lucida Console" w:hAnsi="Lucida Console"/>
-          <w:color w:val="333333"/>
-          <w:sz w:val="23"/>
-          <w:szCs w:val="23"/>
-        </w:rPr>
-        <w:t>:</w:t>
-      </w:r>
-    </w:p>
-    <w:p>
-      <w:pPr>
-        <w:pStyle w:val="HTMLPreformatted"/>
-        <w:shd w:val="clear" w:color="auto" w:fill="FAFBFC"/>
-        <w:wordWrap w:val="0"/>
-        <w:spacing w:before="300" w:after="300"/>
-        <w:textAlignment w:val="baseline"/>
-        <w:rPr>
-          <w:rFonts w:ascii="Lucida Console" w:hAnsi="Lucida Console"/>
-          <w:color w:val="333333"/>
-          <w:sz w:val="23"/>
-          <w:szCs w:val="23"/>
-        </w:rPr>
-      </w:pPr>
-      <w:r>
-        <w:rPr>
-          <w:rFonts w:ascii="Lucida Console" w:hAnsi="Lucida Console"/>
-          <w:color w:val="333333"/>
-          <w:sz w:val="23"/>
-          <w:szCs w:val="23"/>
-        </w:rPr>
-        <w:t xml:space="preserve">    if c not in dupSet:</w:t>
-      </w:r>
-    </w:p>
-    <w:p>
-      <w:pPr>
-        <w:pStyle w:val="HTMLPreformatted"/>
-        <w:shd w:val="clear" w:color="auto" w:fill="FAFBFC"/>
-        <w:wordWrap w:val="0"/>
-        <w:spacing w:before="300" w:after="300"/>
-        <w:textAlignment w:val="baseline"/>
-        <w:rPr>
-          <w:rFonts w:ascii="Lucida Console" w:hAnsi="Lucida Console"/>
-          <w:color w:val="333333"/>
-          <w:sz w:val="23"/>
-          <w:szCs w:val="23"/>
-        </w:rPr>
-      </w:pPr>
-      <w:r>
-        <w:rPr>
-          <w:rFonts w:ascii="Lucida Console" w:hAnsi="Lucida Console"/>
-          <w:color w:val="333333"/>
-          <w:sz w:val="23"/>
-          <w:szCs w:val="23"/>
-        </w:rPr>
-        <w:t xml:space="preserve">      if c in uniqueSet:</w:t>
-      </w:r>
-    </w:p>
-    <w:p>
-      <w:pPr>
-        <w:pStyle w:val="HTMLPreformatted"/>
-        <w:shd w:val="clear" w:color="auto" w:fill="FAFBFC"/>
-        <w:wordWrap w:val="0"/>
-        <w:spacing w:before="300" w:after="300"/>
-        <w:textAlignment w:val="baseline"/>
-        <w:rPr>
-          <w:rFonts w:ascii="Lucida Console" w:hAnsi="Lucida Console"/>
-          <w:color w:val="333333"/>
-          <w:sz w:val="23"/>
-          <w:szCs w:val="23"/>
-        </w:rPr>
-      </w:pPr>
-      <w:r>
-        <w:rPr>
-          <w:rFonts w:ascii="Lucida Console" w:hAnsi="Lucida Console"/>
-          <w:color w:val="333333"/>
-          <w:sz w:val="23"/>
-          <w:szCs w:val="23"/>
-        </w:rPr>
-        <w:t xml:space="preserve">        del uniqueSet[c]</w:t>
-      </w:r>
-    </w:p>
-    <w:p>
-      <w:pPr>
-        <w:pStyle w:val="HTMLPreformatted"/>
-        <w:shd w:val="clear" w:color="auto" w:fill="FAFBFC"/>
-        <w:wordWrap w:val="0"/>
-        <w:spacing w:before="300" w:after="300"/>
-        <w:textAlignment w:val="baseline"/>
-        <w:rPr>
-          <w:rFonts w:ascii="Lucida Console" w:hAnsi="Lucida Console"/>
-          <w:color w:val="333333"/>
-          <w:sz w:val="23"/>
-          <w:szCs w:val="23"/>
-        </w:rPr>
-      </w:pPr>
-      <w:r>
-        <w:rPr>
-          <w:rFonts w:ascii="Lucida Console" w:hAnsi="Lucida Console"/>
-          <w:color w:val="333333"/>
-          <w:sz w:val="23"/>
-          <w:szCs w:val="23"/>
-        </w:rPr>
-        <w:t xml:space="preserve">        dupSet.add(c)</w:t>
-      </w:r>
-    </w:p>
-    <w:p>
-      <w:pPr>
-        <w:pStyle w:val="HTMLPreformatted"/>
-        <w:shd w:val="clear" w:color="auto" w:fill="FAFBFC"/>
-        <w:wordWrap w:val="0"/>
-        <w:spacing w:before="300" w:after="300"/>
-        <w:textAlignment w:val="baseline"/>
-        <w:rPr>
-          <w:rFonts w:ascii="Lucida Console" w:hAnsi="Lucida Console"/>
-          <w:color w:val="333333"/>
-          <w:sz w:val="23"/>
-          <w:szCs w:val="23"/>
-        </w:rPr>
-      </w:pPr>
-      <w:r>
-        <w:rPr>
-          <w:rFonts w:ascii="Lucida Console" w:hAnsi="Lucida Console"/>
-          <w:color w:val="333333"/>
-          <w:sz w:val="23"/>
-          <w:szCs w:val="23"/>
-        </w:rPr>
-        <w:t xml:space="preserve">      else:</w:t>
-      </w:r>
-    </w:p>
-    <w:p>
-      <w:pPr>
-        <w:pStyle w:val="HTMLPreformatted"/>
-        <w:shd w:val="clear" w:color="auto" w:fill="FAFBFC"/>
-        <w:wordWrap w:val="0"/>
-        <w:spacing w:before="300" w:after="300"/>
-        <w:textAlignment w:val="baseline"/>
-        <w:rPr>
-          <w:rFonts w:ascii="Lucida Console" w:hAnsi="Lucida Console"/>
-          <w:color w:val="333333"/>
-          <w:sz w:val="23"/>
-          <w:szCs w:val="23"/>
-        </w:rPr>
-      </w:pPr>
-      <w:r>
-        <w:rPr>
-          <w:rFonts w:ascii="Lucida Console" w:hAnsi="Lucida Console"/>
-          <w:color w:val="333333"/>
-          <w:sz w:val="23"/>
-          <w:szCs w:val="23"/>
-        </w:rPr>
-        <w:t xml:space="preserve">        uniqueSet[c] = None</w:t>
-      </w:r>
-    </w:p>
-    <w:p>
-      <w:pPr>
-        <w:pStyle w:val="HTMLPreformatted"/>
-        <w:shd w:val="clear" w:color="auto" w:fill="FAFBFC"/>
-        <w:wordWrap w:val="0"/>
-        <w:spacing w:before="300" w:after="300"/>
-        <w:textAlignment w:val="baseline"/>
-        <w:rPr>
-          <w:rFonts w:ascii="Lucida Console" w:hAnsi="Lucida Console"/>
-          <w:color w:val="333333"/>
-          <w:sz w:val="23"/>
-          <w:szCs w:val="23"/>
-        </w:rPr>
-      </w:pPr>
-    </w:p>
-    <w:p>
-      <w:pPr>
-        <w:pStyle w:val="HTMLPreformatted"/>
-        <w:shd w:val="clear" w:color="auto" w:fill="FAFBFC"/>
-        <w:wordWrap w:val="0"/>
-        <w:spacing w:before="300" w:after="300"/>
-        <w:textAlignment w:val="baseline"/>
-        <w:rPr>
-          <w:rFonts w:ascii="Lucida Console" w:hAnsi="Lucida Console"/>
-          <w:color w:val="333333"/>
-          <w:sz w:val="23"/>
-          <w:szCs w:val="23"/>
-        </w:rPr>
-      </w:pPr>
-      <w:r>
-        <w:rPr>
-          <w:rFonts w:ascii="Lucida Console" w:hAnsi="Lucida Console"/>
-          <w:color w:val="333333"/>
-          <w:sz w:val="23"/>
-          <w:szCs w:val="23"/>
-        </w:rPr>
-        <w:t xml:space="preserve">  </w:t>
-      </w:r>
-      <w:r>
-        <w:rPr>
-          <w:rFonts w:ascii="Lucida Console" w:hAnsi="Lucida Console"/>
-          <w:color w:val="333333"/>
-          <w:sz w:val="23"/>
-          <w:szCs w:val="23"/>
-        </w:rPr>
-        <w:t># Return first uniqu</w:t>
-      </w:r>
-      <w:r>
-        <w:rPr>
-          <w:rFonts w:ascii="Lucida Console" w:hAnsi="Lucida Console"/>
-          <w:color w:val="333333"/>
-          <w:sz w:val="23"/>
-          <w:szCs w:val="23"/>
-        </w:rPr>
-        <w:t>e character or None if no unique char</w:t>
-      </w:r>
-      <w:r>
-        <w:rPr>
-          <w:rFonts w:ascii="Lucida Console" w:hAnsi="Lucida Console"/>
-          <w:color w:val="333333"/>
-          <w:sz w:val="23"/>
-          <w:szCs w:val="23"/>
-        </w:rPr>
-        <w:t>a</w:t>
-      </w:r>
-      <w:r>
-        <w:rPr>
-          <w:rFonts w:ascii="Lucida Console" w:hAnsi="Lucida Console"/>
-          <w:color w:val="333333"/>
-          <w:sz w:val="23"/>
-          <w:szCs w:val="23"/>
-        </w:rPr>
-        <w:t>cter</w:t>
-      </w:r>
-    </w:p>
-    <w:p>
-      <w:pPr>
-        <w:pStyle w:val="HTMLPreformatted"/>
-        <w:shd w:val="clear" w:color="auto" w:fill="FAFBFC"/>
-        <w:wordWrap w:val="0"/>
-        <w:spacing w:before="300" w:after="300"/>
-        <w:textAlignment w:val="baseline"/>
-        <w:rPr>
-          <w:rFonts w:ascii="Lucida Console" w:hAnsi="Lucida Console"/>
-          <w:color w:val="333333"/>
-          <w:sz w:val="23"/>
-          <w:szCs w:val="23"/>
-        </w:rPr>
-      </w:pPr>
-      <w:r>
-        <w:rPr>
-          <w:rFonts w:ascii="Lucida Console" w:hAnsi="Lucida Console"/>
-          <w:color w:val="333333"/>
-          <w:sz w:val="23"/>
-          <w:szCs w:val="23"/>
-        </w:rPr>
         <w:t xml:space="preserve"> </w:t>
       </w:r>
       <w:r>
@@ -3185,16 +3524,7 @@
           <w:sz w:val="23"/>
           <w:szCs w:val="23"/>
         </w:rPr>
-        <w:t xml:space="preserve">      </w:t>
-      </w:r>
-      <w:r>
-        <w:rPr>
-          <w:rFonts w:ascii="Lucida Console" w:hAnsi="Lucida Console"/>
-          <w:color w:val="333333"/>
-          <w:sz w:val="23"/>
-          <w:szCs w:val="23"/>
-        </w:rPr>
-        <w:t xml:space="preserve">      </w:t>
+        <w:t xml:space="preserve">            </w:t>
       </w:r>
     </w:p>
     <w:p>
@@ -4093,6 +4423,7 @@
     <w:lsdException w:name="HTML Sample" w:semiHidden="1" w:unhideWhenUsed="1"/>
     <w:lsdException w:name="HTML Typewriter" w:semiHidden="1" w:unhideWhenUsed="1"/>
     <w:lsdException w:name="HTML Variable" w:semiHidden="1" w:unhideWhenUsed="1"/>
+    <w:lsdException w:name="Normal Table" w:semiHidden="1" w:unhideWhenUsed="1"/>
     <w:lsdException w:name="annotation subject" w:semiHidden="1" w:unhideWhenUsed="1"/>
     <w:lsdException w:name="No List" w:semiHidden="1" w:unhideWhenUsed="1"/>
     <w:lsdException w:name="Outline List 1" w:semiHidden="1" w:unhideWhenUsed="1"/>
@@ -4139,8 +4470,10 @@
     <w:lsdException w:name="Table Subtle 2" w:semiHidden="1" w:unhideWhenUsed="1"/>
     <w:lsdException w:name="Table Web 1" w:semiHidden="1" w:unhideWhenUsed="1"/>
     <w:lsdException w:name="Table Web 2" w:semiHidden="1" w:unhideWhenUsed="1"/>
+    <w:lsdException w:name="Table Web 3" w:semiHidden="1" w:unhideWhenUsed="1"/>
     <w:lsdException w:name="Balloon Text" w:semiHidden="1" w:unhideWhenUsed="1"/>
     <w:lsdException w:name="Table Grid" w:uiPriority="39"/>
+    <w:lsdException w:name="Table Theme" w:semiHidden="1" w:unhideWhenUsed="1"/>
     <w:lsdException w:name="Placeholder Text" w:semiHidden="1"/>
     <w:lsdException w:name="No Spacing" w:uiPriority="1" w:qFormat="1"/>
     <w:lsdException w:name="Light Shading" w:uiPriority="60"/>

</xml_diff>

<commit_message>
Data Analyst Interview Practice: Finished first darft of answers to questions
</commit_message>
<xml_diff>
--- a/Programming/data_analyst_interview_practice.docx
+++ b/Programming/data_analyst_interview_practice.docx
@@ -485,8 +485,6 @@
           <w:szCs w:val="23"/>
         </w:rPr>
       </w:pPr>
-      <w:bookmarkStart w:id="0" w:name="_GoBack"/>
-      <w:bookmarkEnd w:id="0"/>
     </w:p>
     <w:p>
       <w:pPr>
@@ -3781,71 +3779,6 @@
     </w:p>
     <w:p>
       <w:pPr>
-        <w:shd w:val="clear" w:color="auto" w:fill="FFFFFF"/>
-        <w:spacing w:after="0" w:line="240" w:lineRule="auto"/>
-        <w:textAlignment w:val="baseline"/>
-        <w:rPr>
-          <w:rFonts w:ascii="inherit" w:eastAsia="Times New Roman" w:hAnsi="inherit" w:cs="Arial"/>
-          <w:color w:val="525C65"/>
-          <w:sz w:val="23"/>
-          <w:szCs w:val="23"/>
-        </w:rPr>
-      </w:pPr>
-    </w:p>
-    <w:p>
-      <w:pPr>
-        <w:shd w:val="clear" w:color="auto" w:fill="FFFFFF"/>
-        <w:spacing w:after="0" w:line="240" w:lineRule="auto"/>
-        <w:textAlignment w:val="baseline"/>
-        <w:rPr>
-          <w:rFonts w:ascii="inherit" w:eastAsia="Times New Roman" w:hAnsi="inherit" w:cs="Arial"/>
-          <w:color w:val="525C65"/>
-          <w:sz w:val="23"/>
-          <w:szCs w:val="23"/>
-        </w:rPr>
-      </w:pPr>
-    </w:p>
-    <w:p>
-      <w:pPr>
-        <w:shd w:val="clear" w:color="auto" w:fill="FFFFFF"/>
-        <w:spacing w:after="0" w:line="240" w:lineRule="auto"/>
-        <w:textAlignment w:val="baseline"/>
-        <w:rPr>
-          <w:rFonts w:ascii="inherit" w:eastAsia="Times New Roman" w:hAnsi="inherit" w:cs="Arial"/>
-          <w:color w:val="525C65"/>
-          <w:sz w:val="23"/>
-          <w:szCs w:val="23"/>
-        </w:rPr>
-      </w:pPr>
-    </w:p>
-    <w:p>
-      <w:pPr>
-        <w:shd w:val="clear" w:color="auto" w:fill="FFFFFF"/>
-        <w:spacing w:after="0" w:line="240" w:lineRule="auto"/>
-        <w:textAlignment w:val="baseline"/>
-        <w:rPr>
-          <w:rFonts w:ascii="inherit" w:eastAsia="Times New Roman" w:hAnsi="inherit" w:cs="Arial"/>
-          <w:color w:val="525C65"/>
-          <w:sz w:val="23"/>
-          <w:szCs w:val="23"/>
-        </w:rPr>
-      </w:pPr>
-    </w:p>
-    <w:p>
-      <w:pPr>
-        <w:shd w:val="clear" w:color="auto" w:fill="FFFFFF"/>
-        <w:spacing w:after="0" w:line="240" w:lineRule="auto"/>
-        <w:textAlignment w:val="baseline"/>
-        <w:rPr>
-          <w:rFonts w:ascii="inherit" w:eastAsia="Times New Roman" w:hAnsi="inherit" w:cs="Arial"/>
-          <w:color w:val="525C65"/>
-          <w:sz w:val="23"/>
-          <w:szCs w:val="23"/>
-        </w:rPr>
-      </w:pPr>
-    </w:p>
-    <w:p>
-      <w:pPr>
         <w:numPr>
           <w:ilvl w:val="0"/>
           <w:numId w:val="1"/>
@@ -3868,7 +3801,787 @@
           <w:sz w:val="23"/>
           <w:szCs w:val="23"/>
         </w:rPr>
+        <w:lastRenderedPageBreak/>
         <w:t>What are underfitting and overfitting in the context of Machine Learning? How might you balance them?</w:t>
+      </w:r>
+    </w:p>
+    <w:p>
+      <w:pPr>
+        <w:shd w:val="clear" w:color="auto" w:fill="FFFFFF"/>
+        <w:spacing w:after="0" w:line="240" w:lineRule="auto"/>
+        <w:textAlignment w:val="baseline"/>
+        <w:rPr>
+          <w:rFonts w:ascii="inherit" w:eastAsia="Times New Roman" w:hAnsi="inherit" w:cs="Arial"/>
+          <w:color w:val="525C65"/>
+          <w:sz w:val="23"/>
+          <w:szCs w:val="23"/>
+        </w:rPr>
+      </w:pPr>
+    </w:p>
+    <w:p>
+      <w:pPr>
+        <w:shd w:val="clear" w:color="auto" w:fill="FFFFFF"/>
+        <w:spacing w:after="0" w:line="240" w:lineRule="auto"/>
+        <w:textAlignment w:val="baseline"/>
+        <w:rPr>
+          <w:rFonts w:ascii="inherit" w:eastAsia="Times New Roman" w:hAnsi="inherit" w:cs="Arial"/>
+          <w:color w:val="525C65"/>
+          <w:sz w:val="23"/>
+          <w:szCs w:val="23"/>
+        </w:rPr>
+      </w:pPr>
+      <w:r>
+        <w:rPr>
+          <w:rFonts w:ascii="inherit" w:eastAsia="Times New Roman" w:hAnsi="inherit" w:cs="Arial"/>
+          <w:color w:val="525C65"/>
+          <w:sz w:val="23"/>
+          <w:szCs w:val="23"/>
+        </w:rPr>
+        <w:t xml:space="preserve">Using machine learning we build a model based on seen data </w:t>
+      </w:r>
+      <w:r>
+        <w:rPr>
+          <w:rFonts w:ascii="inherit" w:eastAsia="Times New Roman" w:hAnsi="inherit" w:cs="Arial"/>
+          <w:color w:val="525C65"/>
+          <w:sz w:val="23"/>
+          <w:szCs w:val="23"/>
+        </w:rPr>
+        <w:t xml:space="preserve">(specialization) </w:t>
+      </w:r>
+      <w:r>
+        <w:rPr>
+          <w:rFonts w:ascii="inherit" w:eastAsia="Times New Roman" w:hAnsi="inherit" w:cs="Arial"/>
+          <w:color w:val="525C65"/>
+          <w:sz w:val="23"/>
+          <w:szCs w:val="23"/>
+        </w:rPr>
+        <w:t>to predict the outcome based on unseen data</w:t>
+      </w:r>
+      <w:r>
+        <w:rPr>
+          <w:rFonts w:ascii="inherit" w:eastAsia="Times New Roman" w:hAnsi="inherit" w:cs="Arial"/>
+          <w:color w:val="525C65"/>
+          <w:sz w:val="23"/>
+          <w:szCs w:val="23"/>
+        </w:rPr>
+        <w:t xml:space="preserve"> (generalization)</w:t>
+      </w:r>
+      <w:r>
+        <w:rPr>
+          <w:rFonts w:ascii="inherit" w:eastAsia="Times New Roman" w:hAnsi="inherit" w:cs="Arial"/>
+          <w:color w:val="525C65"/>
+          <w:sz w:val="23"/>
+          <w:szCs w:val="23"/>
+        </w:rPr>
+        <w:t xml:space="preserve">. </w:t>
+      </w:r>
+      <w:r>
+        <w:rPr>
+          <w:rFonts w:ascii="inherit" w:eastAsia="Times New Roman" w:hAnsi="inherit" w:cs="Arial"/>
+          <w:color w:val="525C65"/>
+          <w:sz w:val="23"/>
+          <w:szCs w:val="23"/>
+        </w:rPr>
+        <w:t>Our model is based on chosen (or learned)</w:t>
+      </w:r>
+      <w:r>
+        <w:rPr>
+          <w:rFonts w:ascii="inherit" w:eastAsia="Times New Roman" w:hAnsi="inherit" w:cs="Arial"/>
+          <w:color w:val="525C65"/>
+          <w:sz w:val="23"/>
+          <w:szCs w:val="23"/>
+        </w:rPr>
+        <w:t xml:space="preserve"> set of features (based on our understanding of the problem)</w:t>
+      </w:r>
+      <w:r>
+        <w:rPr>
+          <w:rFonts w:ascii="inherit" w:eastAsia="Times New Roman" w:hAnsi="inherit" w:cs="Arial"/>
+          <w:color w:val="525C65"/>
+          <w:sz w:val="23"/>
+          <w:szCs w:val="23"/>
+        </w:rPr>
+        <w:t xml:space="preserve"> and learned weights on them by training our model on training dataset (seen data). Real test of model accuracy is when we use it on unseen data (tested via our test dataset). </w:t>
+      </w:r>
+      <w:r>
+        <w:rPr>
+          <w:rFonts w:ascii="inherit" w:eastAsia="Times New Roman" w:hAnsi="inherit" w:cs="Arial"/>
+          <w:color w:val="525C65"/>
+          <w:sz w:val="23"/>
+          <w:szCs w:val="23"/>
+        </w:rPr>
+        <w:t xml:space="preserve">Art is to find that right balance between building a model that </w:t>
+      </w:r>
+      <w:r>
+        <w:rPr>
+          <w:rFonts w:ascii="inherit" w:eastAsia="Times New Roman" w:hAnsi="inherit" w:cs="Arial"/>
+          <w:color w:val="525C65"/>
+          <w:sz w:val="23"/>
+          <w:szCs w:val="23"/>
+        </w:rPr>
+        <w:t>learns from seen data but does well on unseen data as well. Both underfitting (where we do not learn much from seen data) and overfitting (where we tailor too much to seen data) lead to poor performance of our model in real world when it encounters unseen data.</w:t>
+      </w:r>
+    </w:p>
+    <w:p>
+      <w:pPr>
+        <w:shd w:val="clear" w:color="auto" w:fill="FFFFFF"/>
+        <w:spacing w:after="0" w:line="240" w:lineRule="auto"/>
+        <w:textAlignment w:val="baseline"/>
+        <w:rPr>
+          <w:rFonts w:ascii="inherit" w:eastAsia="Times New Roman" w:hAnsi="inherit" w:cs="Arial"/>
+          <w:color w:val="525C65"/>
+          <w:sz w:val="23"/>
+          <w:szCs w:val="23"/>
+        </w:rPr>
+      </w:pPr>
+    </w:p>
+    <w:p>
+      <w:pPr>
+        <w:shd w:val="clear" w:color="auto" w:fill="FFFFFF"/>
+        <w:spacing w:after="0" w:line="240" w:lineRule="auto"/>
+        <w:textAlignment w:val="baseline"/>
+        <w:rPr>
+          <w:rFonts w:ascii="inherit" w:eastAsia="Times New Roman" w:hAnsi="inherit" w:cs="Arial"/>
+          <w:color w:val="525C65"/>
+          <w:sz w:val="23"/>
+          <w:szCs w:val="23"/>
+        </w:rPr>
+      </w:pPr>
+      <w:r>
+        <w:rPr>
+          <w:rFonts w:ascii="inherit" w:eastAsia="Times New Roman" w:hAnsi="inherit" w:cs="Arial"/>
+          <w:color w:val="525C65"/>
+          <w:sz w:val="23"/>
+          <w:szCs w:val="23"/>
+        </w:rPr>
+        <w:t>Underfitting and overfitting is quite similar to classical problem of tradefoff between bias and variance. In case o</w:t>
+      </w:r>
+      <w:r>
+        <w:rPr>
+          <w:rFonts w:ascii="inherit" w:eastAsia="Times New Roman" w:hAnsi="inherit" w:cs="Arial"/>
+          <w:color w:val="525C65"/>
+          <w:sz w:val="23"/>
+          <w:szCs w:val="23"/>
+        </w:rPr>
+        <w:t xml:space="preserve">f underfitting, </w:t>
+      </w:r>
+      <w:r>
+        <w:rPr>
+          <w:rFonts w:ascii="inherit" w:eastAsia="Times New Roman" w:hAnsi="inherit" w:cs="Arial"/>
+          <w:color w:val="525C65"/>
+          <w:sz w:val="23"/>
+          <w:szCs w:val="23"/>
+        </w:rPr>
+        <w:t xml:space="preserve">we end up applying high bias towards generalization where our model (possibly oversimplified with too few features) </w:t>
+      </w:r>
+      <w:r>
+        <w:rPr>
+          <w:rFonts w:ascii="inherit" w:eastAsia="Times New Roman" w:hAnsi="inherit" w:cs="Arial"/>
+          <w:color w:val="525C65"/>
+          <w:sz w:val="23"/>
+          <w:szCs w:val="23"/>
+        </w:rPr>
+        <w:t xml:space="preserve">pays little attention to training data, producing results similar to a pure algorithmic approach. An underfitted model is likely to give high errors on training dataset and may not give good results on test dataset as well. On the other hand, in case of overfitting we end up picking high variance of our training dataset causing our model </w:t>
+      </w:r>
+      <w:r>
+        <w:rPr>
+          <w:rFonts w:ascii="inherit" w:eastAsia="Times New Roman" w:hAnsi="inherit" w:cs="Arial"/>
+          <w:color w:val="525C65"/>
+          <w:sz w:val="23"/>
+          <w:szCs w:val="23"/>
+        </w:rPr>
+        <w:t xml:space="preserve">to overfit </w:t>
+      </w:r>
+      <w:r>
+        <w:rPr>
+          <w:rFonts w:ascii="inherit" w:eastAsia="Times New Roman" w:hAnsi="inherit" w:cs="Arial"/>
+          <w:color w:val="525C65"/>
+          <w:sz w:val="23"/>
+          <w:szCs w:val="23"/>
+        </w:rPr>
+        <w:t xml:space="preserve">(possibly </w:t>
+      </w:r>
+      <w:r>
+        <w:rPr>
+          <w:rFonts w:ascii="inherit" w:eastAsia="Times New Roman" w:hAnsi="inherit" w:cs="Arial"/>
+          <w:color w:val="525C65"/>
+          <w:sz w:val="23"/>
+          <w:szCs w:val="23"/>
+        </w:rPr>
+        <w:t xml:space="preserve">made too specific with </w:t>
+      </w:r>
+      <w:r>
+        <w:rPr>
+          <w:rFonts w:ascii="inherit" w:eastAsia="Times New Roman" w:hAnsi="inherit" w:cs="Arial"/>
+          <w:color w:val="525C65"/>
+          <w:sz w:val="23"/>
+          <w:szCs w:val="23"/>
+        </w:rPr>
+        <w:t xml:space="preserve">too many features) </w:t>
+      </w:r>
+      <w:r>
+        <w:rPr>
+          <w:rFonts w:ascii="inherit" w:eastAsia="Times New Roman" w:hAnsi="inherit" w:cs="Arial"/>
+          <w:color w:val="525C65"/>
+          <w:sz w:val="23"/>
+          <w:szCs w:val="23"/>
+        </w:rPr>
+        <w:t xml:space="preserve">to training data so much that it does not generalize well (i.e. does poorly on our unseen data). An overfitted  model will show much higher error on test dataset than training </w:t>
+      </w:r>
+      <w:r>
+        <w:rPr>
+          <w:rFonts w:ascii="inherit" w:eastAsia="Times New Roman" w:hAnsi="inherit" w:cs="Arial"/>
+          <w:color w:val="525C65"/>
+          <w:sz w:val="23"/>
+          <w:szCs w:val="23"/>
+        </w:rPr>
+        <w:t>data</w:t>
+      </w:r>
+      <w:r>
+        <w:rPr>
+          <w:rFonts w:ascii="inherit" w:eastAsia="Times New Roman" w:hAnsi="inherit" w:cs="Arial"/>
+          <w:color w:val="525C65"/>
+          <w:sz w:val="23"/>
+          <w:szCs w:val="23"/>
+        </w:rPr>
+        <w:t xml:space="preserve">set. </w:t>
+      </w:r>
+    </w:p>
+    <w:p>
+      <w:pPr>
+        <w:shd w:val="clear" w:color="auto" w:fill="FFFFFF"/>
+        <w:spacing w:after="0" w:line="240" w:lineRule="auto"/>
+        <w:textAlignment w:val="baseline"/>
+        <w:rPr>
+          <w:rFonts w:ascii="inherit" w:eastAsia="Times New Roman" w:hAnsi="inherit" w:cs="Arial"/>
+          <w:color w:val="525C65"/>
+          <w:sz w:val="23"/>
+          <w:szCs w:val="23"/>
+        </w:rPr>
+      </w:pPr>
+    </w:p>
+    <w:p>
+      <w:pPr>
+        <w:shd w:val="clear" w:color="auto" w:fill="FFFFFF"/>
+        <w:spacing w:after="0" w:line="240" w:lineRule="auto"/>
+        <w:textAlignment w:val="baseline"/>
+        <w:rPr>
+          <w:rFonts w:ascii="inherit" w:eastAsia="Times New Roman" w:hAnsi="inherit" w:cs="Arial"/>
+          <w:color w:val="525C65"/>
+          <w:sz w:val="23"/>
+          <w:szCs w:val="23"/>
+        </w:rPr>
+      </w:pPr>
+      <w:r>
+        <w:rPr>
+          <w:rFonts w:ascii="inherit" w:eastAsia="Times New Roman" w:hAnsi="inherit" w:cs="Arial"/>
+          <w:color w:val="525C65"/>
+          <w:sz w:val="23"/>
+          <w:szCs w:val="23"/>
+        </w:rPr>
+        <w:t xml:space="preserve">Finding that balance between these two extremes is the </w:t>
+      </w:r>
+      <w:r>
+        <w:rPr>
+          <w:rFonts w:ascii="inherit" w:eastAsia="Times New Roman" w:hAnsi="inherit" w:cs="Arial"/>
+          <w:color w:val="525C65"/>
+          <w:sz w:val="23"/>
+          <w:szCs w:val="23"/>
+        </w:rPr>
+        <w:t xml:space="preserve">art of finding that </w:t>
+      </w:r>
+      <w:r>
+        <w:rPr>
+          <w:rFonts w:ascii="inherit" w:eastAsia="Times New Roman" w:hAnsi="inherit" w:cs="Arial"/>
+          <w:color w:val="525C65"/>
+          <w:sz w:val="23"/>
+          <w:szCs w:val="23"/>
+        </w:rPr>
+        <w:t xml:space="preserve">sweet spot where we just make our model as simple as possible (but no simpler) that provides good fit. </w:t>
+      </w:r>
+      <w:r>
+        <w:rPr>
+          <w:rFonts w:ascii="inherit" w:eastAsia="Times New Roman" w:hAnsi="inherit" w:cs="Arial"/>
+          <w:color w:val="525C65"/>
+          <w:sz w:val="23"/>
+          <w:szCs w:val="23"/>
+        </w:rPr>
+        <w:t xml:space="preserve">We need to pick optimal number of high quality features. We could use regularization technique (where we put penalty for extra features) in case of regression, reduce feature set using PCA, discard </w:t>
+      </w:r>
+      <w:r>
+        <w:rPr>
+          <w:rFonts w:ascii="inherit" w:eastAsia="Times New Roman" w:hAnsi="inherit" w:cs="Arial"/>
+          <w:color w:val="525C65"/>
+          <w:sz w:val="23"/>
+          <w:szCs w:val="23"/>
+        </w:rPr>
+        <w:t xml:space="preserve">few </w:t>
+      </w:r>
+      <w:r>
+        <w:rPr>
+          <w:rFonts w:ascii="inherit" w:eastAsia="Times New Roman" w:hAnsi="inherit" w:cs="Arial"/>
+          <w:color w:val="525C65"/>
+          <w:sz w:val="23"/>
+          <w:szCs w:val="23"/>
+        </w:rPr>
+        <w:t xml:space="preserve">branches of decision tree based model to reduce overfitting. </w:t>
+      </w:r>
+      <w:r>
+        <w:rPr>
+          <w:rFonts w:ascii="inherit" w:eastAsia="Times New Roman" w:hAnsi="inherit" w:cs="Arial"/>
+          <w:color w:val="525C65"/>
+          <w:sz w:val="23"/>
+          <w:szCs w:val="23"/>
+        </w:rPr>
+        <w:t>Overfitting is a problem when our evaluation of model on training dataset is not similar to how it gets evaluated against unseen data. While theoretically we could iterate over both training dataset and test dataset to co-relate their performance and find that sweet spot where</w:t>
+      </w:r>
+      <w:r>
+        <w:rPr>
+          <w:rFonts w:ascii="inherit" w:eastAsia="Times New Roman" w:hAnsi="inherit" w:cs="Arial"/>
+          <w:color w:val="525C65"/>
+          <w:sz w:val="23"/>
+          <w:szCs w:val="23"/>
+        </w:rPr>
+        <w:t xml:space="preserve"> error on training set is small both on training and test dataset, it is not practical due to limitation on availability of the data as well as danger of leaking knowledge of test dataset to our learning model which renders it less effective for real world unseen data. </w:t>
+      </w:r>
+    </w:p>
+    <w:p>
+      <w:pPr>
+        <w:shd w:val="clear" w:color="auto" w:fill="FFFFFF"/>
+        <w:spacing w:after="0" w:line="240" w:lineRule="auto"/>
+        <w:textAlignment w:val="baseline"/>
+        <w:rPr>
+          <w:rFonts w:ascii="inherit" w:eastAsia="Times New Roman" w:hAnsi="inherit" w:cs="Arial"/>
+          <w:color w:val="525C65"/>
+          <w:sz w:val="23"/>
+          <w:szCs w:val="23"/>
+        </w:rPr>
+      </w:pPr>
+    </w:p>
+    <w:p>
+      <w:pPr>
+        <w:shd w:val="clear" w:color="auto" w:fill="FFFFFF"/>
+        <w:spacing w:after="0" w:line="240" w:lineRule="auto"/>
+        <w:textAlignment w:val="baseline"/>
+        <w:rPr>
+          <w:rFonts w:ascii="inherit" w:eastAsia="Times New Roman" w:hAnsi="inherit" w:cs="Arial"/>
+          <w:color w:val="525C65"/>
+          <w:sz w:val="23"/>
+          <w:szCs w:val="23"/>
+        </w:rPr>
+      </w:pPr>
+      <w:r>
+        <w:rPr>
+          <w:rFonts w:ascii="inherit" w:eastAsia="Times New Roman" w:hAnsi="inherit" w:cs="Arial"/>
+          <w:color w:val="525C65"/>
+          <w:sz w:val="23"/>
+          <w:szCs w:val="23"/>
+        </w:rPr>
+        <w:t xml:space="preserve">A better approach </w:t>
+      </w:r>
+      <w:r>
+        <w:rPr>
+          <w:rFonts w:ascii="inherit" w:eastAsia="Times New Roman" w:hAnsi="inherit" w:cs="Arial"/>
+          <w:color w:val="525C65"/>
+          <w:sz w:val="23"/>
+          <w:szCs w:val="23"/>
+        </w:rPr>
+        <w:t xml:space="preserve">to avoid overfitting </w:t>
+      </w:r>
+      <w:r>
+        <w:rPr>
+          <w:rFonts w:ascii="inherit" w:eastAsia="Times New Roman" w:hAnsi="inherit" w:cs="Arial"/>
+          <w:color w:val="525C65"/>
+          <w:sz w:val="23"/>
+          <w:szCs w:val="23"/>
+        </w:rPr>
+        <w:t xml:space="preserve">is to introduce a validation phase where we use sampling techniques like k-fold cross validation to indicate when further training is not resulting in better generalization. </w:t>
+      </w:r>
+      <w:r>
+        <w:rPr>
+          <w:rFonts w:ascii="inherit" w:eastAsia="Times New Roman" w:hAnsi="inherit" w:cs="Arial"/>
+          <w:color w:val="525C65"/>
+          <w:sz w:val="23"/>
+          <w:szCs w:val="23"/>
+        </w:rPr>
+        <w:t xml:space="preserve">In cross validation, we come up with a samples of training dataset that can be used to test the generalization performance (similar to when we run it against test dataset) and avoid the problem of overfitting. </w:t>
+      </w:r>
+      <w:r>
+        <w:rPr>
+          <w:rFonts w:ascii="inherit" w:eastAsia="Times New Roman" w:hAnsi="inherit" w:cs="Arial"/>
+          <w:color w:val="525C65"/>
+          <w:sz w:val="23"/>
+          <w:szCs w:val="23"/>
+        </w:rPr>
+        <w:t>I</w:t>
+      </w:r>
+      <w:r>
+        <w:rPr>
+          <w:rFonts w:ascii="inherit" w:eastAsia="Times New Roman" w:hAnsi="inherit" w:cs="Arial"/>
+          <w:color w:val="525C65"/>
+          <w:sz w:val="23"/>
+          <w:szCs w:val="23"/>
+        </w:rPr>
+        <w:t>n</w:t>
+      </w:r>
+      <w:r>
+        <w:rPr>
+          <w:rFonts w:ascii="inherit" w:eastAsia="Times New Roman" w:hAnsi="inherit"/>
+          <w:color w:val="525C65"/>
+          <w:sz w:val="23"/>
+          <w:szCs w:val="23"/>
+        </w:rPr>
+        <w:t> </w:t>
+      </w:r>
+      <w:r>
+        <w:rPr>
+          <w:rFonts w:ascii="inherit" w:eastAsia="Times New Roman" w:hAnsi="inherit" w:cs="Arial"/>
+          <w:color w:val="525C65"/>
+          <w:sz w:val="23"/>
+          <w:szCs w:val="23"/>
+        </w:rPr>
+        <w:t xml:space="preserve">k-fold cross-validation, </w:t>
+      </w:r>
+      <w:r>
+        <w:rPr>
+          <w:rFonts w:ascii="inherit" w:eastAsia="Times New Roman" w:hAnsi="inherit" w:cs="Arial"/>
+          <w:color w:val="525C65"/>
+          <w:sz w:val="23"/>
+          <w:szCs w:val="23"/>
+        </w:rPr>
+        <w:t>we randomly partition</w:t>
+      </w:r>
+      <w:r>
+        <w:rPr>
+          <w:rFonts w:ascii="inherit" w:eastAsia="Times New Roman" w:hAnsi="inherit" w:cs="Arial"/>
+          <w:color w:val="525C65"/>
+          <w:sz w:val="23"/>
+          <w:szCs w:val="23"/>
+        </w:rPr>
+        <w:t xml:space="preserve"> original </w:t>
+      </w:r>
+      <w:r>
+        <w:rPr>
+          <w:rFonts w:ascii="inherit" w:eastAsia="Times New Roman" w:hAnsi="inherit" w:cs="Arial"/>
+          <w:color w:val="525C65"/>
+          <w:sz w:val="23"/>
+          <w:szCs w:val="23"/>
+        </w:rPr>
+        <w:t xml:space="preserve">training </w:t>
+      </w:r>
+      <w:r>
+        <w:rPr>
+          <w:rFonts w:ascii="inherit" w:eastAsia="Times New Roman" w:hAnsi="inherit" w:cs="Arial"/>
+          <w:color w:val="525C65"/>
+          <w:sz w:val="23"/>
+          <w:szCs w:val="23"/>
+        </w:rPr>
+        <w:t>into</w:t>
+      </w:r>
+      <w:r>
+        <w:rPr>
+          <w:rFonts w:ascii="inherit" w:eastAsia="Times New Roman" w:hAnsi="inherit"/>
+          <w:color w:val="525C65"/>
+          <w:sz w:val="23"/>
+          <w:szCs w:val="23"/>
+        </w:rPr>
+        <w:t> </w:t>
+      </w:r>
+      <w:r>
+        <w:rPr>
+          <w:rFonts w:ascii="inherit" w:eastAsia="Times New Roman" w:hAnsi="inherit" w:cs="Arial"/>
+          <w:color w:val="525C65"/>
+          <w:sz w:val="23"/>
+          <w:szCs w:val="23"/>
+        </w:rPr>
+        <w:t>k</w:t>
+      </w:r>
+      <w:r>
+        <w:rPr>
+          <w:rFonts w:ascii="inherit" w:eastAsia="Times New Roman" w:hAnsi="inherit"/>
+          <w:color w:val="525C65"/>
+          <w:sz w:val="23"/>
+          <w:szCs w:val="23"/>
+        </w:rPr>
+        <w:t> </w:t>
+      </w:r>
+      <w:r>
+        <w:rPr>
+          <w:rFonts w:ascii="inherit" w:eastAsia="Times New Roman" w:hAnsi="inherit" w:cs="Arial"/>
+          <w:color w:val="525C65"/>
+          <w:sz w:val="23"/>
+          <w:szCs w:val="23"/>
+        </w:rPr>
+        <w:t>equal sized subsamples. From</w:t>
+      </w:r>
+      <w:r>
+        <w:rPr>
+          <w:rFonts w:ascii="inherit" w:eastAsia="Times New Roman" w:hAnsi="inherit" w:cs="Arial"/>
+          <w:color w:val="525C65"/>
+          <w:sz w:val="23"/>
+          <w:szCs w:val="23"/>
+        </w:rPr>
+        <w:t xml:space="preserve"> the</w:t>
+      </w:r>
+      <w:r>
+        <w:rPr>
+          <w:rFonts w:ascii="inherit" w:eastAsia="Times New Roman" w:hAnsi="inherit" w:cs="Arial"/>
+          <w:color w:val="525C65"/>
+          <w:sz w:val="23"/>
+          <w:szCs w:val="23"/>
+        </w:rPr>
+        <w:t>se</w:t>
+      </w:r>
+      <w:r>
+        <w:rPr>
+          <w:rFonts w:ascii="inherit" w:eastAsia="Times New Roman" w:hAnsi="inherit"/>
+          <w:color w:val="525C65"/>
+          <w:sz w:val="23"/>
+          <w:szCs w:val="23"/>
+        </w:rPr>
+        <w:t> </w:t>
+      </w:r>
+      <w:r>
+        <w:rPr>
+          <w:rFonts w:ascii="inherit" w:eastAsia="Times New Roman" w:hAnsi="inherit" w:cs="Arial"/>
+          <w:color w:val="525C65"/>
+          <w:sz w:val="23"/>
+          <w:szCs w:val="23"/>
+        </w:rPr>
+        <w:t>k</w:t>
+      </w:r>
+      <w:r>
+        <w:rPr>
+          <w:rFonts w:ascii="inherit" w:eastAsia="Times New Roman" w:hAnsi="inherit"/>
+          <w:color w:val="525C65"/>
+          <w:sz w:val="23"/>
+          <w:szCs w:val="23"/>
+        </w:rPr>
+        <w:t> </w:t>
+      </w:r>
+      <w:r>
+        <w:rPr>
+          <w:rFonts w:ascii="inherit" w:eastAsia="Times New Roman" w:hAnsi="inherit" w:cs="Arial"/>
+          <w:color w:val="525C65"/>
+          <w:sz w:val="23"/>
+          <w:szCs w:val="23"/>
+        </w:rPr>
+        <w:t xml:space="preserve">subsamples, </w:t>
+      </w:r>
+      <w:r>
+        <w:rPr>
+          <w:rFonts w:ascii="inherit" w:eastAsia="Times New Roman" w:hAnsi="inherit" w:cs="Arial"/>
+          <w:color w:val="525C65"/>
+          <w:sz w:val="23"/>
+          <w:szCs w:val="23"/>
+        </w:rPr>
+        <w:t>we</w:t>
+      </w:r>
+      <w:r>
+        <w:rPr>
+          <w:rFonts w:ascii="inherit" w:eastAsia="Times New Roman" w:hAnsi="inherit" w:cs="Arial"/>
+          <w:color w:val="525C65"/>
+          <w:sz w:val="23"/>
+          <w:szCs w:val="23"/>
+        </w:rPr>
+        <w:t xml:space="preserve"> keep </w:t>
+      </w:r>
+      <w:r>
+        <w:rPr>
+          <w:rFonts w:ascii="inherit" w:eastAsia="Times New Roman" w:hAnsi="inherit" w:cs="Arial"/>
+          <w:color w:val="525C65"/>
+          <w:sz w:val="23"/>
+          <w:szCs w:val="23"/>
+        </w:rPr>
+        <w:t>a single subsample as the validation data for testing the model, and the remaining</w:t>
+      </w:r>
+      <w:r>
+        <w:rPr>
+          <w:rFonts w:ascii="inherit" w:eastAsia="Times New Roman" w:hAnsi="inherit"/>
+          <w:color w:val="525C65"/>
+          <w:sz w:val="23"/>
+          <w:szCs w:val="23"/>
+        </w:rPr>
+        <w:t> </w:t>
+      </w:r>
+      <w:r>
+        <w:rPr>
+          <w:rFonts w:ascii="inherit" w:eastAsia="Times New Roman" w:hAnsi="inherit" w:cs="Arial"/>
+          <w:color w:val="525C65"/>
+          <w:sz w:val="23"/>
+          <w:szCs w:val="23"/>
+        </w:rPr>
+        <w:t>k − 1 subsamples are used as training data</w:t>
+      </w:r>
+      <w:r>
+        <w:rPr>
+          <w:rFonts w:ascii="inherit" w:eastAsia="Times New Roman" w:hAnsi="inherit" w:cs="Arial"/>
+          <w:color w:val="525C65"/>
+          <w:sz w:val="23"/>
+          <w:szCs w:val="23"/>
+        </w:rPr>
+        <w:t>. This</w:t>
+      </w:r>
+      <w:r>
+        <w:rPr>
+          <w:rFonts w:ascii="inherit" w:eastAsia="Times New Roman" w:hAnsi="inherit" w:cs="Arial"/>
+          <w:color w:val="525C65"/>
+          <w:sz w:val="23"/>
+          <w:szCs w:val="23"/>
+        </w:rPr>
+        <w:t xml:space="preserve"> cross-validation </w:t>
+      </w:r>
+      <w:r>
+        <w:rPr>
+          <w:rFonts w:ascii="inherit" w:eastAsia="Times New Roman" w:hAnsi="inherit" w:cs="Arial"/>
+          <w:color w:val="525C65"/>
+          <w:sz w:val="23"/>
+          <w:szCs w:val="23"/>
+        </w:rPr>
+        <w:t>iteration</w:t>
+      </w:r>
+      <w:r>
+        <w:rPr>
+          <w:rFonts w:ascii="inherit" w:eastAsia="Times New Roman" w:hAnsi="inherit" w:cs="Arial"/>
+          <w:color w:val="525C65"/>
+          <w:sz w:val="23"/>
+          <w:szCs w:val="23"/>
+        </w:rPr>
+        <w:t xml:space="preserve"> </w:t>
+      </w:r>
+      <w:r>
+        <w:rPr>
+          <w:rFonts w:ascii="inherit" w:eastAsia="Times New Roman" w:hAnsi="inherit" w:cs="Arial"/>
+          <w:color w:val="525C65"/>
+          <w:sz w:val="23"/>
+          <w:szCs w:val="23"/>
+        </w:rPr>
+        <w:t xml:space="preserve">of train and test </w:t>
+      </w:r>
+      <w:r>
+        <w:rPr>
+          <w:rFonts w:ascii="inherit" w:eastAsia="Times New Roman" w:hAnsi="inherit" w:cs="Arial"/>
+          <w:color w:val="525C65"/>
+          <w:sz w:val="23"/>
+          <w:szCs w:val="23"/>
+        </w:rPr>
+        <w:t>is repeated</w:t>
+      </w:r>
+      <w:r>
+        <w:rPr>
+          <w:rFonts w:ascii="inherit" w:eastAsia="Times New Roman" w:hAnsi="inherit"/>
+          <w:color w:val="525C65"/>
+          <w:sz w:val="23"/>
+          <w:szCs w:val="23"/>
+        </w:rPr>
+        <w:t> </w:t>
+      </w:r>
+      <w:r>
+        <w:rPr>
+          <w:rFonts w:ascii="inherit" w:eastAsia="Times New Roman" w:hAnsi="inherit" w:cs="Arial"/>
+          <w:color w:val="525C65"/>
+          <w:sz w:val="23"/>
+          <w:szCs w:val="23"/>
+        </w:rPr>
+        <w:t>k</w:t>
+      </w:r>
+      <w:r>
+        <w:rPr>
+          <w:rFonts w:ascii="inherit" w:eastAsia="Times New Roman" w:hAnsi="inherit"/>
+          <w:color w:val="525C65"/>
+          <w:sz w:val="23"/>
+          <w:szCs w:val="23"/>
+        </w:rPr>
+        <w:t> </w:t>
+      </w:r>
+      <w:r>
+        <w:rPr>
+          <w:rFonts w:ascii="inherit" w:eastAsia="Times New Roman" w:hAnsi="inherit" w:cs="Arial"/>
+          <w:color w:val="525C65"/>
+          <w:sz w:val="23"/>
+          <w:szCs w:val="23"/>
+        </w:rPr>
+        <w:t>times</w:t>
+      </w:r>
+      <w:r>
+        <w:rPr>
+          <w:rFonts w:ascii="inherit" w:eastAsia="Times New Roman" w:hAnsi="inherit" w:cs="Arial"/>
+          <w:color w:val="525C65"/>
+          <w:sz w:val="23"/>
+          <w:szCs w:val="23"/>
+        </w:rPr>
+        <w:t xml:space="preserve">. </w:t>
+      </w:r>
+      <w:r>
+        <w:rPr>
+          <w:rFonts w:ascii="inherit" w:eastAsia="Times New Roman" w:hAnsi="inherit" w:cs="Arial"/>
+          <w:color w:val="525C65"/>
+          <w:sz w:val="23"/>
+          <w:szCs w:val="23"/>
+        </w:rPr>
+        <w:t>The</w:t>
+      </w:r>
+      <w:r>
+        <w:rPr>
+          <w:rFonts w:ascii="inherit" w:eastAsia="Times New Roman" w:hAnsi="inherit"/>
+          <w:color w:val="525C65"/>
+          <w:sz w:val="23"/>
+          <w:szCs w:val="23"/>
+        </w:rPr>
+        <w:t xml:space="preserve"> averaged </w:t>
+      </w:r>
+      <w:r>
+        <w:rPr>
+          <w:rFonts w:ascii="inherit" w:eastAsia="Times New Roman" w:hAnsi="inherit" w:cs="Arial"/>
+          <w:color w:val="525C65"/>
+          <w:sz w:val="23"/>
+          <w:szCs w:val="23"/>
+        </w:rPr>
+        <w:t>results from these iterations</w:t>
+      </w:r>
+      <w:r>
+        <w:rPr>
+          <w:rFonts w:ascii="inherit" w:eastAsia="Times New Roman" w:hAnsi="inherit" w:cs="Arial"/>
+          <w:color w:val="525C65"/>
+          <w:sz w:val="23"/>
+          <w:szCs w:val="23"/>
+        </w:rPr>
+        <w:t xml:space="preserve"> </w:t>
+      </w:r>
+      <w:r>
+        <w:rPr>
+          <w:rFonts w:ascii="inherit" w:eastAsia="Times New Roman" w:hAnsi="inherit" w:cs="Arial"/>
+          <w:color w:val="525C65"/>
+          <w:sz w:val="23"/>
+          <w:szCs w:val="23"/>
+        </w:rPr>
+        <w:t xml:space="preserve">are better indicator of performance </w:t>
+      </w:r>
+      <w:r>
+        <w:rPr>
+          <w:rFonts w:ascii="inherit" w:eastAsia="Times New Roman" w:hAnsi="inherit" w:cs="Arial"/>
+          <w:color w:val="525C65"/>
+          <w:sz w:val="23"/>
+          <w:szCs w:val="23"/>
+        </w:rPr>
+        <w:t xml:space="preserve">with our real test dataset (i.e. </w:t>
+      </w:r>
+      <w:r>
+        <w:rPr>
+          <w:rFonts w:ascii="inherit" w:eastAsia="Times New Roman" w:hAnsi="inherit" w:cs="Arial"/>
+          <w:color w:val="525C65"/>
+          <w:sz w:val="23"/>
+          <w:szCs w:val="23"/>
+        </w:rPr>
+        <w:t>of our model in real world</w:t>
+      </w:r>
+      <w:r>
+        <w:rPr>
+          <w:rFonts w:ascii="inherit" w:eastAsia="Times New Roman" w:hAnsi="inherit" w:cs="Arial"/>
+          <w:color w:val="525C65"/>
+          <w:sz w:val="23"/>
+          <w:szCs w:val="23"/>
+        </w:rPr>
+        <w:t>).</w:t>
       </w:r>
     </w:p>
     <w:p>
@@ -3986,8 +4699,86 @@
           <w:sz w:val="23"/>
           <w:szCs w:val="23"/>
         </w:rPr>
+        <w:lastRenderedPageBreak/>
         <w:t>If you were to start your data analyst position today, what would be your goals a year from now?</w:t>
       </w:r>
+    </w:p>
+    <w:p>
+      <w:pPr>
+        <w:shd w:val="clear" w:color="auto" w:fill="FFFFFF"/>
+        <w:spacing w:after="0" w:line="240" w:lineRule="auto"/>
+        <w:textAlignment w:val="baseline"/>
+        <w:rPr>
+          <w:rFonts w:ascii="inherit" w:eastAsia="Times New Roman" w:hAnsi="inherit" w:cs="Arial"/>
+          <w:color w:val="525C65"/>
+          <w:sz w:val="23"/>
+          <w:szCs w:val="23"/>
+        </w:rPr>
+      </w:pPr>
+    </w:p>
+    <w:p>
+      <w:pPr>
+        <w:shd w:val="clear" w:color="auto" w:fill="FFFFFF"/>
+        <w:spacing w:after="0" w:line="240" w:lineRule="auto"/>
+        <w:textAlignment w:val="baseline"/>
+        <w:rPr>
+          <w:rFonts w:ascii="inherit" w:eastAsia="Times New Roman" w:hAnsi="inherit" w:cs="Arial"/>
+          <w:color w:val="525C65"/>
+          <w:sz w:val="23"/>
+          <w:szCs w:val="23"/>
+        </w:rPr>
+      </w:pPr>
+      <w:r>
+        <w:rPr>
+          <w:rFonts w:ascii="inherit" w:eastAsia="Times New Roman" w:hAnsi="inherit" w:cs="Arial"/>
+          <w:color w:val="525C65"/>
+          <w:sz w:val="23"/>
+          <w:szCs w:val="23"/>
+        </w:rPr>
+        <w:t xml:space="preserve">My goals a year from now would be to seen as a person whom organization can count on for making insightful calls based on data which move business forward significantly. In the process of getting there, I would like to get good understanding of different data sources and their quality along with kind of questions different stakeholders in organization have. I would also work towards developing deeper understanding of business domain and its customers to </w:t>
+      </w:r>
+      <w:r>
+        <w:rPr>
+          <w:rFonts w:ascii="inherit" w:eastAsia="Times New Roman" w:hAnsi="inherit" w:cs="Arial"/>
+          <w:color w:val="525C65"/>
+          <w:sz w:val="23"/>
+          <w:szCs w:val="23"/>
+        </w:rPr>
+        <w:t xml:space="preserve">not only better answer questions coming my way but also make pro-active proposal based on my insights. </w:t>
+      </w:r>
+      <w:r>
+        <w:rPr>
+          <w:rFonts w:ascii="inherit" w:eastAsia="Times New Roman" w:hAnsi="inherit" w:cs="Arial"/>
+          <w:color w:val="525C65"/>
+          <w:sz w:val="23"/>
+          <w:szCs w:val="23"/>
+        </w:rPr>
+        <w:t xml:space="preserve">I will work towards building credibility in organization </w:t>
+      </w:r>
+      <w:r>
+        <w:rPr>
+          <w:rFonts w:ascii="inherit" w:eastAsia="Times New Roman" w:hAnsi="inherit" w:cs="Arial"/>
+          <w:color w:val="525C65"/>
+          <w:sz w:val="23"/>
+          <w:szCs w:val="23"/>
+        </w:rPr>
+        <w:t>by not only delivering on work assigned but also picking at least one project pro-actively. On learning front, I would like to deepen practical exposure to machine learning to solve real problems.</w:t>
+      </w:r>
+      <w:bookmarkStart w:id="0" w:name="_GoBack"/>
+      <w:bookmarkEnd w:id="0"/>
+    </w:p>
+    <w:p>
+      <w:pPr>
+        <w:shd w:val="clear" w:color="auto" w:fill="FFFFFF"/>
+        <w:spacing w:after="0" w:line="240" w:lineRule="auto"/>
+        <w:textAlignment w:val="baseline"/>
+        <w:rPr>
+          <w:rFonts w:ascii="inherit" w:eastAsia="Times New Roman" w:hAnsi="inherit" w:cs="Arial"/>
+          <w:color w:val="525C65"/>
+          <w:sz w:val="23"/>
+          <w:szCs w:val="23"/>
+        </w:rPr>
+      </w:pPr>
     </w:p>
     <w:p>
       <w:pPr>

</xml_diff>

<commit_message>
Data Analyst Interview Practice: Final version submitted for review
</commit_message>
<xml_diff>
--- a/Programming/data_analyst_interview_practice.docx
+++ b/Programming/data_analyst_interview_practice.docx
@@ -52,7 +52,7 @@
         <w:textAlignment w:val="baseline"/>
         <w:outlineLvl w:val="1"/>
         <w:rPr>
-          <w:rFonts w:ascii="Arial" w:eastAsia="Times New Roman" w:hAnsi="Arial" w:cs="Arial"/>
+          <w:rFonts w:eastAsia="Times New Roman" w:cs="Arial"/>
           <w:b/>
           <w:bCs/>
           <w:color w:val="2E3D49"/>
@@ -62,7 +62,7 @@
       </w:pPr>
       <w:r>
         <w:rPr>
-          <w:rFonts w:ascii="Arial" w:eastAsia="Times New Roman" w:hAnsi="Arial" w:cs="Arial"/>
+          <w:rFonts w:eastAsia="Times New Roman" w:cs="Arial"/>
           <w:b/>
           <w:bCs/>
           <w:color w:val="2E3D49"/>
@@ -78,18 +78,14 @@
         <w:spacing w:after="225" w:line="240" w:lineRule="auto"/>
         <w:textAlignment w:val="baseline"/>
         <w:rPr>
-          <w:rFonts w:ascii="Arial" w:eastAsia="Times New Roman" w:hAnsi="Arial" w:cs="Arial"/>
-          <w:color w:val="525C65"/>
-          <w:sz w:val="23"/>
-          <w:szCs w:val="23"/>
-        </w:rPr>
-      </w:pPr>
-      <w:r>
-        <w:rPr>
-          <w:rFonts w:ascii="Arial" w:eastAsia="Times New Roman" w:hAnsi="Arial" w:cs="Arial"/>
-          <w:color w:val="525C65"/>
-          <w:sz w:val="23"/>
-          <w:szCs w:val="23"/>
+          <w:rFonts w:eastAsia="Times New Roman" w:cs="Arial"/>
+          <w:color w:val="525C65"/>
+        </w:rPr>
+      </w:pPr>
+      <w:r>
+        <w:rPr>
+          <w:rFonts w:eastAsia="Times New Roman" w:cs="Arial"/>
+          <w:color w:val="525C65"/>
         </w:rPr>
         <w:t>For each of the questions below, answer as if you were in an interview, explaining and justifying your answer with two to three paragraphs as you see fit. For coding answers, explain the relevant choices you made writing the code.</w:t>
       </w:r>
@@ -105,15 +101,17 @@
         <w:ind w:left="0"/>
         <w:textAlignment w:val="baseline"/>
         <w:rPr>
-          <w:rFonts w:ascii="inherit" w:eastAsia="Times New Roman" w:hAnsi="inherit" w:cs="Arial"/>
-          <w:color w:val="525C65"/>
-          <w:sz w:val="23"/>
-          <w:szCs w:val="23"/>
-        </w:rPr>
-      </w:pPr>
-      <w:r>
-        <w:rPr>
-          <w:rFonts w:ascii="inherit" w:eastAsia="Times New Roman" w:hAnsi="inherit" w:cs="Arial"/>
+          <w:rFonts w:eastAsia="Times New Roman" w:cs="Arial"/>
+          <w:i/>
+          <w:color w:val="525C65"/>
+          <w:sz w:val="23"/>
+          <w:szCs w:val="23"/>
+        </w:rPr>
+      </w:pPr>
+      <w:r>
+        <w:rPr>
+          <w:rFonts w:eastAsia="Times New Roman" w:cs="Arial"/>
+          <w:i/>
           <w:color w:val="525C65"/>
           <w:sz w:val="23"/>
           <w:szCs w:val="23"/>
@@ -127,7 +125,7 @@
         <w:spacing w:after="0" w:line="240" w:lineRule="auto"/>
         <w:textAlignment w:val="baseline"/>
         <w:rPr>
-          <w:rFonts w:ascii="inherit" w:eastAsia="Times New Roman" w:hAnsi="inherit" w:cs="Arial"/>
+          <w:rFonts w:eastAsia="Times New Roman" w:cs="Arial"/>
           <w:color w:val="525C65"/>
           <w:sz w:val="23"/>
           <w:szCs w:val="23"/>
@@ -140,110 +138,121 @@
         <w:spacing w:after="0" w:line="240" w:lineRule="auto"/>
         <w:textAlignment w:val="baseline"/>
         <w:rPr>
-          <w:rFonts w:ascii="inherit" w:eastAsia="Times New Roman" w:hAnsi="inherit" w:cs="Arial"/>
-          <w:color w:val="525C65"/>
-          <w:sz w:val="23"/>
-          <w:szCs w:val="23"/>
-        </w:rPr>
-      </w:pPr>
-      <w:r>
-        <w:rPr>
-          <w:rFonts w:ascii="inherit" w:eastAsia="Times New Roman" w:hAnsi="inherit" w:cs="Arial"/>
-          <w:color w:val="525C65"/>
-          <w:sz w:val="23"/>
-          <w:szCs w:val="23"/>
-        </w:rPr>
-        <w:t>A data project which helped to improve my skills in data science was my final project on AB testing as a part of finishing Data Analyst Nanodegree from Udacity.</w:t>
-      </w:r>
-      <w:r>
-        <w:rPr>
-          <w:rFonts w:ascii="inherit" w:eastAsia="Times New Roman" w:hAnsi="inherit" w:cs="Arial"/>
-          <w:color w:val="525C65"/>
-          <w:sz w:val="23"/>
-          <w:szCs w:val="23"/>
+          <w:rFonts w:eastAsia="Times New Roman" w:cs="Arial"/>
+          <w:color w:val="525C65"/>
+        </w:rPr>
+      </w:pPr>
+      <w:r>
+        <w:rPr>
+          <w:rFonts w:eastAsia="Times New Roman" w:cs="Arial"/>
+          <w:color w:val="525C65"/>
+        </w:rPr>
+        <w:t xml:space="preserve">A data project which helped to improve my skills in data science was </w:t>
+      </w:r>
+      <w:r>
+        <w:rPr>
+          <w:rFonts w:eastAsia="Times New Roman" w:cs="Arial"/>
+          <w:color w:val="525C65"/>
+        </w:rPr>
+        <w:t>the</w:t>
+      </w:r>
+      <w:r>
+        <w:rPr>
+          <w:rFonts w:eastAsia="Times New Roman" w:cs="Arial"/>
+          <w:color w:val="525C65"/>
+        </w:rPr>
+        <w:t xml:space="preserve"> final project on AB testing as a part of finishing Data Analyst Nanodegree from Udacity.</w:t>
+      </w:r>
+      <w:r>
+        <w:rPr>
+          <w:rFonts w:eastAsia="Times New Roman" w:cs="Arial"/>
+          <w:color w:val="525C65"/>
         </w:rPr>
         <w:t xml:space="preserve"> In A</w:t>
       </w:r>
       <w:r>
         <w:rPr>
-          <w:rFonts w:ascii="inherit" w:eastAsia="Times New Roman" w:hAnsi="inherit" w:cs="Arial"/>
-          <w:color w:val="525C65"/>
-          <w:sz w:val="23"/>
-          <w:szCs w:val="23"/>
+          <w:rFonts w:eastAsia="Times New Roman" w:cs="Arial"/>
+          <w:color w:val="525C65"/>
         </w:rPr>
         <w:t xml:space="preserve">B testing we test a change with </w:t>
       </w:r>
       <w:r>
         <w:rPr>
-          <w:rFonts w:ascii="inherit" w:eastAsia="Times New Roman" w:hAnsi="inherit" w:cs="Arial"/>
-          <w:color w:val="525C65"/>
-          <w:sz w:val="23"/>
-          <w:szCs w:val="23"/>
+          <w:rFonts w:eastAsia="Times New Roman" w:cs="Arial"/>
+          <w:color w:val="525C65"/>
         </w:rPr>
         <w:t xml:space="preserve">two groups called “Control” </w:t>
       </w:r>
       <w:r>
         <w:rPr>
-          <w:rFonts w:ascii="inherit" w:eastAsia="Times New Roman" w:hAnsi="inherit" w:cs="Arial"/>
-          <w:color w:val="525C65"/>
-          <w:sz w:val="23"/>
-          <w:szCs w:val="23"/>
+          <w:rFonts w:eastAsia="Times New Roman" w:cs="Arial"/>
+          <w:color w:val="525C65"/>
         </w:rPr>
         <w:t xml:space="preserve">(let us call A) </w:t>
       </w:r>
       <w:r>
         <w:rPr>
-          <w:rFonts w:ascii="inherit" w:eastAsia="Times New Roman" w:hAnsi="inherit" w:cs="Arial"/>
-          <w:color w:val="525C65"/>
-          <w:sz w:val="23"/>
-          <w:szCs w:val="23"/>
+          <w:rFonts w:eastAsia="Times New Roman" w:cs="Arial"/>
+          <w:color w:val="525C65"/>
         </w:rPr>
         <w:t>and “</w:t>
       </w:r>
       <w:r>
         <w:rPr>
-          <w:rFonts w:ascii="inherit" w:eastAsia="Times New Roman" w:hAnsi="inherit" w:cs="Arial"/>
-          <w:color w:val="525C65"/>
-          <w:sz w:val="23"/>
-          <w:szCs w:val="23"/>
+          <w:rFonts w:eastAsia="Times New Roman" w:cs="Arial"/>
+          <w:color w:val="525C65"/>
         </w:rPr>
         <w:t>E</w:t>
       </w:r>
       <w:r>
         <w:rPr>
-          <w:rFonts w:ascii="inherit" w:eastAsia="Times New Roman" w:hAnsi="inherit" w:cs="Arial"/>
-          <w:color w:val="525C65"/>
-          <w:sz w:val="23"/>
-          <w:szCs w:val="23"/>
+          <w:rFonts w:eastAsia="Times New Roman" w:cs="Arial"/>
+          <w:color w:val="525C65"/>
         </w:rPr>
         <w:t>xperiment”</w:t>
       </w:r>
       <w:r>
         <w:rPr>
-          <w:rFonts w:ascii="inherit" w:eastAsia="Times New Roman" w:hAnsi="inherit" w:cs="Arial"/>
-          <w:color w:val="525C65"/>
-          <w:sz w:val="23"/>
-          <w:szCs w:val="23"/>
+          <w:rFonts w:eastAsia="Times New Roman" w:cs="Arial"/>
+          <w:color w:val="525C65"/>
         </w:rPr>
         <w:t xml:space="preserve"> (let us call B) at the same time</w:t>
       </w:r>
       <w:r>
         <w:rPr>
-          <w:rFonts w:ascii="inherit" w:eastAsia="Times New Roman" w:hAnsi="inherit" w:cs="Arial"/>
-          <w:color w:val="525C65"/>
-          <w:sz w:val="23"/>
-          <w:szCs w:val="23"/>
+          <w:rFonts w:eastAsia="Times New Roman" w:cs="Arial"/>
+          <w:color w:val="525C65"/>
         </w:rPr>
         <w:t xml:space="preserve">. We only </w:t>
       </w:r>
       <w:r>
         <w:rPr>
-          <w:rFonts w:ascii="inherit" w:eastAsia="Times New Roman" w:hAnsi="inherit" w:cs="Arial"/>
-          <w:color w:val="525C65"/>
-          <w:sz w:val="23"/>
-          <w:szCs w:val="23"/>
-        </w:rPr>
-        <w:t>offer change to experiment group and then measure the change with respect to control group (which did not get the change) to help us make a call whether this change is worth launching.</w:t>
+          <w:rFonts w:eastAsia="Times New Roman" w:cs="Arial"/>
+          <w:color w:val="525C65"/>
+        </w:rPr>
+        <w:t>offer change to experiment group and then measure the change with res</w:t>
+      </w:r>
+      <w:r>
+        <w:rPr>
+          <w:rFonts w:eastAsia="Times New Roman" w:cs="Arial"/>
+          <w:color w:val="525C65"/>
+        </w:rPr>
+        <w:t>pect to control group (which do</w:t>
+      </w:r>
+      <w:r>
+        <w:rPr>
+          <w:rFonts w:eastAsia="Times New Roman" w:cs="Arial"/>
+          <w:color w:val="525C65"/>
+        </w:rPr>
+        <w:t xml:space="preserve"> not get the change) to help us make a call whether this change</w:t>
+      </w:r>
+      <w:r>
+        <w:rPr>
+          <w:rFonts w:eastAsia="Times New Roman" w:cs="Arial"/>
+          <w:color w:val="525C65"/>
+        </w:rPr>
+        <w:t xml:space="preserve"> is worth launching (i.e. change met business goals).</w:t>
       </w:r>
     </w:p>
     <w:p>
@@ -252,10 +261,8 @@
         <w:spacing w:after="0" w:line="240" w:lineRule="auto"/>
         <w:textAlignment w:val="baseline"/>
         <w:rPr>
-          <w:rFonts w:ascii="inherit" w:eastAsia="Times New Roman" w:hAnsi="inherit" w:cs="Arial"/>
-          <w:color w:val="525C65"/>
-          <w:sz w:val="23"/>
-          <w:szCs w:val="23"/>
+          <w:rFonts w:eastAsia="Times New Roman" w:cs="Arial"/>
+          <w:color w:val="525C65"/>
         </w:rPr>
       </w:pPr>
     </w:p>
@@ -265,65 +272,79 @@
         <w:spacing w:after="0" w:line="240" w:lineRule="auto"/>
         <w:textAlignment w:val="baseline"/>
         <w:rPr>
-          <w:rFonts w:ascii="inherit" w:eastAsia="Times New Roman" w:hAnsi="inherit" w:cs="Arial"/>
-          <w:color w:val="525C65"/>
-          <w:sz w:val="23"/>
-          <w:szCs w:val="23"/>
-        </w:rPr>
-      </w:pPr>
-      <w:r>
-        <w:rPr>
-          <w:rFonts w:ascii="inherit" w:eastAsia="Times New Roman" w:hAnsi="inherit" w:cs="Arial"/>
-          <w:color w:val="525C65"/>
-          <w:sz w:val="23"/>
-          <w:szCs w:val="23"/>
+          <w:rFonts w:eastAsia="Times New Roman" w:cs="Arial"/>
+          <w:color w:val="525C65"/>
+        </w:rPr>
+      </w:pPr>
+      <w:r>
+        <w:rPr>
+          <w:rFonts w:eastAsia="Times New Roman" w:cs="Arial"/>
+          <w:color w:val="525C65"/>
         </w:rPr>
         <w:t xml:space="preserve"> I had to analyze results of an experiment call</w:t>
       </w:r>
       <w:r>
         <w:rPr>
-          <w:rFonts w:ascii="inherit" w:eastAsia="Times New Roman" w:hAnsi="inherit" w:cs="Arial"/>
-          <w:color w:val="525C65"/>
-          <w:sz w:val="23"/>
-          <w:szCs w:val="23"/>
+          <w:rFonts w:eastAsia="Times New Roman" w:cs="Arial"/>
+          <w:color w:val="525C65"/>
         </w:rPr>
         <w:t>ed</w:t>
       </w:r>
       <w:r>
         <w:rPr>
-          <w:rFonts w:ascii="inherit" w:eastAsia="Times New Roman" w:hAnsi="inherit" w:cs="Arial"/>
-          <w:color w:val="525C65"/>
-          <w:sz w:val="23"/>
-          <w:szCs w:val="23"/>
-        </w:rPr>
-        <w:t xml:space="preserve"> “Free Trial Screener” and make a recommendation if organization should go ahead with the change. Normally when user signs up for a free trial</w:t>
-      </w:r>
-      <w:r>
-        <w:rPr>
-          <w:rFonts w:ascii="inherit" w:eastAsia="Times New Roman" w:hAnsi="inherit" w:cs="Arial"/>
-          <w:color w:val="525C65"/>
-          <w:sz w:val="23"/>
-          <w:szCs w:val="23"/>
+          <w:rFonts w:eastAsia="Times New Roman" w:cs="Arial"/>
+          <w:color w:val="525C65"/>
+        </w:rPr>
+        <w:t xml:space="preserve"> “Free Trial Screener” and make a recommendation if organization</w:t>
+      </w:r>
+      <w:r>
+        <w:rPr>
+          <w:rFonts w:eastAsia="Times New Roman" w:cs="Arial"/>
+          <w:color w:val="525C65"/>
+        </w:rPr>
+        <w:t xml:space="preserve"> (in this case Udacity like organization offering courses online)</w:t>
+      </w:r>
+      <w:r>
+        <w:rPr>
+          <w:rFonts w:eastAsia="Times New Roman" w:cs="Arial"/>
+          <w:color w:val="525C65"/>
+        </w:rPr>
+        <w:t xml:space="preserve"> should go ahead with the change. Normally when user signs up for a free trial</w:t>
+      </w:r>
+      <w:r>
+        <w:rPr>
+          <w:rFonts w:eastAsia="Times New Roman" w:cs="Arial"/>
+          <w:color w:val="525C65"/>
         </w:rPr>
         <w:t xml:space="preserve"> to a course</w:t>
       </w:r>
       <w:r>
         <w:rPr>
-          <w:rFonts w:ascii="inherit" w:eastAsia="Times New Roman" w:hAnsi="inherit" w:cs="Arial"/>
-          <w:color w:val="525C65"/>
-          <w:sz w:val="23"/>
-          <w:szCs w:val="23"/>
+          <w:rFonts w:eastAsia="Times New Roman" w:cs="Arial"/>
+          <w:color w:val="525C65"/>
         </w:rPr>
         <w:t>, they are directly enrolled and automatically charged after the trial period. In this experiment, user was asked if they would be willing to devote 5 or more hours per week</w:t>
       </w:r>
       <w:r>
         <w:rPr>
-          <w:rFonts w:ascii="inherit" w:eastAsia="Times New Roman" w:hAnsi="inherit" w:cs="Arial"/>
-          <w:color w:val="525C65"/>
-          <w:sz w:val="23"/>
-          <w:szCs w:val="23"/>
-        </w:rPr>
-        <w:t xml:space="preserve"> for the course. If they responded in affirmative, they would be enrolled as usual but for those users who may not be willing to commit to these minimum hours, a message would appear suggesting that the course usually requires larger time commitment and they might want to consider accessing course material for free. They still had the option to continue with enrolling if they like. Hypothesis was that setting up a clearer expectation upfront may mean less frustrated students down the line and improving capacity to support committed students. So possible happier and better engaged customer!</w:t>
+          <w:rFonts w:eastAsia="Times New Roman" w:cs="Arial"/>
+          <w:color w:val="525C65"/>
+        </w:rPr>
+        <w:t xml:space="preserve"> for the course. If they responded in affirmative, they would be enrolled as usual but for those users who may not be willing to commit to these minimum hours, a message would appear suggesting that the course usually requires larger time commitment and they might want to consider accessing course material for free. They still had the option to continue with enrolling if they like. Hypothesis was that setting up a clearer expectation upfront may mean less frustrated students down the line and improving capacity to support</w:t>
+      </w:r>
+      <w:r>
+        <w:rPr>
+          <w:rFonts w:eastAsia="Times New Roman" w:cs="Arial"/>
+          <w:color w:val="525C65"/>
+        </w:rPr>
+        <w:t xml:space="preserve"> committed students. So possibly</w:t>
+      </w:r>
+      <w:r>
+        <w:rPr>
+          <w:rFonts w:eastAsia="Times New Roman" w:cs="Arial"/>
+          <w:color w:val="525C65"/>
+        </w:rPr>
+        <w:t xml:space="preserve"> happier and better engaged customer!</w:t>
       </w:r>
     </w:p>
     <w:p>
@@ -332,10 +353,8 @@
         <w:spacing w:after="0" w:line="240" w:lineRule="auto"/>
         <w:textAlignment w:val="baseline"/>
         <w:rPr>
-          <w:rFonts w:ascii="inherit" w:eastAsia="Times New Roman" w:hAnsi="inherit" w:cs="Arial"/>
-          <w:color w:val="525C65"/>
-          <w:sz w:val="23"/>
-          <w:szCs w:val="23"/>
+          <w:rFonts w:eastAsia="Times New Roman" w:cs="Arial"/>
+          <w:color w:val="525C65"/>
         </w:rPr>
       </w:pPr>
     </w:p>
@@ -345,47 +364,100 @@
         <w:spacing w:after="0" w:line="240" w:lineRule="auto"/>
         <w:textAlignment w:val="baseline"/>
         <w:rPr>
-          <w:rFonts w:ascii="inherit" w:eastAsia="Times New Roman" w:hAnsi="inherit" w:cs="Arial"/>
-          <w:color w:val="525C65"/>
-          <w:sz w:val="23"/>
-          <w:szCs w:val="23"/>
-        </w:rPr>
-      </w:pPr>
-      <w:r>
-        <w:rPr>
-          <w:rFonts w:ascii="inherit" w:eastAsia="Times New Roman" w:hAnsi="inherit" w:cs="Arial"/>
-          <w:color w:val="525C65"/>
-          <w:sz w:val="23"/>
-          <w:szCs w:val="23"/>
-        </w:rPr>
-        <w:t>Based on business goals, we clearly defined our metrics as well as which would be key evaluation metric as which ones we do not expect to change (invariants). We also clearly defined expectation we had on these metrics to help us make the final call. We first estimated deviation in key evaluation metrics based on baseline data</w:t>
-      </w:r>
-      <w:r>
-        <w:rPr>
-          <w:rFonts w:ascii="inherit" w:eastAsia="Times New Roman" w:hAnsi="inherit" w:cs="Arial"/>
-          <w:color w:val="525C65"/>
-          <w:sz w:val="23"/>
-          <w:szCs w:val="23"/>
+          <w:rFonts w:eastAsia="Times New Roman" w:cs="Arial"/>
+          <w:color w:val="525C65"/>
+        </w:rPr>
+      </w:pPr>
+      <w:r>
+        <w:rPr>
+          <w:rFonts w:eastAsia="Times New Roman" w:cs="Arial"/>
+          <w:color w:val="525C65"/>
+        </w:rPr>
+        <w:t xml:space="preserve">Based on business goals, we clearly defined our metrics </w:t>
+      </w:r>
+      <w:r>
+        <w:rPr>
+          <w:rFonts w:eastAsia="Times New Roman" w:cs="Arial"/>
+          <w:color w:val="525C65"/>
+        </w:rPr>
+        <w:t>along with</w:t>
+      </w:r>
+      <w:r>
+        <w:rPr>
+          <w:rFonts w:eastAsia="Times New Roman" w:cs="Arial"/>
+          <w:color w:val="525C65"/>
+        </w:rPr>
+        <w:t xml:space="preserve"> key evaluation metric</w:t>
+      </w:r>
+      <w:r>
+        <w:rPr>
+          <w:rFonts w:eastAsia="Times New Roman" w:cs="Arial"/>
+          <w:color w:val="525C65"/>
+        </w:rPr>
+        <w:t>s</w:t>
+      </w:r>
+      <w:r>
+        <w:rPr>
+          <w:rFonts w:eastAsia="Times New Roman" w:cs="Arial"/>
+          <w:color w:val="525C65"/>
+        </w:rPr>
+        <w:t xml:space="preserve"> </w:t>
+      </w:r>
+      <w:r>
+        <w:rPr>
+          <w:rFonts w:eastAsia="Times New Roman" w:cs="Arial"/>
+          <w:color w:val="525C65"/>
+        </w:rPr>
+        <w:t>and the</w:t>
+      </w:r>
+      <w:r>
+        <w:rPr>
+          <w:rFonts w:eastAsia="Times New Roman" w:cs="Arial"/>
+          <w:color w:val="525C65"/>
+        </w:rPr>
+        <w:t xml:space="preserve"> ones we do not expect to change (invariants). We also clearly defined expectation we had on these metrics to help us make the final call. We first estimated deviation in key evaluation metrics based on baseline data</w:t>
+      </w:r>
+      <w:r>
+        <w:rPr>
+          <w:rFonts w:eastAsia="Times New Roman" w:cs="Arial"/>
+          <w:color w:val="525C65"/>
         </w:rPr>
         <w:t>. This along with given practical significance level desired was used to figure out the sample size (our funnel size), duration (how long) and exposure (what fraction of traffic should be exposed to this change) for this experiment. Now it was time to look at the data from the experiment to look at changes observed</w:t>
       </w:r>
       <w:r>
         <w:rPr>
-          <w:rFonts w:ascii="inherit" w:eastAsia="Times New Roman" w:hAnsi="inherit" w:cs="Arial"/>
-          <w:color w:val="525C65"/>
-          <w:sz w:val="23"/>
-          <w:szCs w:val="23"/>
+          <w:rFonts w:eastAsia="Times New Roman" w:cs="Arial"/>
+          <w:color w:val="525C65"/>
         </w:rPr>
         <w:t xml:space="preserve"> between control and experiment groups. Used statistical techniques to figure out 95% confidence interval to help making a call if change being observed is statistically and practically significant. Also used sanity/sign tests to check if </w:t>
       </w:r>
       <w:r>
         <w:rPr>
-          <w:rFonts w:ascii="inherit" w:eastAsia="Times New Roman" w:hAnsi="inherit" w:cs="Arial"/>
-          <w:color w:val="525C65"/>
-          <w:sz w:val="23"/>
-          <w:szCs w:val="23"/>
-        </w:rPr>
-        <w:t>these calls match. Interesting part was that although the evaluation metrics significance levels matched the expectation at the surface but did not recommend with going ahead with the launch because of uncertainty around one of the key metric (net conversion). Since our business could not afford to take risk about net conversion going down significantly. These kind of hard calls are what all data scientist need to make.</w:t>
+          <w:rFonts w:eastAsia="Times New Roman" w:cs="Arial"/>
+          <w:color w:val="525C65"/>
+        </w:rPr>
+        <w:t xml:space="preserve">these calls match. Interesting part was that although the evaluation metrics significance levels matched the expectation at the surface but </w:t>
+      </w:r>
+      <w:r>
+        <w:rPr>
+          <w:rFonts w:eastAsia="Times New Roman" w:cs="Arial"/>
+          <w:color w:val="525C65"/>
+        </w:rPr>
+        <w:t xml:space="preserve">still </w:t>
+      </w:r>
+      <w:r>
+        <w:rPr>
+          <w:rFonts w:eastAsia="Times New Roman" w:cs="Arial"/>
+          <w:color w:val="525C65"/>
+        </w:rPr>
+        <w:t>did not recommend with going ahead with the launch because of uncertainty around one of the key metric (net conversion). Since our business could not afford to take risk about net conversion going down significantly. These kind of hard calls are what all data scientist need to make.</w:t>
+      </w:r>
+      <w:r>
+        <w:rPr>
+          <w:rFonts w:eastAsia="Times New Roman" w:cs="Arial"/>
+          <w:color w:val="525C65"/>
+        </w:rPr>
+        <w:t xml:space="preserve"> </w:t>
       </w:r>
     </w:p>
     <w:p>
@@ -394,10 +466,8 @@
         <w:spacing w:after="0" w:line="240" w:lineRule="auto"/>
         <w:textAlignment w:val="baseline"/>
         <w:rPr>
-          <w:rFonts w:ascii="inherit" w:eastAsia="Times New Roman" w:hAnsi="inherit" w:cs="Arial"/>
-          <w:color w:val="525C65"/>
-          <w:sz w:val="23"/>
-          <w:szCs w:val="23"/>
+          <w:rFonts w:eastAsia="Times New Roman" w:cs="Arial"/>
+          <w:color w:val="525C65"/>
         </w:rPr>
       </w:pPr>
     </w:p>
@@ -407,55 +477,49 @@
         <w:spacing w:after="0" w:line="240" w:lineRule="auto"/>
         <w:textAlignment w:val="baseline"/>
         <w:rPr>
-          <w:rFonts w:ascii="inherit" w:eastAsia="Times New Roman" w:hAnsi="inherit" w:cs="Arial"/>
-          <w:color w:val="525C65"/>
-          <w:sz w:val="23"/>
-          <w:szCs w:val="23"/>
-        </w:rPr>
-      </w:pPr>
-      <w:r>
-        <w:rPr>
-          <w:rFonts w:ascii="inherit" w:eastAsia="Times New Roman" w:hAnsi="inherit" w:cs="Arial"/>
-          <w:color w:val="525C65"/>
-          <w:sz w:val="23"/>
-          <w:szCs w:val="23"/>
+          <w:rFonts w:eastAsia="Times New Roman" w:cs="Arial"/>
+          <w:color w:val="525C65"/>
+        </w:rPr>
+      </w:pPr>
+      <w:r>
+        <w:rPr>
+          <w:rFonts w:eastAsia="Times New Roman" w:cs="Arial"/>
+          <w:color w:val="525C65"/>
         </w:rPr>
         <w:t xml:space="preserve">What I liked about this project is that this presented a good business situation where one gets to apply rigor of data science to make the right call. Being part of software industry I was </w:t>
       </w:r>
       <w:r>
         <w:rPr>
-          <w:rFonts w:ascii="inherit" w:eastAsia="Times New Roman" w:hAnsi="inherit" w:cs="Arial"/>
-          <w:color w:val="525C65"/>
-          <w:sz w:val="23"/>
-          <w:szCs w:val="23"/>
-        </w:rPr>
-        <w:t xml:space="preserve">generally aware of AB testing at top level but this project allowed me to go through all data science behind making these </w:t>
-      </w:r>
-      <w:r>
-        <w:rPr>
-          <w:rFonts w:ascii="inherit" w:eastAsia="Times New Roman" w:hAnsi="inherit" w:cs="Arial"/>
-          <w:color w:val="525C65"/>
-          <w:sz w:val="23"/>
-          <w:szCs w:val="23"/>
-        </w:rPr>
-        <w:lastRenderedPageBreak/>
-        <w:t>calls. It also helped me to improve the ways goals can be measured and outcome</w:t>
-      </w:r>
-      <w:r>
-        <w:rPr>
-          <w:rFonts w:ascii="inherit" w:eastAsia="Times New Roman" w:hAnsi="inherit" w:cs="Arial"/>
-          <w:color w:val="525C65"/>
-          <w:sz w:val="23"/>
-          <w:szCs w:val="23"/>
-        </w:rPr>
-        <w:t xml:space="preserve"> analyzed in formal way.</w:t>
-      </w:r>
-      <w:r>
-        <w:rPr>
-          <w:rFonts w:ascii="inherit" w:eastAsia="Times New Roman" w:hAnsi="inherit" w:cs="Arial"/>
-          <w:color w:val="525C65"/>
-          <w:sz w:val="23"/>
-          <w:szCs w:val="23"/>
+          <w:rFonts w:eastAsia="Times New Roman" w:cs="Arial"/>
+          <w:color w:val="525C65"/>
+        </w:rPr>
+        <w:t>generally aware of AB testing at top level but this project allowed me to go through all data science behind making these calls. It also helped me to improve the ways goals can be measured and outcome</w:t>
+      </w:r>
+      <w:r>
+        <w:rPr>
+          <w:rFonts w:eastAsia="Times New Roman" w:cs="Arial"/>
+          <w:color w:val="525C65"/>
+        </w:rPr>
+        <w:t xml:space="preserve"> analyzed in </w:t>
+      </w:r>
+      <w:r>
+        <w:rPr>
+          <w:rFonts w:eastAsia="Times New Roman" w:cs="Arial"/>
+          <w:color w:val="525C65"/>
+        </w:rPr>
+        <w:t xml:space="preserve">a </w:t>
+      </w:r>
+      <w:r>
+        <w:rPr>
+          <w:rFonts w:eastAsia="Times New Roman" w:cs="Arial"/>
+          <w:color w:val="525C65"/>
+        </w:rPr>
+        <w:t>formal way.</w:t>
+      </w:r>
+      <w:r>
+        <w:rPr>
+          <w:rFonts w:eastAsia="Times New Roman" w:cs="Arial"/>
+          <w:color w:val="525C65"/>
         </w:rPr>
         <w:t xml:space="preserve"> </w:t>
       </w:r>
@@ -466,7 +530,7 @@
         <w:spacing w:after="0" w:line="240" w:lineRule="auto"/>
         <w:textAlignment w:val="baseline"/>
         <w:rPr>
-          <w:rFonts w:ascii="inherit" w:eastAsia="Times New Roman" w:hAnsi="inherit" w:cs="Arial"/>
+          <w:rFonts w:eastAsia="Times New Roman" w:cs="Arial"/>
           <w:color w:val="525C65"/>
           <w:sz w:val="23"/>
           <w:szCs w:val="23"/>
@@ -497,15 +561,17 @@
         <w:ind w:left="0"/>
         <w:textAlignment w:val="baseline"/>
         <w:rPr>
-          <w:rFonts w:ascii="inherit" w:eastAsia="Times New Roman" w:hAnsi="inherit" w:cs="Arial"/>
-          <w:color w:val="525C65"/>
-          <w:sz w:val="23"/>
-          <w:szCs w:val="23"/>
-        </w:rPr>
-      </w:pPr>
-      <w:r>
-        <w:rPr>
-          <w:rFonts w:ascii="inherit" w:eastAsia="Times New Roman" w:hAnsi="inherit" w:cs="Arial"/>
+          <w:rFonts w:eastAsia="Times New Roman" w:cs="Arial"/>
+          <w:i/>
+          <w:color w:val="525C65"/>
+          <w:sz w:val="23"/>
+          <w:szCs w:val="23"/>
+        </w:rPr>
+      </w:pPr>
+      <w:r>
+        <w:rPr>
+          <w:rFonts w:eastAsia="Times New Roman" w:cs="Arial"/>
+          <w:i/>
           <w:color w:val="525C65"/>
           <w:sz w:val="23"/>
           <w:szCs w:val="23"/>
@@ -514,9 +580,10 @@
       </w:r>
       <w:r>
         <w:rPr>
-          <w:rFonts w:ascii="inherit" w:eastAsia="Times New Roman" w:hAnsi="inherit" w:cs="Arial"/>
+          <w:rFonts w:eastAsia="Times New Roman" w:cs="Arial"/>
           <w:b/>
           <w:bCs/>
+          <w:i/>
           <w:color w:val="525C65"/>
           <w:sz w:val="23"/>
           <w:szCs w:val="23"/>
@@ -526,7 +593,8 @@
       </w:r>
       <w:r>
         <w:rPr>
-          <w:rFonts w:ascii="inherit" w:eastAsia="Times New Roman" w:hAnsi="inherit" w:cs="Arial"/>
+          <w:rFonts w:eastAsia="Times New Roman" w:cs="Arial"/>
+          <w:i/>
           <w:color w:val="525C65"/>
           <w:sz w:val="23"/>
           <w:szCs w:val="23"/>
@@ -535,9 +603,10 @@
       </w:r>
       <w:r>
         <w:rPr>
-          <w:rFonts w:ascii="inherit" w:eastAsia="Times New Roman" w:hAnsi="inherit" w:cs="Arial"/>
+          <w:rFonts w:eastAsia="Times New Roman" w:cs="Arial"/>
           <w:b/>
           <w:bCs/>
+          <w:i/>
           <w:color w:val="525C65"/>
           <w:sz w:val="23"/>
           <w:szCs w:val="23"/>
@@ -547,7 +616,8 @@
       </w:r>
       <w:r>
         <w:rPr>
-          <w:rFonts w:ascii="inherit" w:eastAsia="Times New Roman" w:hAnsi="inherit" w:cs="Arial"/>
+          <w:rFonts w:eastAsia="Times New Roman" w:cs="Arial"/>
+          <w:i/>
           <w:color w:val="525C65"/>
           <w:sz w:val="23"/>
           <w:szCs w:val="23"/>
@@ -556,9 +626,10 @@
       </w:r>
       <w:r>
         <w:rPr>
-          <w:rFonts w:ascii="inherit" w:eastAsia="Times New Roman" w:hAnsi="inherit" w:cs="Arial"/>
+          <w:rFonts w:eastAsia="Times New Roman" w:cs="Arial"/>
           <w:b/>
           <w:bCs/>
+          <w:i/>
           <w:color w:val="525C65"/>
           <w:sz w:val="23"/>
           <w:szCs w:val="23"/>
@@ -568,12 +639,48 @@
       </w:r>
       <w:r>
         <w:rPr>
+          <w:rFonts w:eastAsia="Times New Roman" w:cs="Arial"/>
+          <w:i/>
+          <w:color w:val="525C65"/>
+          <w:sz w:val="23"/>
+          <w:szCs w:val="23"/>
+        </w:rPr>
+        <w:t> have a coconut filling?</w:t>
+      </w:r>
+    </w:p>
+    <w:p>
+      <w:pPr>
+        <w:shd w:val="clear" w:color="auto" w:fill="FFFFFF"/>
+        <w:spacing w:after="0" w:line="240" w:lineRule="auto"/>
+        <w:textAlignment w:val="baseline"/>
+        <w:rPr>
+          <w:rFonts w:eastAsia="Times New Roman" w:cs="Arial"/>
+          <w:color w:val="525C65"/>
+          <w:sz w:val="23"/>
+          <w:szCs w:val="23"/>
+        </w:rPr>
+      </w:pPr>
+    </w:p>
+    <w:p>
+      <w:pPr>
+        <w:shd w:val="clear" w:color="auto" w:fill="FFFFFF"/>
+        <w:spacing w:after="0" w:line="240" w:lineRule="auto"/>
+        <w:textAlignment w:val="baseline"/>
+        <w:rPr>
           <w:rFonts w:ascii="inherit" w:eastAsia="Times New Roman" w:hAnsi="inherit" w:cs="Arial"/>
           <w:color w:val="525C65"/>
           <w:sz w:val="23"/>
           <w:szCs w:val="23"/>
         </w:rPr>
-        <w:t> have a coconut filling?</w:t>
+      </w:pPr>
+      <w:r>
+        <w:rPr>
+          <w:rFonts w:ascii="inherit" w:eastAsia="Times New Roman" w:hAnsi="inherit" w:cs="Arial"/>
+          <w:color w:val="525C65"/>
+          <w:sz w:val="23"/>
+          <w:szCs w:val="23"/>
+        </w:rPr>
+        <w:t>Answer:</w:t>
       </w:r>
     </w:p>
     <w:p>
@@ -590,6 +697,89 @@
       </w:pPr>
     </w:p>
     <w:p>
+      <w:r>
+        <w:lastRenderedPageBreak/>
+        <w:t>Let us denote "O" for picking oran</w:t>
+      </w:r>
+      <w:r>
+        <w:t xml:space="preserve">ge cream filling chocolate, </w:t>
+      </w:r>
+      <w:r>
+        <w:t>"C" for coconut</w:t>
+      </w:r>
+      <w:r>
+        <w:t xml:space="preserve"> </w:t>
+      </w:r>
+      <w:r>
+        <w:t>filling chocolate</w:t>
+      </w:r>
+      <w:r>
+        <w:t>, and P as probability for given event</w:t>
+      </w:r>
+      <w:r>
+        <w:t>. So our problem becomes:</w:t>
+      </w:r>
+    </w:p>
+    <w:p/>
+    <w:p>
+      <w:r>
+        <w:t>P(Picking "OOCC" in order)</w:t>
+      </w:r>
+    </w:p>
+    <w:p>
+      <w:r>
+        <w:t xml:space="preserve">    = P(First as "O") * P(Second as "O") * P(Third as "C") * P(Fourth as "C")</w:t>
+      </w:r>
+    </w:p>
+    <w:p>
+      <w:r>
+        <w:t xml:space="preserve">    </w:t>
+      </w:r>
+    </w:p>
+    <w:p>
+      <w:r>
+        <w:t>P(First as "O") =</w:t>
+      </w:r>
+      <w:r>
+        <w:t xml:space="preserve"> 6/10 (since there are 6 orange </w:t>
+      </w:r>
+      <w:r>
+        <w:t>ones out of total 10)</w:t>
+      </w:r>
+    </w:p>
+    <w:p>
+      <w:r>
+        <w:t>P(Second as "O") = 5/9 (since there are now only 5 orange ones out of remaining total 9)</w:t>
+      </w:r>
+    </w:p>
+    <w:p>
+      <w:r>
+        <w:t>P(Third as "C") = 4/8 (since we have 4 coconut ones out of remaining total 8)</w:t>
+      </w:r>
+    </w:p>
+    <w:p>
+      <w:r>
+        <w:t>P(Fourth as "</w:t>
+      </w:r>
+      <w:r>
+        <w:t>C") = 3/7 (since there</w:t>
+      </w:r>
+      <w:r>
+        <w:t xml:space="preserve"> are now only 3 coconut ones out of remaining total 7)</w:t>
+      </w:r>
+    </w:p>
+    <w:p/>
+    <w:p>
+      <w:r>
+        <w:t>Therefore,</w:t>
+      </w:r>
+    </w:p>
+    <w:p>
+      <w:r>
+        <w:t>P(Picking "OOCC" in order) = 6/10 * 5/9 * 4/8 * 3/7 = 1/14</w:t>
+      </w:r>
+    </w:p>
+    <w:p>
       <w:pPr>
         <w:shd w:val="clear" w:color="auto" w:fill="FFFFFF"/>
         <w:spacing w:after="0" w:line="240" w:lineRule="auto"/>
@@ -601,15 +791,19 @@
           <w:szCs w:val="23"/>
         </w:rPr>
       </w:pPr>
-      <w:r>
+    </w:p>
+    <w:p>
+      <w:pPr>
+        <w:shd w:val="clear" w:color="auto" w:fill="FFFFFF"/>
+        <w:spacing w:after="0" w:line="240" w:lineRule="auto"/>
+        <w:textAlignment w:val="baseline"/>
         <w:rPr>
           <w:rFonts w:ascii="inherit" w:eastAsia="Times New Roman" w:hAnsi="inherit" w:cs="Arial"/>
           <w:color w:val="525C65"/>
           <w:sz w:val="23"/>
           <w:szCs w:val="23"/>
         </w:rPr>
-        <w:t>Answer:</w:t>
-      </w:r>
+      </w:pPr>
     </w:p>
     <w:p>
       <w:pPr>
@@ -617,270 +811,15 @@
         <w:spacing w:after="0" w:line="240" w:lineRule="auto"/>
         <w:textAlignment w:val="baseline"/>
         <w:rPr>
-          <w:rFonts w:ascii="inherit" w:eastAsia="Times New Roman" w:hAnsi="inherit" w:cs="Arial"/>
-          <w:color w:val="525C65"/>
-          <w:sz w:val="23"/>
-          <w:szCs w:val="23"/>
-        </w:rPr>
-      </w:pPr>
-    </w:p>
-    <w:p>
-      <w:pPr>
-        <w:pStyle w:val="Subtitle"/>
-        <w:rPr>
-          <w:rFonts w:eastAsia="Times New Roman"/>
-        </w:rPr>
-      </w:pPr>
-      <w:r>
-        <w:rPr>
-          <w:rFonts w:eastAsia="Times New Roman"/>
-        </w:rPr>
-        <w:t>Let us denote "O" for picking oran</w:t>
-      </w:r>
-      <w:r>
-        <w:rPr>
-          <w:rFonts w:eastAsia="Times New Roman"/>
-        </w:rPr>
-        <w:t xml:space="preserve">ge cream filling chocolate, </w:t>
-      </w:r>
-      <w:r>
-        <w:rPr>
-          <w:rFonts w:eastAsia="Times New Roman"/>
-        </w:rPr>
-        <w:t>"C" for coconut</w:t>
-      </w:r>
-      <w:r>
-        <w:rPr>
-          <w:rFonts w:eastAsia="Times New Roman"/>
-        </w:rPr>
-        <w:t xml:space="preserve"> </w:t>
-      </w:r>
-      <w:r>
-        <w:rPr>
-          <w:rFonts w:eastAsia="Times New Roman"/>
-        </w:rPr>
-        <w:t>filling chocolate</w:t>
-      </w:r>
-      <w:r>
-        <w:rPr>
-          <w:rFonts w:eastAsia="Times New Roman"/>
-        </w:rPr>
-        <w:t>, and P as probability for given event</w:t>
-      </w:r>
-      <w:r>
-        <w:rPr>
-          <w:rFonts w:eastAsia="Times New Roman"/>
-        </w:rPr>
-        <w:t>. So our problem becomes:</w:t>
-      </w:r>
-    </w:p>
-    <w:p>
-      <w:pPr>
-        <w:pStyle w:val="Subtitle"/>
-        <w:rPr>
-          <w:rFonts w:eastAsia="Times New Roman"/>
-        </w:rPr>
-      </w:pPr>
-    </w:p>
-    <w:p>
-      <w:pPr>
-        <w:pStyle w:val="Subtitle"/>
-        <w:rPr>
-          <w:rFonts w:eastAsia="Times New Roman"/>
-        </w:rPr>
-      </w:pPr>
-      <w:r>
-        <w:rPr>
-          <w:rFonts w:eastAsia="Times New Roman"/>
-        </w:rPr>
-        <w:t>P(Picking "OOCC" in order)</w:t>
-      </w:r>
-    </w:p>
-    <w:p>
-      <w:pPr>
-        <w:pStyle w:val="Subtitle"/>
-        <w:rPr>
-          <w:rFonts w:eastAsia="Times New Roman"/>
-        </w:rPr>
-      </w:pPr>
-      <w:r>
-        <w:rPr>
-          <w:rFonts w:eastAsia="Times New Roman"/>
-        </w:rPr>
-        <w:t xml:space="preserve">    = P(First as "O") * P(Second as "O") * P(Third as "C") * P(Fourth as "C")</w:t>
-      </w:r>
-    </w:p>
-    <w:p>
-      <w:pPr>
-        <w:pStyle w:val="Subtitle"/>
-        <w:rPr>
-          <w:rFonts w:eastAsia="Times New Roman"/>
-        </w:rPr>
-      </w:pPr>
-      <w:r>
-        <w:rPr>
-          <w:rFonts w:eastAsia="Times New Roman"/>
-        </w:rPr>
-        <w:t xml:space="preserve">    </w:t>
-      </w:r>
-    </w:p>
-    <w:p>
-      <w:pPr>
-        <w:pStyle w:val="Subtitle"/>
-        <w:rPr>
-          <w:rFonts w:eastAsia="Times New Roman"/>
-        </w:rPr>
-      </w:pPr>
-      <w:r>
-        <w:rPr>
-          <w:rFonts w:eastAsia="Times New Roman"/>
-        </w:rPr>
-        <w:t>P(First as "O") =</w:t>
-      </w:r>
-      <w:r>
-        <w:rPr>
-          <w:rFonts w:eastAsia="Times New Roman"/>
-        </w:rPr>
-        <w:t xml:space="preserve"> 6/10 (since there are 6 orange </w:t>
-      </w:r>
-      <w:r>
-        <w:rPr>
-          <w:rFonts w:eastAsia="Times New Roman"/>
-        </w:rPr>
-        <w:t>ones out of total 10)</w:t>
-      </w:r>
-    </w:p>
-    <w:p>
-      <w:pPr>
-        <w:pStyle w:val="Subtitle"/>
-        <w:rPr>
-          <w:rFonts w:eastAsia="Times New Roman"/>
-        </w:rPr>
-      </w:pPr>
-      <w:r>
-        <w:rPr>
-          <w:rFonts w:eastAsia="Times New Roman"/>
-        </w:rPr>
-        <w:t>P(Second as "O") = 5/9 (since there are now only 5 orange ones out of remaining total 9)</w:t>
-      </w:r>
-    </w:p>
-    <w:p>
-      <w:pPr>
-        <w:pStyle w:val="Subtitle"/>
-        <w:rPr>
-          <w:rFonts w:eastAsia="Times New Roman"/>
-        </w:rPr>
-      </w:pPr>
-      <w:r>
-        <w:rPr>
-          <w:rFonts w:eastAsia="Times New Roman"/>
-        </w:rPr>
-        <w:t>P(Third as "C") = 4/8 (since we have 4 coconut ones out of remaining total 8)</w:t>
-      </w:r>
-    </w:p>
-    <w:p>
-      <w:pPr>
-        <w:pStyle w:val="Subtitle"/>
-        <w:rPr>
-          <w:rFonts w:eastAsia="Times New Roman"/>
-        </w:rPr>
-      </w:pPr>
-      <w:r>
-        <w:rPr>
-          <w:rFonts w:eastAsia="Times New Roman"/>
-        </w:rPr>
-        <w:t>P(Fourth as "</w:t>
-      </w:r>
-      <w:r>
-        <w:rPr>
-          <w:rFonts w:eastAsia="Times New Roman"/>
-        </w:rPr>
-        <w:t>C") = 3/7 (since there</w:t>
-      </w:r>
-      <w:r>
-        <w:rPr>
-          <w:rFonts w:eastAsia="Times New Roman"/>
-        </w:rPr>
-        <w:t xml:space="preserve"> are now only 3 coconut ones out of remaining total 7)</w:t>
-      </w:r>
-    </w:p>
-    <w:p>
-      <w:pPr>
-        <w:pStyle w:val="Subtitle"/>
-        <w:rPr>
-          <w:rFonts w:eastAsia="Times New Roman"/>
-        </w:rPr>
-      </w:pPr>
-    </w:p>
-    <w:p>
-      <w:pPr>
-        <w:pStyle w:val="Subtitle"/>
-        <w:rPr>
-          <w:rFonts w:eastAsia="Times New Roman"/>
-        </w:rPr>
-      </w:pPr>
-      <w:r>
-        <w:rPr>
-          <w:rFonts w:eastAsia="Times New Roman"/>
-        </w:rPr>
-        <w:t>Therefore,</w:t>
-      </w:r>
-    </w:p>
-    <w:p>
-      <w:pPr>
-        <w:pStyle w:val="Subtitle"/>
-        <w:rPr>
-          <w:rFonts w:eastAsia="Times New Roman"/>
-        </w:rPr>
-      </w:pPr>
-      <w:r>
-        <w:rPr>
-          <w:rFonts w:eastAsia="Times New Roman"/>
-        </w:rPr>
-        <w:t>P(Picking "OOCC" in order) = 6/10 * 5/9 * 4/8 * 3/7 = 1/14</w:t>
-      </w:r>
-    </w:p>
-    <w:p>
-      <w:pPr>
-        <w:shd w:val="clear" w:color="auto" w:fill="FFFFFF"/>
-        <w:spacing w:after="0" w:line="240" w:lineRule="auto"/>
-        <w:textAlignment w:val="baseline"/>
-        <w:rPr>
-          <w:rFonts w:ascii="inherit" w:eastAsia="Times New Roman" w:hAnsi="inherit" w:cs="Arial"/>
-          <w:color w:val="525C65"/>
-          <w:sz w:val="23"/>
-          <w:szCs w:val="23"/>
-        </w:rPr>
-      </w:pPr>
-    </w:p>
-    <w:p>
-      <w:pPr>
-        <w:shd w:val="clear" w:color="auto" w:fill="FFFFFF"/>
-        <w:spacing w:after="0" w:line="240" w:lineRule="auto"/>
-        <w:textAlignment w:val="baseline"/>
-        <w:rPr>
-          <w:rFonts w:ascii="inherit" w:eastAsia="Times New Roman" w:hAnsi="inherit" w:cs="Arial"/>
-          <w:color w:val="525C65"/>
-          <w:sz w:val="23"/>
-          <w:szCs w:val="23"/>
-        </w:rPr>
-      </w:pPr>
-    </w:p>
-    <w:p>
-      <w:pPr>
-        <w:shd w:val="clear" w:color="auto" w:fill="FFFFFF"/>
-        <w:spacing w:after="0" w:line="240" w:lineRule="auto"/>
-        <w:textAlignment w:val="baseline"/>
-        <w:rPr>
-          <w:rFonts w:ascii="inherit" w:eastAsia="Times New Roman" w:hAnsi="inherit" w:cs="Arial"/>
-          <w:color w:val="525C65"/>
-          <w:sz w:val="23"/>
-          <w:szCs w:val="23"/>
-        </w:rPr>
-      </w:pPr>
-      <w:r>
-        <w:rPr>
-          <w:rFonts w:ascii="inherit" w:eastAsia="Times New Roman" w:hAnsi="inherit" w:cs="Arial"/>
+          <w:rFonts w:eastAsia="Times New Roman" w:cs="Arial"/>
+          <w:color w:val="525C65"/>
+          <w:sz w:val="23"/>
+          <w:szCs w:val="23"/>
+        </w:rPr>
+      </w:pPr>
+      <w:r>
+        <w:rPr>
+          <w:rFonts w:eastAsia="Times New Roman" w:cs="Arial"/>
           <w:i/>
           <w:iCs/>
           <w:color w:val="525C65"/>
@@ -892,18 +831,29 @@
       </w:r>
       <w:r>
         <w:rPr>
-          <w:rFonts w:ascii="inherit" w:eastAsia="Times New Roman" w:hAnsi="inherit" w:cs="Arial"/>
-          <w:color w:val="525C65"/>
-          <w:sz w:val="23"/>
-          <w:szCs w:val="23"/>
-        </w:rPr>
-        <w:t> If you were given an identical box of chocolates and again eat four pieces in a row, what is the probability that exactly </w:t>
-      </w:r>
-      <w:r>
-        <w:rPr>
-          <w:rFonts w:ascii="inherit" w:eastAsia="Times New Roman" w:hAnsi="inherit" w:cs="Arial"/>
+          <w:rFonts w:eastAsia="Times New Roman" w:cs="Arial"/>
+          <w:color w:val="525C65"/>
+          <w:sz w:val="23"/>
+          <w:szCs w:val="23"/>
+        </w:rPr>
+        <w:t> </w:t>
+      </w:r>
+      <w:r>
+        <w:rPr>
+          <w:rFonts w:eastAsia="Times New Roman" w:cs="Arial"/>
+          <w:i/>
+          <w:color w:val="525C65"/>
+          <w:sz w:val="23"/>
+          <w:szCs w:val="23"/>
+        </w:rPr>
+        <w:t>If you were given an identical box of chocolates and again eat four pieces in a row, what is the probability that exactly </w:t>
+      </w:r>
+      <w:r>
+        <w:rPr>
+          <w:rFonts w:eastAsia="Times New Roman" w:cs="Arial"/>
           <w:b/>
           <w:bCs/>
+          <w:i/>
           <w:color w:val="525C65"/>
           <w:sz w:val="23"/>
           <w:szCs w:val="23"/>
@@ -913,13 +863,40 @@
       </w:r>
       <w:r>
         <w:rPr>
+          <w:rFonts w:eastAsia="Times New Roman" w:cs="Arial"/>
+          <w:i/>
+          <w:color w:val="525C65"/>
+          <w:sz w:val="23"/>
+          <w:szCs w:val="23"/>
+        </w:rPr>
+        <w:t> contain coconut filling?</w:t>
+      </w:r>
+    </w:p>
+    <w:p>
+      <w:pPr>
+        <w:shd w:val="clear" w:color="auto" w:fill="FFFFFF"/>
+        <w:spacing w:after="0" w:line="240" w:lineRule="auto"/>
+        <w:textAlignment w:val="baseline"/>
+        <w:rPr>
+          <w:rFonts w:eastAsia="Times New Roman" w:cs="Arial"/>
+          <w:color w:val="525C65"/>
+          <w:sz w:val="23"/>
+          <w:szCs w:val="23"/>
+        </w:rPr>
+      </w:pPr>
+    </w:p>
+    <w:p>
+      <w:pPr>
+        <w:shd w:val="clear" w:color="auto" w:fill="FFFFFF"/>
+        <w:spacing w:after="0" w:line="240" w:lineRule="auto"/>
+        <w:textAlignment w:val="baseline"/>
+        <w:rPr>
           <w:rFonts w:ascii="inherit" w:eastAsia="Times New Roman" w:hAnsi="inherit" w:cs="Arial"/>
           <w:color w:val="525C65"/>
           <w:sz w:val="23"/>
           <w:szCs w:val="23"/>
         </w:rPr>
-        <w:t> contain coconut filling?</w:t>
-      </w:r>
+      </w:pPr>
     </w:p>
     <w:p>
       <w:pPr>
@@ -933,6 +910,15 @@
           <w:szCs w:val="23"/>
         </w:rPr>
       </w:pPr>
+      <w:r>
+        <w:rPr>
+          <w:rFonts w:ascii="inherit" w:eastAsia="Times New Roman" w:hAnsi="inherit" w:cs="Arial"/>
+          <w:color w:val="525C65"/>
+          <w:sz w:val="23"/>
+          <w:szCs w:val="23"/>
+        </w:rPr>
+        <w:t>Answer:</w:t>
+      </w:r>
     </w:p>
     <w:p>
       <w:pPr>
@@ -948,491 +934,221 @@
       </w:pPr>
     </w:p>
     <w:p>
-      <w:pPr>
-        <w:shd w:val="clear" w:color="auto" w:fill="FFFFFF"/>
-        <w:spacing w:after="0" w:line="240" w:lineRule="auto"/>
-        <w:textAlignment w:val="baseline"/>
-        <w:rPr>
-          <w:rFonts w:ascii="inherit" w:eastAsia="Times New Roman" w:hAnsi="inherit" w:cs="Arial"/>
-          <w:color w:val="525C65"/>
-          <w:sz w:val="23"/>
-          <w:szCs w:val="23"/>
-        </w:rPr>
-      </w:pPr>
-      <w:r>
-        <w:rPr>
-          <w:rFonts w:ascii="inherit" w:eastAsia="Times New Roman" w:hAnsi="inherit" w:cs="Arial"/>
-          <w:color w:val="525C65"/>
-          <w:sz w:val="23"/>
-          <w:szCs w:val="23"/>
-        </w:rPr>
-        <w:t>Answer:</w:t>
-      </w:r>
-    </w:p>
-    <w:p>
-      <w:pPr>
-        <w:shd w:val="clear" w:color="auto" w:fill="FFFFFF"/>
-        <w:spacing w:after="0" w:line="240" w:lineRule="auto"/>
-        <w:textAlignment w:val="baseline"/>
-        <w:rPr>
-          <w:rFonts w:ascii="inherit" w:eastAsia="Times New Roman" w:hAnsi="inherit" w:cs="Arial"/>
-          <w:color w:val="525C65"/>
-          <w:sz w:val="23"/>
-          <w:szCs w:val="23"/>
-        </w:rPr>
-      </w:pPr>
-    </w:p>
-    <w:p>
-      <w:pPr>
-        <w:pStyle w:val="Subtitle"/>
-        <w:rPr>
-          <w:rFonts w:eastAsia="Times New Roman"/>
-        </w:rPr>
-      </w:pPr>
-      <w:r>
-        <w:rPr>
-          <w:rFonts w:eastAsia="Times New Roman"/>
+      <w:r>
+        <w:t xml:space="preserve">Unlike the first part, here out </w:t>
+      </w:r>
+      <w:r>
+        <w:t xml:space="preserve">of </w:t>
+      </w:r>
+      <w:r>
+        <w:t xml:space="preserve">four chocolates we just need two </w:t>
+      </w:r>
+      <w:r>
+        <w:t xml:space="preserve">orange and two coconut cream </w:t>
+      </w:r>
+      <w:r>
+        <w:t>filling chocolates in any order, which means we have more possibilities to achieve our goal.</w:t>
+      </w:r>
+    </w:p>
+    <w:p>
+      <w:pPr>
+        <w:rPr>
+          <w:rFonts w:ascii="inherit" w:hAnsi="inherit"/>
+          <w:sz w:val="23"/>
+          <w:szCs w:val="23"/>
+        </w:rPr>
+      </w:pPr>
+    </w:p>
+    <w:p>
+      <w:r>
+        <w:rPr>
           <w:u w:val="single"/>
         </w:rPr>
         <w:t>First Method</w:t>
       </w:r>
     </w:p>
     <w:p>
-      <w:pPr>
-        <w:pStyle w:val="Subtitle"/>
-        <w:rPr>
-          <w:rFonts w:eastAsia="Times New Roman"/>
-        </w:rPr>
-      </w:pPr>
-      <w:r>
-        <w:rPr>
-          <w:rFonts w:eastAsia="Times New Roman"/>
-        </w:rPr>
+      <w:r>
         <w:t>Let us denote "O" for picking orange cream filling</w:t>
       </w:r>
       <w:r>
-        <w:rPr>
-          <w:rFonts w:eastAsia="Times New Roman"/>
-        </w:rPr>
         <w:t xml:space="preserve"> chocolate, and "C" for coconut filling chocolate. </w:t>
       </w:r>
       <w:r>
-        <w:rPr>
-          <w:rFonts w:eastAsia="Times New Roman"/>
-        </w:rPr>
         <w:t xml:space="preserve">There are 6 ways (4C2) of picking exactly two coconut filling </w:t>
       </w:r>
       <w:r>
-        <w:rPr>
-          <w:rFonts w:eastAsia="Times New Roman"/>
-        </w:rPr>
         <w:t>chocolates</w:t>
       </w:r>
       <w:r>
-        <w:rPr>
-          <w:rFonts w:eastAsia="Times New Roman"/>
-        </w:rPr>
         <w:t xml:space="preserve"> out of 4. </w:t>
       </w:r>
       <w:r>
-        <w:rPr>
-          <w:rFonts w:eastAsia="Times New Roman"/>
-        </w:rPr>
         <w:t>These are: OOCC, OCCO, CCOO, COCO, OCOC, COOC</w:t>
       </w:r>
     </w:p>
-    <w:p>
-      <w:pPr>
-        <w:pStyle w:val="Subtitle"/>
-        <w:spacing w:line="240" w:lineRule="auto"/>
-        <w:rPr>
-          <w:rFonts w:eastAsia="Times New Roman"/>
-        </w:rPr>
-      </w:pPr>
-    </w:p>
-    <w:p>
-      <w:pPr>
-        <w:pStyle w:val="Subtitle"/>
-        <w:rPr>
-          <w:rFonts w:eastAsia="Times New Roman"/>
-        </w:rPr>
-      </w:pPr>
-      <w:r>
-        <w:rPr>
-          <w:rFonts w:eastAsia="Times New Roman"/>
-        </w:rPr>
+    <w:p/>
+    <w:p>
+      <w:r>
         <w:t>So, our probab</w:t>
       </w:r>
       <w:r>
-        <w:rPr>
-          <w:rFonts w:eastAsia="Times New Roman"/>
-        </w:rPr>
-        <w:t>ility becomes,</w:t>
-      </w:r>
-    </w:p>
-    <w:p>
-      <w:pPr>
-        <w:pStyle w:val="Subtitle"/>
-        <w:rPr>
-          <w:rFonts w:eastAsia="Times New Roman"/>
-        </w:rPr>
-      </w:pPr>
-      <w:r>
-        <w:rPr>
-          <w:rFonts w:eastAsia="Times New Roman"/>
-        </w:rPr>
+        <w:t>ility becomes (se</w:t>
+      </w:r>
+      <w:r>
+        <w:t>e</w:t>
+      </w:r>
+      <w:r>
+        <w:t xml:space="preserve"> answer to first part for details on how these individual probabilities are calculated):</w:t>
+      </w:r>
+    </w:p>
+    <w:p>
+      <w:r>
+        <w:t xml:space="preserve">P(Exactly two "CC") </w:t>
+      </w:r>
+    </w:p>
+    <w:p>
+      <w:r>
+        <w:t xml:space="preserve">    = P("OOCC") + P("OCCO") + P("CCOO") + P("COCO") + P("OCOC") + P("COOC")</w:t>
+      </w:r>
+    </w:p>
+    <w:p>
+      <w:r>
+        <w:t xml:space="preserve">    = 6/10*5/9*4/8*3/7 + 6/10*4/9*3/8*5/7 + 4/10*3/9*6/8*5/7 + 4/10*6/9*3/8*5/7</w:t>
+      </w:r>
+    </w:p>
+    <w:p>
+      <w:r>
+        <w:t xml:space="preserve">      + 6/10*4/9*5/8*3/7 + 4/10*6/9*5/8*3/7</w:t>
+      </w:r>
+    </w:p>
+    <w:p>
+      <w:r>
+        <w:t xml:space="preserve">    = 1/14 + 1/14 + 1/14 + 1/14 + 1/14 + 1/14</w:t>
+      </w:r>
+    </w:p>
+    <w:p>
+      <w:r>
+        <w:t xml:space="preserve">    = 6/14 = 3/7</w:t>
+      </w:r>
+    </w:p>
+    <w:p>
+      <w:r>
+        <w:t xml:space="preserve">    </w:t>
+      </w:r>
+    </w:p>
+    <w:p>
+      <w:r>
         <w:lastRenderedPageBreak/>
-        <w:t xml:space="preserve">P(Exactly two "CC") </w:t>
-      </w:r>
-    </w:p>
-    <w:p>
-      <w:pPr>
-        <w:pStyle w:val="Subtitle"/>
-        <w:rPr>
-          <w:rFonts w:eastAsia="Times New Roman"/>
-        </w:rPr>
-      </w:pPr>
-      <w:r>
-        <w:rPr>
-          <w:rFonts w:eastAsia="Times New Roman"/>
-        </w:rPr>
-        <w:t xml:space="preserve">    = P("OOCC") + P("OCCO") + P("CCOO") + P("COCO") + P("OCOC") + P("COOC")</w:t>
-      </w:r>
-    </w:p>
-    <w:p>
-      <w:pPr>
-        <w:pStyle w:val="Subtitle"/>
-        <w:rPr>
-          <w:rFonts w:eastAsia="Times New Roman"/>
-        </w:rPr>
-      </w:pPr>
-      <w:r>
-        <w:rPr>
-          <w:rFonts w:eastAsia="Times New Roman"/>
-        </w:rPr>
-        <w:t xml:space="preserve">    = 6/10*5/9*4/8*3/7 + 6/10*4/9*3/8*5/7 + 4/10*3/9*6/8*5/7 + 4/10*6/9*3/8*5/7</w:t>
-      </w:r>
-    </w:p>
-    <w:p>
-      <w:pPr>
-        <w:pStyle w:val="Subtitle"/>
-        <w:rPr>
-          <w:rFonts w:eastAsia="Times New Roman"/>
-        </w:rPr>
-      </w:pPr>
-      <w:r>
-        <w:rPr>
-          <w:rFonts w:eastAsia="Times New Roman"/>
-        </w:rPr>
-        <w:t xml:space="preserve">      + 6/10*4/9*5/8*3/7 + 4/10*6/9*5/8*3/7</w:t>
-      </w:r>
-    </w:p>
-    <w:p>
-      <w:pPr>
-        <w:pStyle w:val="Subtitle"/>
-        <w:rPr>
-          <w:rFonts w:eastAsia="Times New Roman"/>
-        </w:rPr>
-      </w:pPr>
-      <w:r>
-        <w:rPr>
-          <w:rFonts w:eastAsia="Times New Roman"/>
-        </w:rPr>
-        <w:t xml:space="preserve">    = 1/14 + 1/14 + 1/14 + 1/14 + 1/14 + 1/14</w:t>
-      </w:r>
-    </w:p>
-    <w:p>
-      <w:pPr>
-        <w:pStyle w:val="Subtitle"/>
-        <w:rPr>
-          <w:rFonts w:eastAsia="Times New Roman"/>
-        </w:rPr>
-      </w:pPr>
-      <w:r>
-        <w:rPr>
-          <w:rFonts w:eastAsia="Times New Roman"/>
-        </w:rPr>
-        <w:t xml:space="preserve">    = 6/14 = 3/7</w:t>
-      </w:r>
-    </w:p>
-    <w:p>
-      <w:pPr>
-        <w:pStyle w:val="Subtitle"/>
-        <w:rPr>
-          <w:rFonts w:eastAsia="Times New Roman"/>
-        </w:rPr>
-      </w:pPr>
-      <w:r>
-        <w:rPr>
-          <w:rFonts w:eastAsia="Times New Roman"/>
-        </w:rPr>
-        <w:t xml:space="preserve">    </w:t>
-      </w:r>
-    </w:p>
-    <w:p>
-      <w:pPr>
-        <w:pStyle w:val="Subtitle"/>
-        <w:rPr>
-          <w:rFonts w:eastAsia="Times New Roman"/>
-        </w:rPr>
-      </w:pPr>
-      <w:r>
-        <w:rPr>
-          <w:rFonts w:eastAsia="Times New Roman"/>
-          <w:u w:val="single"/>
-        </w:rPr>
         <w:t>Second Method</w:t>
       </w:r>
       <w:r>
-        <w:rPr>
-          <w:rFonts w:eastAsia="Times New Roman"/>
-          <w:u w:val="single"/>
-        </w:rPr>
         <w:t xml:space="preserve"> (to verify our answer)</w:t>
       </w:r>
     </w:p>
     <w:p>
-      <w:pPr>
-        <w:pStyle w:val="Subtitle"/>
-        <w:rPr>
-          <w:rFonts w:eastAsia="Times New Roman"/>
-        </w:rPr>
-      </w:pPr>
-      <w:r>
-        <w:rPr>
-          <w:rFonts w:eastAsia="Times New Roman"/>
-        </w:rPr>
+      <w:r>
         <w:t>Total possible ways to pick 4 chocolates of 10 = 10C4 = (10*9*8*7)</w:t>
       </w:r>
       <w:r>
-        <w:rPr>
-          <w:rFonts w:eastAsia="Times New Roman"/>
-        </w:rPr>
         <w:t xml:space="preserve"> </w:t>
       </w:r>
       <w:r>
-        <w:rPr>
-          <w:rFonts w:eastAsia="Times New Roman"/>
-        </w:rPr>
         <w:t>/ (</w:t>
       </w:r>
       <w:r>
-        <w:rPr>
-          <w:rFonts w:eastAsia="Times New Roman"/>
-        </w:rPr>
         <w:t>4*3*2) = 210</w:t>
       </w:r>
     </w:p>
     <w:p>
-      <w:pPr>
-        <w:pStyle w:val="Subtitle"/>
-        <w:rPr>
-          <w:rFonts w:eastAsia="Times New Roman"/>
-        </w:rPr>
-      </w:pPr>
-      <w:r>
-        <w:rPr>
-          <w:rFonts w:eastAsia="Times New Roman"/>
-        </w:rPr>
+      <w:r>
         <w:t>Ways to pick 2 orange chocolates out of 6 = 6C2 = (6*5)</w:t>
       </w:r>
       <w:r>
-        <w:rPr>
-          <w:rFonts w:eastAsia="Times New Roman"/>
-        </w:rPr>
         <w:t xml:space="preserve"> </w:t>
       </w:r>
       <w:r>
-        <w:rPr>
-          <w:rFonts w:eastAsia="Times New Roman"/>
-        </w:rPr>
         <w:t>/</w:t>
       </w:r>
       <w:r>
-        <w:rPr>
-          <w:rFonts w:eastAsia="Times New Roman"/>
-        </w:rPr>
         <w:t xml:space="preserve"> </w:t>
       </w:r>
       <w:r>
-        <w:rPr>
-          <w:rFonts w:eastAsia="Times New Roman"/>
-        </w:rPr>
         <w:t>2 = 15</w:t>
       </w:r>
     </w:p>
     <w:p>
-      <w:pPr>
-        <w:pStyle w:val="Subtitle"/>
-        <w:rPr>
-          <w:rFonts w:eastAsia="Times New Roman"/>
-        </w:rPr>
-      </w:pPr>
-      <w:r>
-        <w:rPr>
-          <w:rFonts w:eastAsia="Times New Roman"/>
-        </w:rPr>
+      <w:r>
         <w:t>Ways to pick 2 coconut chocolates out of 4 = 4C2 = (4*3)</w:t>
       </w:r>
       <w:r>
-        <w:rPr>
-          <w:rFonts w:eastAsia="Times New Roman"/>
-        </w:rPr>
         <w:t xml:space="preserve"> </w:t>
       </w:r>
       <w:r>
-        <w:rPr>
-          <w:rFonts w:eastAsia="Times New Roman"/>
-        </w:rPr>
         <w:t>/</w:t>
       </w:r>
       <w:r>
-        <w:rPr>
-          <w:rFonts w:eastAsia="Times New Roman"/>
-        </w:rPr>
         <w:t xml:space="preserve"> </w:t>
       </w:r>
       <w:r>
-        <w:rPr>
-          <w:rFonts w:eastAsia="Times New Roman"/>
-        </w:rPr>
         <w:t>2 = 6</w:t>
       </w:r>
     </w:p>
-    <w:p>
-      <w:pPr>
-        <w:pStyle w:val="Subtitle"/>
-        <w:rPr>
-          <w:rFonts w:eastAsia="Times New Roman"/>
-        </w:rPr>
-      </w:pPr>
-    </w:p>
-    <w:p>
-      <w:pPr>
-        <w:pStyle w:val="Subtitle"/>
-        <w:rPr>
-          <w:rFonts w:eastAsia="Times New Roman"/>
-        </w:rPr>
-      </w:pPr>
-      <w:r>
-        <w:rPr>
-          <w:rFonts w:eastAsia="Times New Roman"/>
-        </w:rPr>
+    <w:p/>
+    <w:p>
+      <w:r>
         <w:t xml:space="preserve">Since we want to </w:t>
       </w:r>
       <w:r>
-        <w:rPr>
-          <w:rFonts w:eastAsia="Times New Roman"/>
-        </w:rPr>
         <w:t xml:space="preserve">pick </w:t>
       </w:r>
       <w:r>
-        <w:rPr>
-          <w:rFonts w:eastAsia="Times New Roman"/>
-        </w:rPr>
         <w:t>exactly 2 coconut chocolates out</w:t>
       </w:r>
       <w:r>
-        <w:rPr>
-          <w:rFonts w:eastAsia="Times New Roman"/>
-        </w:rPr>
         <w:t xml:space="preserve"> of 4, it means we need to also </w:t>
       </w:r>
       <w:r>
-        <w:rPr>
-          <w:rFonts w:eastAsia="Times New Roman"/>
-        </w:rPr>
         <w:t xml:space="preserve">pick 2 orange </w:t>
       </w:r>
       <w:r>
-        <w:rPr>
-          <w:rFonts w:eastAsia="Times New Roman"/>
-        </w:rPr>
         <w:t>chocolates</w:t>
       </w:r>
       <w:r>
-        <w:rPr>
-          <w:rFonts w:eastAsia="Times New Roman"/>
-        </w:rPr>
         <w:t xml:space="preserve"> as well.</w:t>
       </w:r>
-    </w:p>
-    <w:p>
-      <w:pPr>
-        <w:pStyle w:val="Subtitle"/>
-        <w:rPr>
-          <w:rFonts w:eastAsia="Times New Roman"/>
-        </w:rPr>
-      </w:pPr>
-    </w:p>
-    <w:p>
-      <w:pPr>
-        <w:pStyle w:val="Subtitle"/>
-        <w:rPr>
-          <w:rFonts w:eastAsia="Times New Roman"/>
-        </w:rPr>
-      </w:pPr>
-      <w:r>
-        <w:rPr>
-          <w:rFonts w:eastAsia="Times New Roman"/>
-        </w:rPr>
+      <w:r>
+        <w:t xml:space="preserve"> Therefore,</w:t>
+      </w:r>
+    </w:p>
+    <w:p/>
+    <w:p>
+      <w:r>
         <w:t>P(Picking exactly two coconut chocolates out of 4)</w:t>
       </w:r>
     </w:p>
     <w:p>
-      <w:pPr>
-        <w:pStyle w:val="Subtitle"/>
-        <w:rPr>
-          <w:rFonts w:eastAsia="Times New Roman"/>
-        </w:rPr>
-      </w:pPr>
-      <w:r>
-        <w:rPr>
-          <w:rFonts w:eastAsia="Times New Roman"/>
-        </w:rPr>
+      <w:r>
         <w:t xml:space="preserve">    = P(Picking two </w:t>
       </w:r>
       <w:r>
-        <w:rPr>
-          <w:rFonts w:eastAsia="Times New Roman"/>
-        </w:rPr>
         <w:t xml:space="preserve">coconut </w:t>
       </w:r>
       <w:r>
-        <w:rPr>
-          <w:rFonts w:eastAsia="Times New Roman"/>
-        </w:rPr>
         <w:t>chocolates AND Picking two orange chocolates)</w:t>
       </w:r>
     </w:p>
     <w:p>
-      <w:pPr>
-        <w:pStyle w:val="Subtitle"/>
-        <w:rPr>
-          <w:rFonts w:eastAsia="Times New Roman"/>
-        </w:rPr>
-      </w:pPr>
-      <w:r>
-        <w:rPr>
-          <w:rFonts w:eastAsia="Times New Roman"/>
-        </w:rPr>
+      <w:r>
         <w:t xml:space="preserve">    = (6 * 15)/ 210</w:t>
       </w:r>
     </w:p>
     <w:p>
-      <w:pPr>
-        <w:pStyle w:val="Subtitle"/>
-        <w:rPr>
-          <w:rFonts w:eastAsia="Times New Roman"/>
-        </w:rPr>
-      </w:pPr>
-      <w:r>
-        <w:rPr>
-          <w:rFonts w:eastAsia="Times New Roman"/>
-        </w:rPr>
+      <w:r>
         <w:t xml:space="preserve">    = 3/7</w:t>
       </w:r>
     </w:p>
+    <w:p/>
     <w:p>
       <w:pPr>
         <w:shd w:val="clear" w:color="auto" w:fill="FFFFFF"/>
@@ -1457,15 +1173,17 @@
         <w:ind w:left="0"/>
         <w:textAlignment w:val="baseline"/>
         <w:rPr>
-          <w:rFonts w:ascii="inherit" w:eastAsia="Times New Roman" w:hAnsi="inherit" w:cs="Arial"/>
-          <w:color w:val="525C65"/>
-          <w:sz w:val="23"/>
-          <w:szCs w:val="23"/>
-        </w:rPr>
-      </w:pPr>
-      <w:r>
-        <w:rPr>
-          <w:rFonts w:ascii="inherit" w:eastAsia="Times New Roman" w:hAnsi="inherit" w:cs="Arial"/>
+          <w:rFonts w:eastAsia="Times New Roman" w:cs="Arial"/>
+          <w:i/>
+          <w:color w:val="525C65"/>
+          <w:sz w:val="23"/>
+          <w:szCs w:val="23"/>
+        </w:rPr>
+      </w:pPr>
+      <w:r>
+        <w:rPr>
+          <w:rFonts w:eastAsia="Times New Roman" w:cs="Arial"/>
+          <w:i/>
           <w:color w:val="525C65"/>
           <w:sz w:val="23"/>
           <w:szCs w:val="23"/>
@@ -1474,7 +1192,8 @@
       </w:r>
       <w:r>
         <w:rPr>
-          <w:rFonts w:ascii="Lucida Console" w:eastAsia="Times New Roman" w:hAnsi="Lucida Console" w:cs="Courier New"/>
+          <w:rFonts w:eastAsia="Times New Roman" w:cs="Courier New"/>
+          <w:i/>
           <w:color w:val="C7254E"/>
           <w:sz w:val="20"/>
           <w:szCs w:val="20"/>
@@ -1485,7 +1204,8 @@
       </w:r>
       <w:r>
         <w:rPr>
-          <w:rFonts w:ascii="inherit" w:eastAsia="Times New Roman" w:hAnsi="inherit" w:cs="Arial"/>
+          <w:rFonts w:eastAsia="Times New Roman" w:cs="Arial"/>
+          <w:i/>
           <w:color w:val="525C65"/>
           <w:sz w:val="23"/>
           <w:szCs w:val="23"/>
@@ -1521,16 +1241,16 @@
         <w:rPr>
           <w:rFonts w:ascii="Lucida Console" w:eastAsia="Times New Roman" w:hAnsi="Lucida Console" w:cs="Courier New"/>
           <w:color w:val="333333"/>
-          <w:sz w:val="23"/>
-          <w:szCs w:val="23"/>
+          <w:sz w:val="18"/>
+          <w:szCs w:val="18"/>
         </w:rPr>
       </w:pPr>
       <w:r>
         <w:rPr>
           <w:rFonts w:ascii="Lucida Console" w:eastAsia="Times New Roman" w:hAnsi="Lucida Console" w:cs="Courier New"/>
           <w:color w:val="333333"/>
-          <w:sz w:val="23"/>
-          <w:szCs w:val="23"/>
+          <w:sz w:val="18"/>
+          <w:szCs w:val="18"/>
         </w:rPr>
         <w:t>Table "users"</w:t>
       </w:r>
@@ -1562,16 +1282,16 @@
         <w:rPr>
           <w:rFonts w:ascii="Lucida Console" w:eastAsia="Times New Roman" w:hAnsi="Lucida Console" w:cs="Courier New"/>
           <w:color w:val="333333"/>
-          <w:sz w:val="23"/>
-          <w:szCs w:val="23"/>
+          <w:sz w:val="18"/>
+          <w:szCs w:val="18"/>
         </w:rPr>
       </w:pPr>
       <w:r>
         <w:rPr>
           <w:rFonts w:ascii="Lucida Console" w:eastAsia="Times New Roman" w:hAnsi="Lucida Console" w:cs="Courier New"/>
           <w:color w:val="333333"/>
-          <w:sz w:val="23"/>
-          <w:szCs w:val="23"/>
+          <w:sz w:val="18"/>
+          <w:szCs w:val="18"/>
         </w:rPr>
         <w:t>+-------------+-----------+</w:t>
       </w:r>
@@ -1603,16 +1323,16 @@
         <w:rPr>
           <w:rFonts w:ascii="Lucida Console" w:eastAsia="Times New Roman" w:hAnsi="Lucida Console" w:cs="Courier New"/>
           <w:color w:val="333333"/>
-          <w:sz w:val="23"/>
-          <w:szCs w:val="23"/>
+          <w:sz w:val="18"/>
+          <w:szCs w:val="18"/>
         </w:rPr>
       </w:pPr>
       <w:r>
         <w:rPr>
           <w:rFonts w:ascii="Lucida Console" w:eastAsia="Times New Roman" w:hAnsi="Lucida Console" w:cs="Courier New"/>
           <w:color w:val="333333"/>
-          <w:sz w:val="23"/>
-          <w:szCs w:val="23"/>
+          <w:sz w:val="18"/>
+          <w:szCs w:val="18"/>
         </w:rPr>
         <w:t>| Column      | Type      |</w:t>
       </w:r>
@@ -1644,16 +1364,16 @@
         <w:rPr>
           <w:rFonts w:ascii="Lucida Console" w:eastAsia="Times New Roman" w:hAnsi="Lucida Console" w:cs="Courier New"/>
           <w:color w:val="333333"/>
-          <w:sz w:val="23"/>
-          <w:szCs w:val="23"/>
+          <w:sz w:val="18"/>
+          <w:szCs w:val="18"/>
         </w:rPr>
       </w:pPr>
       <w:r>
         <w:rPr>
           <w:rFonts w:ascii="Lucida Console" w:eastAsia="Times New Roman" w:hAnsi="Lucida Console" w:cs="Courier New"/>
           <w:color w:val="333333"/>
-          <w:sz w:val="23"/>
-          <w:szCs w:val="23"/>
+          <w:sz w:val="18"/>
+          <w:szCs w:val="18"/>
         </w:rPr>
         <w:t>+-------------+-----------+</w:t>
       </w:r>
@@ -1685,16 +1405,16 @@
         <w:rPr>
           <w:rFonts w:ascii="Lucida Console" w:eastAsia="Times New Roman" w:hAnsi="Lucida Console" w:cs="Courier New"/>
           <w:color w:val="333333"/>
-          <w:sz w:val="23"/>
-          <w:szCs w:val="23"/>
+          <w:sz w:val="18"/>
+          <w:szCs w:val="18"/>
         </w:rPr>
       </w:pPr>
       <w:r>
         <w:rPr>
           <w:rFonts w:ascii="Lucida Console" w:eastAsia="Times New Roman" w:hAnsi="Lucida Console" w:cs="Courier New"/>
           <w:color w:val="333333"/>
-          <w:sz w:val="23"/>
-          <w:szCs w:val="23"/>
+          <w:sz w:val="18"/>
+          <w:szCs w:val="18"/>
         </w:rPr>
         <w:t>| id          | integer   |</w:t>
       </w:r>
@@ -1726,16 +1446,16 @@
         <w:rPr>
           <w:rFonts w:ascii="Lucida Console" w:eastAsia="Times New Roman" w:hAnsi="Lucida Console" w:cs="Courier New"/>
           <w:color w:val="333333"/>
-          <w:sz w:val="23"/>
-          <w:szCs w:val="23"/>
+          <w:sz w:val="18"/>
+          <w:szCs w:val="18"/>
         </w:rPr>
       </w:pPr>
       <w:r>
         <w:rPr>
           <w:rFonts w:ascii="Lucida Console" w:eastAsia="Times New Roman" w:hAnsi="Lucida Console" w:cs="Courier New"/>
           <w:color w:val="333333"/>
-          <w:sz w:val="23"/>
-          <w:szCs w:val="23"/>
+          <w:sz w:val="18"/>
+          <w:szCs w:val="18"/>
         </w:rPr>
         <w:t>| username    | character |</w:t>
       </w:r>
@@ -1767,16 +1487,16 @@
         <w:rPr>
           <w:rFonts w:ascii="Lucida Console" w:eastAsia="Times New Roman" w:hAnsi="Lucida Console" w:cs="Courier New"/>
           <w:color w:val="333333"/>
-          <w:sz w:val="23"/>
-          <w:szCs w:val="23"/>
+          <w:sz w:val="18"/>
+          <w:szCs w:val="18"/>
         </w:rPr>
       </w:pPr>
       <w:r>
         <w:rPr>
           <w:rFonts w:ascii="Lucida Console" w:eastAsia="Times New Roman" w:hAnsi="Lucida Console" w:cs="Courier New"/>
           <w:color w:val="333333"/>
-          <w:sz w:val="23"/>
-          <w:szCs w:val="23"/>
+          <w:sz w:val="18"/>
+          <w:szCs w:val="18"/>
         </w:rPr>
         <w:t>| email       | character |</w:t>
       </w:r>
@@ -1808,18 +1528,17 @@
         <w:rPr>
           <w:rFonts w:ascii="Lucida Console" w:eastAsia="Times New Roman" w:hAnsi="Lucida Console" w:cs="Courier New"/>
           <w:color w:val="333333"/>
-          <w:sz w:val="23"/>
-          <w:szCs w:val="23"/>
+          <w:sz w:val="18"/>
+          <w:szCs w:val="18"/>
         </w:rPr>
       </w:pPr>
       <w:r>
         <w:rPr>
           <w:rFonts w:ascii="Lucida Console" w:eastAsia="Times New Roman" w:hAnsi="Lucida Console" w:cs="Courier New"/>
           <w:color w:val="333333"/>
-          <w:sz w:val="23"/>
-          <w:szCs w:val="23"/>
-        </w:rPr>
-        <w:lastRenderedPageBreak/>
+          <w:sz w:val="18"/>
+          <w:szCs w:val="18"/>
+        </w:rPr>
         <w:t>| city        | character |</w:t>
       </w:r>
     </w:p>
@@ -1850,16 +1569,16 @@
         <w:rPr>
           <w:rFonts w:ascii="Lucida Console" w:eastAsia="Times New Roman" w:hAnsi="Lucida Console" w:cs="Courier New"/>
           <w:color w:val="333333"/>
-          <w:sz w:val="23"/>
-          <w:szCs w:val="23"/>
+          <w:sz w:val="18"/>
+          <w:szCs w:val="18"/>
         </w:rPr>
       </w:pPr>
       <w:r>
         <w:rPr>
           <w:rFonts w:ascii="Lucida Console" w:eastAsia="Times New Roman" w:hAnsi="Lucida Console" w:cs="Courier New"/>
           <w:color w:val="333333"/>
-          <w:sz w:val="23"/>
-          <w:szCs w:val="23"/>
+          <w:sz w:val="18"/>
+          <w:szCs w:val="18"/>
         </w:rPr>
         <w:t>| state       | character |</w:t>
       </w:r>
@@ -1891,16 +1610,16 @@
         <w:rPr>
           <w:rFonts w:ascii="Lucida Console" w:eastAsia="Times New Roman" w:hAnsi="Lucida Console" w:cs="Courier New"/>
           <w:color w:val="333333"/>
-          <w:sz w:val="23"/>
-          <w:szCs w:val="23"/>
+          <w:sz w:val="18"/>
+          <w:szCs w:val="18"/>
         </w:rPr>
       </w:pPr>
       <w:r>
         <w:rPr>
           <w:rFonts w:ascii="Lucida Console" w:eastAsia="Times New Roman" w:hAnsi="Lucida Console" w:cs="Courier New"/>
           <w:color w:val="333333"/>
-          <w:sz w:val="23"/>
-          <w:szCs w:val="23"/>
+          <w:sz w:val="18"/>
+          <w:szCs w:val="18"/>
         </w:rPr>
         <w:t>| zip         | integer   |</w:t>
       </w:r>
@@ -1932,16 +1651,16 @@
         <w:rPr>
           <w:rFonts w:ascii="Lucida Console" w:eastAsia="Times New Roman" w:hAnsi="Lucida Console" w:cs="Courier New"/>
           <w:color w:val="333333"/>
-          <w:sz w:val="23"/>
-          <w:szCs w:val="23"/>
+          <w:sz w:val="18"/>
+          <w:szCs w:val="18"/>
         </w:rPr>
       </w:pPr>
       <w:r>
         <w:rPr>
           <w:rFonts w:ascii="Lucida Console" w:eastAsia="Times New Roman" w:hAnsi="Lucida Console" w:cs="Courier New"/>
           <w:color w:val="333333"/>
-          <w:sz w:val="23"/>
-          <w:szCs w:val="23"/>
+          <w:sz w:val="18"/>
+          <w:szCs w:val="18"/>
         </w:rPr>
         <w:t>| active      | boolean   |</w:t>
       </w:r>
@@ -1973,16 +1692,16 @@
         <w:rPr>
           <w:rFonts w:ascii="Lucida Console" w:eastAsia="Times New Roman" w:hAnsi="Lucida Console" w:cs="Courier New"/>
           <w:color w:val="333333"/>
-          <w:sz w:val="23"/>
-          <w:szCs w:val="23"/>
+          <w:sz w:val="18"/>
+          <w:szCs w:val="18"/>
         </w:rPr>
       </w:pPr>
       <w:r>
         <w:rPr>
           <w:rFonts w:ascii="Lucida Console" w:eastAsia="Times New Roman" w:hAnsi="Lucida Console" w:cs="Courier New"/>
           <w:color w:val="333333"/>
-          <w:sz w:val="23"/>
-          <w:szCs w:val="23"/>
+          <w:sz w:val="18"/>
+          <w:szCs w:val="18"/>
         </w:rPr>
         <w:t>+-------------+-----------+</w:t>
       </w:r>
@@ -2010,16 +1729,54 @@
           <w:shd w:val="clear" w:color="auto" w:fill="FFFFFF"/>
         </w:rPr>
       </w:pPr>
-      <w:r>
+    </w:p>
+    <w:p>
+      <w:pPr>
+        <w:spacing w:after="0" w:line="240" w:lineRule="auto"/>
+        <w:rPr>
+          <w:rFonts w:eastAsia="Times New Roman" w:cs="Arial"/>
+          <w:i/>
+          <w:color w:val="525C65"/>
+          <w:sz w:val="23"/>
+          <w:szCs w:val="23"/>
+          <w:shd w:val="clear" w:color="auto" w:fill="FFFFFF"/>
+        </w:rPr>
+      </w:pPr>
+      <w:r>
+        <w:rPr>
+          <w:rFonts w:eastAsia="Times New Roman" w:cs="Arial"/>
+          <w:i/>
+          <w:color w:val="525C65"/>
+          <w:sz w:val="23"/>
+          <w:szCs w:val="23"/>
+          <w:shd w:val="clear" w:color="auto" w:fill="FFFFFF"/>
+        </w:rPr>
+        <w:t>C</w:t>
+      </w:r>
+      <w:r>
+        <w:rPr>
+          <w:rFonts w:eastAsia="Times New Roman" w:cs="Arial"/>
+          <w:i/>
+          <w:color w:val="525C65"/>
+          <w:sz w:val="23"/>
+          <w:szCs w:val="23"/>
+          <w:shd w:val="clear" w:color="auto" w:fill="FFFFFF"/>
+        </w:rPr>
+        <w:t>onstruct a query to find the top 5 states with the highest number of active users. Include the number for each state in the query result. Example result:</w:t>
+      </w:r>
+    </w:p>
+    <w:p>
+      <w:pPr>
+        <w:spacing w:after="0" w:line="240" w:lineRule="auto"/>
         <w:rPr>
           <w:rFonts w:ascii="Arial" w:eastAsia="Times New Roman" w:hAnsi="Arial" w:cs="Arial"/>
+          <w:i/>
           <w:color w:val="525C65"/>
           <w:sz w:val="23"/>
           <w:szCs w:val="23"/>
           <w:shd w:val="clear" w:color="auto" w:fill="FFFFFF"/>
         </w:rPr>
-        <w:t>construct a query to find the top 5 states with the highest number of active users. Include the number for each state in the query result. Example result:</w:t>
-      </w:r>
+      </w:pPr>
     </w:p>
     <w:p>
       <w:pPr>
@@ -2058,17 +1815,18 @@
         <w:rPr>
           <w:rFonts w:ascii="Lucida Console" w:eastAsia="Times New Roman" w:hAnsi="Lucida Console" w:cs="Courier New"/>
           <w:color w:val="333333"/>
-          <w:sz w:val="23"/>
-          <w:szCs w:val="23"/>
+          <w:sz w:val="18"/>
+          <w:szCs w:val="18"/>
         </w:rPr>
       </w:pPr>
       <w:r>
         <w:rPr>
           <w:rFonts w:ascii="Lucida Console" w:eastAsia="Times New Roman" w:hAnsi="Lucida Console" w:cs="Courier New"/>
           <w:color w:val="333333"/>
-          <w:sz w:val="23"/>
-          <w:szCs w:val="23"/>
-        </w:rPr>
+          <w:sz w:val="18"/>
+          <w:szCs w:val="18"/>
+        </w:rPr>
+        <w:lastRenderedPageBreak/>
         <w:t>+------------+------------------+</w:t>
       </w:r>
     </w:p>
@@ -2099,16 +1857,16 @@
         <w:rPr>
           <w:rFonts w:ascii="Lucida Console" w:eastAsia="Times New Roman" w:hAnsi="Lucida Console" w:cs="Courier New"/>
           <w:color w:val="333333"/>
-          <w:sz w:val="23"/>
-          <w:szCs w:val="23"/>
+          <w:sz w:val="18"/>
+          <w:szCs w:val="18"/>
         </w:rPr>
       </w:pPr>
       <w:r>
         <w:rPr>
           <w:rFonts w:ascii="Lucida Console" w:eastAsia="Times New Roman" w:hAnsi="Lucida Console" w:cs="Courier New"/>
           <w:color w:val="333333"/>
-          <w:sz w:val="23"/>
-          <w:szCs w:val="23"/>
+          <w:sz w:val="18"/>
+          <w:szCs w:val="18"/>
         </w:rPr>
         <w:t>| state      | num_active_users |</w:t>
       </w:r>
@@ -2140,16 +1898,16 @@
         <w:rPr>
           <w:rFonts w:ascii="Lucida Console" w:eastAsia="Times New Roman" w:hAnsi="Lucida Console" w:cs="Courier New"/>
           <w:color w:val="333333"/>
-          <w:sz w:val="23"/>
-          <w:szCs w:val="23"/>
+          <w:sz w:val="18"/>
+          <w:szCs w:val="18"/>
         </w:rPr>
       </w:pPr>
       <w:r>
         <w:rPr>
           <w:rFonts w:ascii="Lucida Console" w:eastAsia="Times New Roman" w:hAnsi="Lucida Console" w:cs="Courier New"/>
           <w:color w:val="333333"/>
-          <w:sz w:val="23"/>
-          <w:szCs w:val="23"/>
+          <w:sz w:val="18"/>
+          <w:szCs w:val="18"/>
         </w:rPr>
         <w:t>+------------+------------------+</w:t>
       </w:r>
@@ -2181,16 +1939,16 @@
         <w:rPr>
           <w:rFonts w:ascii="Lucida Console" w:eastAsia="Times New Roman" w:hAnsi="Lucida Console" w:cs="Courier New"/>
           <w:color w:val="333333"/>
-          <w:sz w:val="23"/>
-          <w:szCs w:val="23"/>
+          <w:sz w:val="18"/>
+          <w:szCs w:val="18"/>
         </w:rPr>
       </w:pPr>
       <w:r>
         <w:rPr>
           <w:rFonts w:ascii="Lucida Console" w:eastAsia="Times New Roman" w:hAnsi="Lucida Console" w:cs="Courier New"/>
           <w:color w:val="333333"/>
-          <w:sz w:val="23"/>
-          <w:szCs w:val="23"/>
+          <w:sz w:val="18"/>
+          <w:szCs w:val="18"/>
         </w:rPr>
         <w:t>| New Mexico | 502              |</w:t>
       </w:r>
@@ -2222,16 +1980,16 @@
         <w:rPr>
           <w:rFonts w:ascii="Lucida Console" w:eastAsia="Times New Roman" w:hAnsi="Lucida Console" w:cs="Courier New"/>
           <w:color w:val="333333"/>
-          <w:sz w:val="23"/>
-          <w:szCs w:val="23"/>
+          <w:sz w:val="18"/>
+          <w:szCs w:val="18"/>
         </w:rPr>
       </w:pPr>
       <w:r>
         <w:rPr>
           <w:rFonts w:ascii="Lucida Console" w:eastAsia="Times New Roman" w:hAnsi="Lucida Console" w:cs="Courier New"/>
           <w:color w:val="333333"/>
-          <w:sz w:val="23"/>
-          <w:szCs w:val="23"/>
+          <w:sz w:val="18"/>
+          <w:szCs w:val="18"/>
         </w:rPr>
         <w:t>| Alabama    | 495              |</w:t>
       </w:r>
@@ -2263,16 +2021,16 @@
         <w:rPr>
           <w:rFonts w:ascii="Lucida Console" w:eastAsia="Times New Roman" w:hAnsi="Lucida Console" w:cs="Courier New"/>
           <w:color w:val="333333"/>
-          <w:sz w:val="23"/>
-          <w:szCs w:val="23"/>
+          <w:sz w:val="18"/>
+          <w:szCs w:val="18"/>
         </w:rPr>
       </w:pPr>
       <w:r>
         <w:rPr>
           <w:rFonts w:ascii="Lucida Console" w:eastAsia="Times New Roman" w:hAnsi="Lucida Console" w:cs="Courier New"/>
           <w:color w:val="333333"/>
-          <w:sz w:val="23"/>
-          <w:szCs w:val="23"/>
+          <w:sz w:val="18"/>
+          <w:szCs w:val="18"/>
         </w:rPr>
         <w:t>| California | 300              |</w:t>
       </w:r>
@@ -2304,16 +2062,16 @@
         <w:rPr>
           <w:rFonts w:ascii="Lucida Console" w:eastAsia="Times New Roman" w:hAnsi="Lucida Console" w:cs="Courier New"/>
           <w:color w:val="333333"/>
-          <w:sz w:val="23"/>
-          <w:szCs w:val="23"/>
+          <w:sz w:val="18"/>
+          <w:szCs w:val="18"/>
         </w:rPr>
       </w:pPr>
       <w:r>
         <w:rPr>
           <w:rFonts w:ascii="Lucida Console" w:eastAsia="Times New Roman" w:hAnsi="Lucida Console" w:cs="Courier New"/>
           <w:color w:val="333333"/>
-          <w:sz w:val="23"/>
-          <w:szCs w:val="23"/>
+          <w:sz w:val="18"/>
+          <w:szCs w:val="18"/>
         </w:rPr>
         <w:t>| Maine      | 201              |</w:t>
       </w:r>
@@ -2345,16 +2103,16 @@
         <w:rPr>
           <w:rFonts w:ascii="Lucida Console" w:eastAsia="Times New Roman" w:hAnsi="Lucida Console" w:cs="Courier New"/>
           <w:color w:val="333333"/>
-          <w:sz w:val="23"/>
-          <w:szCs w:val="23"/>
+          <w:sz w:val="18"/>
+          <w:szCs w:val="18"/>
         </w:rPr>
       </w:pPr>
       <w:r>
         <w:rPr>
           <w:rFonts w:ascii="Lucida Console" w:eastAsia="Times New Roman" w:hAnsi="Lucida Console" w:cs="Courier New"/>
           <w:color w:val="333333"/>
-          <w:sz w:val="23"/>
-          <w:szCs w:val="23"/>
+          <w:sz w:val="18"/>
+          <w:szCs w:val="18"/>
         </w:rPr>
         <w:t>| Texas      | 189              |</w:t>
       </w:r>
@@ -2386,16 +2144,16 @@
         <w:rPr>
           <w:rFonts w:ascii="Lucida Console" w:eastAsia="Times New Roman" w:hAnsi="Lucida Console" w:cs="Courier New"/>
           <w:color w:val="333333"/>
-          <w:sz w:val="23"/>
-          <w:szCs w:val="23"/>
+          <w:sz w:val="18"/>
+          <w:szCs w:val="18"/>
         </w:rPr>
       </w:pPr>
       <w:r>
         <w:rPr>
           <w:rFonts w:ascii="Lucida Console" w:eastAsia="Times New Roman" w:hAnsi="Lucida Console" w:cs="Courier New"/>
           <w:color w:val="333333"/>
-          <w:sz w:val="23"/>
-          <w:szCs w:val="23"/>
+          <w:sz w:val="18"/>
+          <w:szCs w:val="18"/>
         </w:rPr>
         <w:t>+------------+------------------+</w:t>
       </w:r>
@@ -2405,28 +2163,36 @@
         <w:t>Answer:</w:t>
       </w:r>
     </w:p>
+    <w:p>
+      <w:pPr>
+        <w:rPr>
+          <w:u w:val="single"/>
+        </w:rPr>
+      </w:pPr>
+      <w:r>
+        <w:rPr>
+          <w:u w:val="single"/>
+        </w:rPr>
+        <w:t>SQL query to list top 5 states with highest number of active user</w:t>
+      </w:r>
+    </w:p>
+    <w:p>
+      <w:r>
+        <w:t xml:space="preserve">We can use </w:t>
+      </w:r>
+      <w:r>
+        <w:t>aggregation (count) query (group by state) over active users. We list our results (order by) in descending order of active users count and in case of same count</w:t>
+      </w:r>
+      <w:r>
+        <w:t>,</w:t>
+      </w:r>
+      <w:r>
+        <w:t xml:space="preserve"> list them in alphabetical order of state names. Final result is limited to 5 (limit) to list only top five states with active users.</w:t>
+      </w:r>
+    </w:p>
     <w:p/>
     <w:p>
       <w:pPr>
-        <w:rPr>
-          <w:u w:val="single"/>
-        </w:rPr>
-      </w:pPr>
-      <w:r>
-        <w:rPr>
-          <w:u w:val="single"/>
-        </w:rPr>
-        <w:t>SQL query to list top 5 states with highest number of active user</w:t>
-      </w:r>
-    </w:p>
-    <w:p>
-      <w:r>
-        <w:t>Simple case of aggregation (count) query (group by state) over active users. We list our results (order by) in descending order of active users count and in case of same count list them in alphabetical order of state names. Final result is limited to 5 (limit) to list only top five states with active users.</w:t>
-      </w:r>
-    </w:p>
-    <w:p/>
-    <w:p>
-      <w:pPr>
         <w:pStyle w:val="Subtitle"/>
       </w:pPr>
       <w:r>
@@ -2454,7 +2220,6 @@
         <w:pStyle w:val="Subtitle"/>
       </w:pPr>
       <w:r>
-        <w:lastRenderedPageBreak/>
         <w:t>GROUP BY state</w:t>
       </w:r>
     </w:p>
@@ -2473,6 +2238,19 @@
       <w:r>
         <w:t>LIMIT 5;</w:t>
       </w:r>
+    </w:p>
+    <w:p>
+      <w:pPr>
+        <w:shd w:val="clear" w:color="auto" w:fill="FFFFFF"/>
+        <w:spacing w:after="0" w:line="240" w:lineRule="auto"/>
+        <w:textAlignment w:val="baseline"/>
+        <w:rPr>
+          <w:rFonts w:ascii="inherit" w:eastAsia="Times New Roman" w:hAnsi="inherit" w:cs="Arial"/>
+          <w:color w:val="525C65"/>
+          <w:sz w:val="23"/>
+          <w:szCs w:val="23"/>
+        </w:rPr>
+      </w:pPr>
     </w:p>
     <w:p>
       <w:pPr>
@@ -2512,7 +2290,7 @@
         <w:textAlignment w:val="baseline"/>
         <w:rPr>
           <w:rStyle w:val="Emphasis"/>
-          <w:rFonts w:ascii="inherit" w:eastAsia="Times New Roman" w:hAnsi="inherit" w:cs="Arial"/>
+          <w:rFonts w:eastAsia="Times New Roman" w:cs="Arial"/>
           <w:i w:val="0"/>
           <w:iCs w:val="0"/>
           <w:color w:val="525C65"/>
@@ -2522,7 +2300,8 @@
       </w:pPr>
       <w:r>
         <w:rPr>
-          <w:rFonts w:ascii="Arial" w:hAnsi="Arial" w:cs="Arial"/>
+          <w:rFonts w:cs="Arial"/>
+          <w:i/>
           <w:color w:val="525C65"/>
           <w:sz w:val="23"/>
           <w:szCs w:val="23"/>
@@ -2533,7 +2312,8 @@
       <w:r>
         <w:rPr>
           <w:rStyle w:val="apple-converted-space"/>
-          <w:rFonts w:ascii="Arial" w:hAnsi="Arial" w:cs="Arial"/>
+          <w:rFonts w:cs="Arial"/>
+          <w:i/>
           <w:color w:val="525C65"/>
           <w:sz w:val="23"/>
           <w:szCs w:val="23"/>
@@ -2544,7 +2324,8 @@
       <w:r>
         <w:rPr>
           <w:rStyle w:val="HTMLCode"/>
-          <w:rFonts w:ascii="Lucida Console" w:eastAsiaTheme="minorHAnsi" w:hAnsi="Lucida Console"/>
+          <w:rFonts w:asciiTheme="minorHAnsi" w:eastAsiaTheme="minorHAnsi" w:hAnsiTheme="minorHAnsi"/>
+          <w:i/>
           <w:color w:val="C7254E"/>
           <w:sz w:val="23"/>
           <w:szCs w:val="23"/>
@@ -2556,7 +2337,8 @@
       <w:r>
         <w:rPr>
           <w:rStyle w:val="apple-converted-space"/>
-          <w:rFonts w:ascii="Arial" w:hAnsi="Arial" w:cs="Arial"/>
+          <w:rFonts w:cs="Arial"/>
+          <w:i/>
           <w:color w:val="525C65"/>
           <w:sz w:val="23"/>
           <w:szCs w:val="23"/>
@@ -2566,7 +2348,8 @@
       </w:r>
       <w:r>
         <w:rPr>
-          <w:rFonts w:ascii="Arial" w:hAnsi="Arial" w:cs="Arial"/>
+          <w:rFonts w:cs="Arial"/>
+          <w:i/>
           <w:color w:val="525C65"/>
           <w:sz w:val="23"/>
           <w:szCs w:val="23"/>
@@ -2577,7 +2360,8 @@
       <w:r>
         <w:rPr>
           <w:rStyle w:val="apple-converted-space"/>
-          <w:rFonts w:ascii="Arial" w:hAnsi="Arial" w:cs="Arial"/>
+          <w:rFonts w:cs="Arial"/>
+          <w:i/>
           <w:color w:val="525C65"/>
           <w:sz w:val="23"/>
           <w:szCs w:val="23"/>
@@ -2588,7 +2372,8 @@
       <w:r>
         <w:rPr>
           <w:rStyle w:val="HTMLCode"/>
-          <w:rFonts w:ascii="Lucida Console" w:eastAsiaTheme="minorHAnsi" w:hAnsi="Lucida Console"/>
+          <w:rFonts w:asciiTheme="minorHAnsi" w:eastAsiaTheme="minorHAnsi" w:hAnsiTheme="minorHAnsi"/>
+          <w:i/>
           <w:color w:val="C7254E"/>
           <w:sz w:val="23"/>
           <w:szCs w:val="23"/>
@@ -2599,7 +2384,8 @@
       </w:r>
       <w:r>
         <w:rPr>
-          <w:rFonts w:ascii="Arial" w:hAnsi="Arial" w:cs="Arial"/>
+          <w:rFonts w:cs="Arial"/>
+          <w:i/>
           <w:color w:val="525C65"/>
           <w:sz w:val="23"/>
           <w:szCs w:val="23"/>
@@ -2610,7 +2396,8 @@
       <w:r>
         <w:rPr>
           <w:rStyle w:val="apple-converted-space"/>
-          <w:rFonts w:ascii="Arial" w:hAnsi="Arial" w:cs="Arial"/>
+          <w:rFonts w:cs="Arial"/>
+          <w:i/>
           <w:color w:val="525C65"/>
           <w:sz w:val="23"/>
           <w:szCs w:val="23"/>
@@ -2621,7 +2408,8 @@
       <w:r>
         <w:rPr>
           <w:rStyle w:val="Emphasis"/>
-          <w:rFonts w:ascii="Arial" w:hAnsi="Arial" w:cs="Arial"/>
+          <w:rFonts w:cs="Arial"/>
+          <w:i w:val="0"/>
           <w:color w:val="525C65"/>
           <w:sz w:val="23"/>
           <w:szCs w:val="23"/>
@@ -2696,62 +2484,47 @@
         <w:shd w:val="clear" w:color="auto" w:fill="FFFFFF"/>
         <w:spacing w:after="0" w:line="240" w:lineRule="auto"/>
         <w:textAlignment w:val="baseline"/>
-        <w:rPr>
-          <w:rStyle w:val="Emphasis"/>
-          <w:rFonts w:ascii="inherit" w:eastAsia="Times New Roman" w:hAnsi="inherit" w:cs="Arial"/>
-          <w:i w:val="0"/>
-          <w:iCs w:val="0"/>
-          <w:color w:val="525C65"/>
-          <w:sz w:val="23"/>
-          <w:szCs w:val="23"/>
-        </w:rPr>
-      </w:pPr>
-      <w:r>
-        <w:rPr>
-          <w:rStyle w:val="Emphasis"/>
-          <w:rFonts w:ascii="inherit" w:eastAsia="Times New Roman" w:hAnsi="inherit" w:cs="Arial"/>
-          <w:i w:val="0"/>
-          <w:iCs w:val="0"/>
-          <w:color w:val="525C65"/>
-          <w:sz w:val="23"/>
-          <w:szCs w:val="23"/>
-        </w:rPr>
-        <w:t xml:space="preserve">Initial version I had just stored the count of characters in an ordered counter but it required me to scan the ordered counter to return first unique character. So in the next version (given below), just used two different sets to track duplicate and unique characters. Used ordered dictionary to act as ordered set (since sets usually do not have any order) for unique character case so that I can just return its first character without needing to scan it. </w:t>
-      </w:r>
-      <w:r>
-        <w:rPr>
-          <w:rStyle w:val="Emphasis"/>
-          <w:rFonts w:ascii="inherit" w:eastAsia="Times New Roman" w:hAnsi="inherit" w:cs="Arial"/>
-          <w:i w:val="0"/>
-          <w:iCs w:val="0"/>
-          <w:color w:val="525C65"/>
-          <w:sz w:val="23"/>
-          <w:szCs w:val="23"/>
-        </w:rPr>
+      </w:pPr>
+      <w:r>
+        <w:t>Initial version I had</w:t>
+      </w:r>
+      <w:r>
+        <w:t>,</w:t>
+      </w:r>
+      <w:r>
+        <w:t xml:space="preserve"> just stored the count of characters in an order</w:t>
+      </w:r>
+      <w:r>
+        <w:t>ed counter but it required a</w:t>
+      </w:r>
+      <w:r>
+        <w:t xml:space="preserve"> scan </w:t>
+      </w:r>
+      <w:r>
+        <w:t>of the</w:t>
+      </w:r>
+      <w:r>
+        <w:t xml:space="preserve"> ordered counter to return first unique character</w:t>
+      </w:r>
+      <w:r>
+        <w:t xml:space="preserve"> with count of 1</w:t>
+      </w:r>
+      <w:r>
+        <w:t>. So in the next version (given below),</w:t>
+      </w:r>
+      <w:r>
+        <w:t xml:space="preserve"> I</w:t>
+      </w:r>
+      <w:r>
+        <w:t xml:space="preserve"> just used two different sets to track duplicate and unique characters. Used ordered dictionary to act as ordered set (since sets usually do not have any order) for unique character case so that I can just return its first character without needing to scan it. </w:t>
+      </w:r>
+      <w:r>
         <w:t xml:space="preserve"> Used sets over just plain list as operation cost to delete or check for existence is just O(1) in sets. </w:t>
       </w:r>
       <w:r>
-        <w:rPr>
-          <w:rStyle w:val="Emphasis"/>
-          <w:rFonts w:ascii="inherit" w:eastAsia="Times New Roman" w:hAnsi="inherit" w:cs="Arial"/>
-          <w:i w:val="0"/>
-          <w:iCs w:val="0"/>
-          <w:color w:val="525C65"/>
-          <w:sz w:val="23"/>
-          <w:szCs w:val="23"/>
-        </w:rPr>
         <w:t xml:space="preserve">Time complexity of this code is O(n), where “n” is length of input string since we just make one pass on whole string and each set operations (add/delete) take constant time O(1) . Space complexity is of order O(n) as at most we may need to store </w:t>
       </w:r>
       <w:r>
-        <w:rPr>
-          <w:rStyle w:val="Emphasis"/>
-          <w:rFonts w:ascii="inherit" w:eastAsia="Times New Roman" w:hAnsi="inherit" w:cs="Arial"/>
-          <w:i w:val="0"/>
-          <w:iCs w:val="0"/>
-          <w:color w:val="525C65"/>
-          <w:sz w:val="23"/>
-          <w:szCs w:val="23"/>
-        </w:rPr>
         <w:t>total of “n” characters in our sets (worst case is when all characters are unique).</w:t>
       </w:r>
     </w:p>
@@ -2792,6 +2565,7 @@
           <w:sz w:val="23"/>
           <w:szCs w:val="23"/>
         </w:rPr>
+        <w:lastRenderedPageBreak/>
         <w:t>def first_unique(string):</w:t>
       </w:r>
     </w:p>
@@ -3134,7 +2908,6 @@
           <w:sz w:val="23"/>
           <w:szCs w:val="23"/>
         </w:rPr>
-        <w:lastRenderedPageBreak/>
         <w:t xml:space="preserve">  # </w:t>
       </w:r>
       <w:r>
@@ -3569,38 +3342,48 @@
         <w:pStyle w:val="HTMLPreformatted"/>
         <w:shd w:val="clear" w:color="auto" w:fill="FAFBFC"/>
         <w:wordWrap w:val="0"/>
-        <w:spacing w:before="300" w:after="300"/>
-        <w:textAlignment w:val="baseline"/>
-        <w:rPr>
-          <w:rFonts w:ascii="Lucida Console" w:hAnsi="Lucida Console"/>
-          <w:color w:val="333333"/>
-          <w:sz w:val="23"/>
-          <w:szCs w:val="23"/>
-        </w:rPr>
-      </w:pPr>
+        <w:spacing w:after="300"/>
+        <w:textAlignment w:val="baseline"/>
+        <w:rPr>
+          <w:rFonts w:ascii="Lucida Console" w:hAnsi="Lucida Console"/>
+          <w:color w:val="333333"/>
+          <w:sz w:val="22"/>
+          <w:szCs w:val="22"/>
+        </w:rPr>
+      </w:pPr>
+      <w:r>
+        <w:rPr>
+          <w:rFonts w:ascii="Lucida Console" w:hAnsi="Lucida Console"/>
+          <w:color w:val="333333"/>
+          <w:sz w:val="22"/>
+          <w:szCs w:val="22"/>
+        </w:rPr>
+        <w:lastRenderedPageBreak/>
+        <w:t># Test code</w:t>
+      </w:r>
     </w:p>
     <w:p>
       <w:pPr>
         <w:pStyle w:val="HTMLPreformatted"/>
         <w:shd w:val="clear" w:color="auto" w:fill="FAFBFC"/>
         <w:wordWrap w:val="0"/>
-        <w:spacing w:before="300" w:after="300"/>
-        <w:textAlignment w:val="baseline"/>
-        <w:rPr>
-          <w:rFonts w:ascii="Lucida Console" w:hAnsi="Lucida Console"/>
-          <w:color w:val="333333"/>
-          <w:sz w:val="23"/>
-          <w:szCs w:val="23"/>
-        </w:rPr>
-      </w:pPr>
-      <w:r>
-        <w:rPr>
-          <w:rFonts w:ascii="Lucida Console" w:hAnsi="Lucida Console"/>
-          <w:color w:val="333333"/>
-          <w:sz w:val="23"/>
-          <w:szCs w:val="23"/>
-        </w:rPr>
-        <w:t># Test code</w:t>
+        <w:spacing w:after="300"/>
+        <w:textAlignment w:val="baseline"/>
+        <w:rPr>
+          <w:rFonts w:ascii="Lucida Console" w:hAnsi="Lucida Console"/>
+          <w:color w:val="333333"/>
+          <w:sz w:val="22"/>
+          <w:szCs w:val="22"/>
+        </w:rPr>
+      </w:pPr>
+      <w:r>
+        <w:rPr>
+          <w:rFonts w:ascii="Lucida Console" w:hAnsi="Lucida Console"/>
+          <w:color w:val="333333"/>
+          <w:sz w:val="22"/>
+          <w:szCs w:val="22"/>
+        </w:rPr>
+        <w:t>&gt; first_unique('aabbcdd123')</w:t>
       </w:r>
     </w:p>
     <w:p>
@@ -3608,23 +3391,23 @@
         <w:pStyle w:val="HTMLPreformatted"/>
         <w:shd w:val="clear" w:color="auto" w:fill="FAFBFC"/>
         <w:wordWrap w:val="0"/>
-        <w:spacing w:before="300" w:after="300"/>
-        <w:textAlignment w:val="baseline"/>
-        <w:rPr>
-          <w:rFonts w:ascii="Lucida Console" w:hAnsi="Lucida Console"/>
-          <w:color w:val="333333"/>
-          <w:sz w:val="23"/>
-          <w:szCs w:val="23"/>
-        </w:rPr>
-      </w:pPr>
-      <w:r>
-        <w:rPr>
-          <w:rFonts w:ascii="Lucida Console" w:hAnsi="Lucida Console"/>
-          <w:color w:val="333333"/>
-          <w:sz w:val="23"/>
-          <w:szCs w:val="23"/>
-        </w:rPr>
-        <w:t>&gt; first_unique('aabbcdd123')</w:t>
+        <w:spacing w:after="300"/>
+        <w:textAlignment w:val="baseline"/>
+        <w:rPr>
+          <w:rFonts w:ascii="Lucida Console" w:hAnsi="Lucida Console"/>
+          <w:color w:val="333333"/>
+          <w:sz w:val="22"/>
+          <w:szCs w:val="22"/>
+        </w:rPr>
+      </w:pPr>
+      <w:r>
+        <w:rPr>
+          <w:rFonts w:ascii="Lucida Console" w:hAnsi="Lucida Console"/>
+          <w:color w:val="333333"/>
+          <w:sz w:val="22"/>
+          <w:szCs w:val="22"/>
+        </w:rPr>
+        <w:t>&gt; c</w:t>
       </w:r>
     </w:p>
     <w:p>
@@ -3632,23 +3415,23 @@
         <w:pStyle w:val="HTMLPreformatted"/>
         <w:shd w:val="clear" w:color="auto" w:fill="FAFBFC"/>
         <w:wordWrap w:val="0"/>
-        <w:spacing w:before="300" w:after="300"/>
-        <w:textAlignment w:val="baseline"/>
-        <w:rPr>
-          <w:rFonts w:ascii="Lucida Console" w:hAnsi="Lucida Console"/>
-          <w:color w:val="333333"/>
-          <w:sz w:val="23"/>
-          <w:szCs w:val="23"/>
-        </w:rPr>
-      </w:pPr>
-      <w:r>
-        <w:rPr>
-          <w:rFonts w:ascii="Lucida Console" w:hAnsi="Lucida Console"/>
-          <w:color w:val="333333"/>
-          <w:sz w:val="23"/>
-          <w:szCs w:val="23"/>
-        </w:rPr>
-        <w:t>&gt; c</w:t>
+        <w:spacing w:after="300"/>
+        <w:textAlignment w:val="baseline"/>
+        <w:rPr>
+          <w:rFonts w:ascii="Lucida Console" w:hAnsi="Lucida Console"/>
+          <w:color w:val="333333"/>
+          <w:sz w:val="22"/>
+          <w:szCs w:val="22"/>
+        </w:rPr>
+      </w:pPr>
+      <w:r>
+        <w:rPr>
+          <w:rFonts w:ascii="Lucida Console" w:hAnsi="Lucida Console"/>
+          <w:color w:val="333333"/>
+          <w:sz w:val="22"/>
+          <w:szCs w:val="22"/>
+        </w:rPr>
+        <w:t>&gt; first_unique('a')</w:t>
       </w:r>
     </w:p>
     <w:p>
@@ -3656,38 +3439,47 @@
         <w:pStyle w:val="HTMLPreformatted"/>
         <w:shd w:val="clear" w:color="auto" w:fill="FAFBFC"/>
         <w:wordWrap w:val="0"/>
-        <w:spacing w:before="300" w:after="300"/>
-        <w:textAlignment w:val="baseline"/>
-        <w:rPr>
-          <w:rFonts w:ascii="Lucida Console" w:hAnsi="Lucida Console"/>
-          <w:color w:val="333333"/>
-          <w:sz w:val="23"/>
-          <w:szCs w:val="23"/>
-        </w:rPr>
-      </w:pPr>
+        <w:spacing w:after="300"/>
+        <w:textAlignment w:val="baseline"/>
+        <w:rPr>
+          <w:rFonts w:ascii="Lucida Console" w:hAnsi="Lucida Console"/>
+          <w:color w:val="333333"/>
+          <w:sz w:val="22"/>
+          <w:szCs w:val="22"/>
+        </w:rPr>
+      </w:pPr>
+      <w:r>
+        <w:rPr>
+          <w:rFonts w:ascii="Lucida Console" w:hAnsi="Lucida Console"/>
+          <w:color w:val="333333"/>
+          <w:sz w:val="22"/>
+          <w:szCs w:val="22"/>
+        </w:rPr>
+        <w:t>&gt; a</w:t>
+      </w:r>
     </w:p>
     <w:p>
       <w:pPr>
         <w:pStyle w:val="HTMLPreformatted"/>
         <w:shd w:val="clear" w:color="auto" w:fill="FAFBFC"/>
         <w:wordWrap w:val="0"/>
-        <w:spacing w:before="300" w:after="300"/>
-        <w:textAlignment w:val="baseline"/>
-        <w:rPr>
-          <w:rFonts w:ascii="Lucida Console" w:hAnsi="Lucida Console"/>
-          <w:color w:val="333333"/>
-          <w:sz w:val="23"/>
-          <w:szCs w:val="23"/>
-        </w:rPr>
-      </w:pPr>
-      <w:r>
-        <w:rPr>
-          <w:rFonts w:ascii="Lucida Console" w:hAnsi="Lucida Console"/>
-          <w:color w:val="333333"/>
-          <w:sz w:val="23"/>
-          <w:szCs w:val="23"/>
-        </w:rPr>
-        <w:t>&gt; first_unique('a')</w:t>
+        <w:spacing w:after="300"/>
+        <w:textAlignment w:val="baseline"/>
+        <w:rPr>
+          <w:rFonts w:ascii="Lucida Console" w:hAnsi="Lucida Console"/>
+          <w:color w:val="333333"/>
+          <w:sz w:val="22"/>
+          <w:szCs w:val="22"/>
+        </w:rPr>
+      </w:pPr>
+      <w:r>
+        <w:rPr>
+          <w:rFonts w:ascii="Lucida Console" w:hAnsi="Lucida Console"/>
+          <w:color w:val="333333"/>
+          <w:sz w:val="22"/>
+          <w:szCs w:val="22"/>
+        </w:rPr>
+        <w:t>&gt; first_unique('112233')</w:t>
       </w:r>
     </w:p>
     <w:p>
@@ -3695,87 +3487,37 @@
         <w:pStyle w:val="HTMLPreformatted"/>
         <w:shd w:val="clear" w:color="auto" w:fill="FAFBFC"/>
         <w:wordWrap w:val="0"/>
-        <w:spacing w:before="300" w:after="300"/>
-        <w:textAlignment w:val="baseline"/>
-        <w:rPr>
-          <w:rFonts w:ascii="Lucida Console" w:hAnsi="Lucida Console"/>
-          <w:color w:val="333333"/>
-          <w:sz w:val="23"/>
-          <w:szCs w:val="23"/>
-        </w:rPr>
-      </w:pPr>
-      <w:r>
-        <w:rPr>
-          <w:rFonts w:ascii="Lucida Console" w:hAnsi="Lucida Console"/>
-          <w:color w:val="333333"/>
-          <w:sz w:val="23"/>
-          <w:szCs w:val="23"/>
-        </w:rPr>
-        <w:t>&gt; a</w:t>
-      </w:r>
-    </w:p>
-    <w:p>
-      <w:pPr>
-        <w:pStyle w:val="HTMLPreformatted"/>
-        <w:shd w:val="clear" w:color="auto" w:fill="FAFBFC"/>
-        <w:wordWrap w:val="0"/>
-        <w:spacing w:before="300" w:after="300"/>
-        <w:textAlignment w:val="baseline"/>
-        <w:rPr>
-          <w:rFonts w:ascii="Lucida Console" w:hAnsi="Lucida Console"/>
-          <w:color w:val="333333"/>
-          <w:sz w:val="23"/>
-          <w:szCs w:val="23"/>
-        </w:rPr>
-      </w:pPr>
-    </w:p>
-    <w:p>
-      <w:pPr>
-        <w:pStyle w:val="HTMLPreformatted"/>
-        <w:shd w:val="clear" w:color="auto" w:fill="FAFBFC"/>
-        <w:wordWrap w:val="0"/>
-        <w:spacing w:before="300" w:after="300"/>
-        <w:textAlignment w:val="baseline"/>
-        <w:rPr>
-          <w:rFonts w:ascii="Lucida Console" w:hAnsi="Lucida Console"/>
-          <w:color w:val="333333"/>
-          <w:sz w:val="23"/>
-          <w:szCs w:val="23"/>
-        </w:rPr>
-      </w:pPr>
-      <w:r>
-        <w:rPr>
-          <w:rFonts w:ascii="Lucida Console" w:hAnsi="Lucida Console"/>
-          <w:color w:val="333333"/>
-          <w:sz w:val="23"/>
-          <w:szCs w:val="23"/>
-        </w:rPr>
-        <w:t>&gt; first_unique('112233')</w:t>
-      </w:r>
-    </w:p>
-    <w:p>
-      <w:pPr>
-        <w:pStyle w:val="HTMLPreformatted"/>
-        <w:shd w:val="clear" w:color="auto" w:fill="FAFBFC"/>
-        <w:wordWrap w:val="0"/>
-        <w:spacing w:before="300" w:after="300"/>
-        <w:textAlignment w:val="baseline"/>
-        <w:rPr>
-          <w:rFonts w:ascii="Lucida Console" w:hAnsi="Lucida Console"/>
-          <w:color w:val="333333"/>
-          <w:sz w:val="23"/>
-          <w:szCs w:val="23"/>
-        </w:rPr>
-      </w:pPr>
-      <w:r>
-        <w:rPr>
-          <w:rFonts w:ascii="Lucida Console" w:hAnsi="Lucida Console"/>
-          <w:color w:val="333333"/>
-          <w:sz w:val="23"/>
-          <w:szCs w:val="23"/>
+        <w:spacing w:after="300"/>
+        <w:textAlignment w:val="baseline"/>
+        <w:rPr>
+          <w:rFonts w:ascii="Lucida Console" w:hAnsi="Lucida Console"/>
+          <w:color w:val="333333"/>
+          <w:sz w:val="22"/>
+          <w:szCs w:val="22"/>
+        </w:rPr>
+      </w:pPr>
+      <w:r>
+        <w:rPr>
+          <w:rFonts w:ascii="Lucida Console" w:hAnsi="Lucida Console"/>
+          <w:color w:val="333333"/>
+          <w:sz w:val="22"/>
+          <w:szCs w:val="22"/>
         </w:rPr>
         <w:t>&gt; None</w:t>
       </w:r>
+    </w:p>
+    <w:p>
+      <w:pPr>
+        <w:shd w:val="clear" w:color="auto" w:fill="FFFFFF"/>
+        <w:spacing w:after="0" w:line="240" w:lineRule="auto"/>
+        <w:textAlignment w:val="baseline"/>
+        <w:rPr>
+          <w:rFonts w:ascii="inherit" w:eastAsia="Times New Roman" w:hAnsi="inherit" w:cs="Arial"/>
+          <w:color w:val="525C65"/>
+          <w:sz w:val="23"/>
+          <w:szCs w:val="23"/>
+        </w:rPr>
+      </w:pPr>
     </w:p>
     <w:p>
       <w:pPr>
@@ -3788,20 +3530,21 @@
         <w:ind w:left="0"/>
         <w:textAlignment w:val="baseline"/>
         <w:rPr>
-          <w:rFonts w:ascii="inherit" w:eastAsia="Times New Roman" w:hAnsi="inherit" w:cs="Arial"/>
-          <w:color w:val="525C65"/>
-          <w:sz w:val="23"/>
-          <w:szCs w:val="23"/>
-        </w:rPr>
-      </w:pPr>
-      <w:r>
-        <w:rPr>
-          <w:rFonts w:ascii="inherit" w:eastAsia="Times New Roman" w:hAnsi="inherit" w:cs="Arial"/>
-          <w:color w:val="525C65"/>
-          <w:sz w:val="23"/>
-          <w:szCs w:val="23"/>
-        </w:rPr>
-        <w:lastRenderedPageBreak/>
+          <w:rFonts w:eastAsia="Times New Roman" w:cs="Arial"/>
+          <w:i/>
+          <w:color w:val="525C65"/>
+          <w:sz w:val="23"/>
+          <w:szCs w:val="23"/>
+        </w:rPr>
+      </w:pPr>
+      <w:r>
+        <w:rPr>
+          <w:rFonts w:eastAsia="Times New Roman" w:cs="Arial"/>
+          <w:i/>
+          <w:color w:val="525C65"/>
+          <w:sz w:val="23"/>
+          <w:szCs w:val="23"/>
+        </w:rPr>
         <w:t>What are underfitting and overfitting in the context of Machine Learning? How might you balance them?</w:t>
       </w:r>
     </w:p>
@@ -3811,7 +3554,7 @@
         <w:spacing w:after="0" w:line="240" w:lineRule="auto"/>
         <w:textAlignment w:val="baseline"/>
         <w:rPr>
-          <w:rFonts w:ascii="inherit" w:eastAsia="Times New Roman" w:hAnsi="inherit" w:cs="Arial"/>
+          <w:rFonts w:eastAsia="Times New Roman" w:cs="Arial"/>
           <w:color w:val="525C65"/>
           <w:sz w:val="23"/>
           <w:szCs w:val="23"/>
@@ -3824,99 +3567,98 @@
         <w:spacing w:after="0" w:line="240" w:lineRule="auto"/>
         <w:textAlignment w:val="baseline"/>
         <w:rPr>
-          <w:rFonts w:ascii="inherit" w:eastAsia="Times New Roman" w:hAnsi="inherit" w:cs="Arial"/>
-          <w:color w:val="525C65"/>
-          <w:sz w:val="23"/>
-          <w:szCs w:val="23"/>
-        </w:rPr>
-      </w:pPr>
-      <w:r>
-        <w:rPr>
-          <w:rFonts w:ascii="inherit" w:eastAsia="Times New Roman" w:hAnsi="inherit" w:cs="Arial"/>
-          <w:color w:val="525C65"/>
-          <w:sz w:val="23"/>
-          <w:szCs w:val="23"/>
+          <w:rFonts w:eastAsia="Times New Roman" w:cs="Arial"/>
+          <w:color w:val="525C65"/>
+        </w:rPr>
+      </w:pPr>
+      <w:r>
+        <w:rPr>
+          <w:rFonts w:eastAsia="Times New Roman" w:cs="Arial"/>
+          <w:color w:val="525C65"/>
         </w:rPr>
         <w:t xml:space="preserve">Using machine learning we build a model based on seen data </w:t>
       </w:r>
       <w:r>
         <w:rPr>
-          <w:rFonts w:ascii="inherit" w:eastAsia="Times New Roman" w:hAnsi="inherit" w:cs="Arial"/>
-          <w:color w:val="525C65"/>
-          <w:sz w:val="23"/>
-          <w:szCs w:val="23"/>
+          <w:rFonts w:eastAsia="Times New Roman" w:cs="Arial"/>
+          <w:color w:val="525C65"/>
         </w:rPr>
         <w:t xml:space="preserve">(specialization) </w:t>
       </w:r>
       <w:r>
         <w:rPr>
-          <w:rFonts w:ascii="inherit" w:eastAsia="Times New Roman" w:hAnsi="inherit" w:cs="Arial"/>
-          <w:color w:val="525C65"/>
-          <w:sz w:val="23"/>
-          <w:szCs w:val="23"/>
+          <w:rFonts w:eastAsia="Times New Roman" w:cs="Arial"/>
+          <w:color w:val="525C65"/>
         </w:rPr>
         <w:t>to predict the outcome based on unseen data</w:t>
       </w:r>
       <w:r>
         <w:rPr>
-          <w:rFonts w:ascii="inherit" w:eastAsia="Times New Roman" w:hAnsi="inherit" w:cs="Arial"/>
-          <w:color w:val="525C65"/>
-          <w:sz w:val="23"/>
-          <w:szCs w:val="23"/>
+          <w:rFonts w:eastAsia="Times New Roman" w:cs="Arial"/>
+          <w:color w:val="525C65"/>
         </w:rPr>
         <w:t xml:space="preserve"> (generalization)</w:t>
       </w:r>
       <w:r>
         <w:rPr>
-          <w:rFonts w:ascii="inherit" w:eastAsia="Times New Roman" w:hAnsi="inherit" w:cs="Arial"/>
-          <w:color w:val="525C65"/>
-          <w:sz w:val="23"/>
-          <w:szCs w:val="23"/>
+          <w:rFonts w:eastAsia="Times New Roman" w:cs="Arial"/>
+          <w:color w:val="525C65"/>
         </w:rPr>
         <w:t xml:space="preserve">. </w:t>
       </w:r>
       <w:r>
         <w:rPr>
-          <w:rFonts w:ascii="inherit" w:eastAsia="Times New Roman" w:hAnsi="inherit" w:cs="Arial"/>
-          <w:color w:val="525C65"/>
-          <w:sz w:val="23"/>
-          <w:szCs w:val="23"/>
-        </w:rPr>
-        <w:t>Our model is based on chosen (or learned)</w:t>
-      </w:r>
-      <w:r>
-        <w:rPr>
-          <w:rFonts w:ascii="inherit" w:eastAsia="Times New Roman" w:hAnsi="inherit" w:cs="Arial"/>
-          <w:color w:val="525C65"/>
-          <w:sz w:val="23"/>
-          <w:szCs w:val="23"/>
+          <w:rFonts w:eastAsia="Times New Roman" w:cs="Arial"/>
+          <w:color w:val="525C65"/>
+        </w:rPr>
+        <w:t>Our model consists of</w:t>
+      </w:r>
+      <w:r>
+        <w:rPr>
+          <w:rFonts w:eastAsia="Times New Roman" w:cs="Arial"/>
+          <w:color w:val="525C65"/>
+        </w:rPr>
+        <w:t xml:space="preserve"> chosen (or learned)</w:t>
+      </w:r>
+      <w:r>
+        <w:rPr>
+          <w:rFonts w:eastAsia="Times New Roman" w:cs="Arial"/>
+          <w:color w:val="525C65"/>
         </w:rPr>
         <w:t xml:space="preserve"> set of features (based on our understanding of the problem)</w:t>
       </w:r>
       <w:r>
         <w:rPr>
-          <w:rFonts w:ascii="inherit" w:eastAsia="Times New Roman" w:hAnsi="inherit" w:cs="Arial"/>
-          <w:color w:val="525C65"/>
-          <w:sz w:val="23"/>
-          <w:szCs w:val="23"/>
+          <w:rFonts w:eastAsia="Times New Roman" w:cs="Arial"/>
+          <w:color w:val="525C65"/>
         </w:rPr>
         <w:t xml:space="preserve"> and learned weights on them by training our model on training dataset (seen data). Real test of model accuracy is when we use it on unseen data (tested via our test dataset). </w:t>
       </w:r>
       <w:r>
         <w:rPr>
-          <w:rFonts w:ascii="inherit" w:eastAsia="Times New Roman" w:hAnsi="inherit" w:cs="Arial"/>
-          <w:color w:val="525C65"/>
-          <w:sz w:val="23"/>
-          <w:szCs w:val="23"/>
-        </w:rPr>
-        <w:t xml:space="preserve">Art is to find that right balance between building a model that </w:t>
-      </w:r>
-      <w:r>
-        <w:rPr>
-          <w:rFonts w:ascii="inherit" w:eastAsia="Times New Roman" w:hAnsi="inherit" w:cs="Arial"/>
-          <w:color w:val="525C65"/>
-          <w:sz w:val="23"/>
-          <w:szCs w:val="23"/>
+          <w:rFonts w:eastAsia="Times New Roman" w:cs="Arial"/>
+          <w:color w:val="525C65"/>
+        </w:rPr>
+        <w:t xml:space="preserve">Art </w:t>
+      </w:r>
+      <w:r>
+        <w:rPr>
+          <w:rFonts w:eastAsia="Times New Roman" w:cs="Arial"/>
+          <w:color w:val="525C65"/>
+        </w:rPr>
+        <w:t xml:space="preserve">of building a good model </w:t>
+      </w:r>
+      <w:r>
+        <w:rPr>
+          <w:rFonts w:eastAsia="Times New Roman" w:cs="Arial"/>
+          <w:color w:val="525C65"/>
+        </w:rPr>
+        <w:t xml:space="preserve">is to find that right balance between building a model that </w:t>
+      </w:r>
+      <w:r>
+        <w:rPr>
+          <w:rFonts w:eastAsia="Times New Roman" w:cs="Arial"/>
+          <w:color w:val="525C65"/>
         </w:rPr>
         <w:t>learns from seen data but does well on unseen data as well. Both underfitting (where we do not learn much from seen data) and overfitting (where we tailor too much to seen data) lead to poor performance of our model in real world when it encounters unseen data.</w:t>
       </w:r>
@@ -3927,10 +3669,8 @@
         <w:spacing w:after="0" w:line="240" w:lineRule="auto"/>
         <w:textAlignment w:val="baseline"/>
         <w:rPr>
-          <w:rFonts w:ascii="inherit" w:eastAsia="Times New Roman" w:hAnsi="inherit" w:cs="Arial"/>
-          <w:color w:val="525C65"/>
-          <w:sz w:val="23"/>
-          <w:szCs w:val="23"/>
+          <w:rFonts w:eastAsia="Times New Roman" w:cs="Arial"/>
+          <w:color w:val="525C65"/>
         </w:rPr>
       </w:pPr>
     </w:p>
@@ -3940,108 +3680,84 @@
         <w:spacing w:after="0" w:line="240" w:lineRule="auto"/>
         <w:textAlignment w:val="baseline"/>
         <w:rPr>
-          <w:rFonts w:ascii="inherit" w:eastAsia="Times New Roman" w:hAnsi="inherit" w:cs="Arial"/>
-          <w:color w:val="525C65"/>
-          <w:sz w:val="23"/>
-          <w:szCs w:val="23"/>
-        </w:rPr>
-      </w:pPr>
-      <w:r>
-        <w:rPr>
-          <w:rFonts w:ascii="inherit" w:eastAsia="Times New Roman" w:hAnsi="inherit" w:cs="Arial"/>
-          <w:color w:val="525C65"/>
-          <w:sz w:val="23"/>
-          <w:szCs w:val="23"/>
+          <w:rFonts w:eastAsia="Times New Roman" w:cs="Arial"/>
+          <w:color w:val="525C65"/>
+        </w:rPr>
+      </w:pPr>
+      <w:r>
+        <w:rPr>
+          <w:rFonts w:eastAsia="Times New Roman" w:cs="Arial"/>
+          <w:color w:val="525C65"/>
         </w:rPr>
         <w:t>Underfitting and overfitting is quite similar to classical problem of tradefoff between bias and variance. In case o</w:t>
       </w:r>
       <w:r>
         <w:rPr>
-          <w:rFonts w:ascii="inherit" w:eastAsia="Times New Roman" w:hAnsi="inherit" w:cs="Arial"/>
-          <w:color w:val="525C65"/>
-          <w:sz w:val="23"/>
-          <w:szCs w:val="23"/>
+          <w:rFonts w:eastAsia="Times New Roman" w:cs="Arial"/>
+          <w:color w:val="525C65"/>
         </w:rPr>
         <w:t xml:space="preserve">f underfitting, </w:t>
       </w:r>
       <w:r>
         <w:rPr>
-          <w:rFonts w:ascii="inherit" w:eastAsia="Times New Roman" w:hAnsi="inherit" w:cs="Arial"/>
-          <w:color w:val="525C65"/>
-          <w:sz w:val="23"/>
-          <w:szCs w:val="23"/>
+          <w:rFonts w:eastAsia="Times New Roman" w:cs="Arial"/>
+          <w:color w:val="525C65"/>
         </w:rPr>
         <w:t xml:space="preserve">we end up applying high bias towards generalization where our model (possibly oversimplified with too few features) </w:t>
       </w:r>
       <w:r>
         <w:rPr>
-          <w:rFonts w:ascii="inherit" w:eastAsia="Times New Roman" w:hAnsi="inherit" w:cs="Arial"/>
-          <w:color w:val="525C65"/>
-          <w:sz w:val="23"/>
-          <w:szCs w:val="23"/>
+          <w:rFonts w:eastAsia="Times New Roman" w:cs="Arial"/>
+          <w:color w:val="525C65"/>
         </w:rPr>
         <w:t xml:space="preserve">pays little attention to training data, producing results similar to a pure algorithmic approach. An underfitted model is likely to give high errors on training dataset and may not give good results on test dataset as well. On the other hand, in case of overfitting we end up picking high variance of our training dataset causing our model </w:t>
       </w:r>
       <w:r>
         <w:rPr>
-          <w:rFonts w:ascii="inherit" w:eastAsia="Times New Roman" w:hAnsi="inherit" w:cs="Arial"/>
-          <w:color w:val="525C65"/>
-          <w:sz w:val="23"/>
-          <w:szCs w:val="23"/>
+          <w:rFonts w:eastAsia="Times New Roman" w:cs="Arial"/>
+          <w:color w:val="525C65"/>
         </w:rPr>
         <w:t xml:space="preserve">to overfit </w:t>
       </w:r>
       <w:r>
         <w:rPr>
-          <w:rFonts w:ascii="inherit" w:eastAsia="Times New Roman" w:hAnsi="inherit" w:cs="Arial"/>
-          <w:color w:val="525C65"/>
-          <w:sz w:val="23"/>
-          <w:szCs w:val="23"/>
+          <w:rFonts w:eastAsia="Times New Roman" w:cs="Arial"/>
+          <w:color w:val="525C65"/>
         </w:rPr>
         <w:t xml:space="preserve">(possibly </w:t>
       </w:r>
       <w:r>
         <w:rPr>
-          <w:rFonts w:ascii="inherit" w:eastAsia="Times New Roman" w:hAnsi="inherit" w:cs="Arial"/>
-          <w:color w:val="525C65"/>
-          <w:sz w:val="23"/>
-          <w:szCs w:val="23"/>
+          <w:rFonts w:eastAsia="Times New Roman" w:cs="Arial"/>
+          <w:color w:val="525C65"/>
         </w:rPr>
         <w:t xml:space="preserve">made too specific with </w:t>
       </w:r>
       <w:r>
         <w:rPr>
-          <w:rFonts w:ascii="inherit" w:eastAsia="Times New Roman" w:hAnsi="inherit" w:cs="Arial"/>
-          <w:color w:val="525C65"/>
-          <w:sz w:val="23"/>
-          <w:szCs w:val="23"/>
+          <w:rFonts w:eastAsia="Times New Roman" w:cs="Arial"/>
+          <w:color w:val="525C65"/>
         </w:rPr>
         <w:t xml:space="preserve">too many features) </w:t>
       </w:r>
       <w:r>
         <w:rPr>
-          <w:rFonts w:ascii="inherit" w:eastAsia="Times New Roman" w:hAnsi="inherit" w:cs="Arial"/>
-          <w:color w:val="525C65"/>
-          <w:sz w:val="23"/>
-          <w:szCs w:val="23"/>
+          <w:rFonts w:eastAsia="Times New Roman" w:cs="Arial"/>
+          <w:color w:val="525C65"/>
         </w:rPr>
         <w:t xml:space="preserve">to training data so much that it does not generalize well (i.e. does poorly on our unseen data). An overfitted  model will show much higher error on test dataset than training </w:t>
       </w:r>
       <w:r>
         <w:rPr>
-          <w:rFonts w:ascii="inherit" w:eastAsia="Times New Roman" w:hAnsi="inherit" w:cs="Arial"/>
-          <w:color w:val="525C65"/>
-          <w:sz w:val="23"/>
-          <w:szCs w:val="23"/>
+          <w:rFonts w:eastAsia="Times New Roman" w:cs="Arial"/>
+          <w:color w:val="525C65"/>
         </w:rPr>
         <w:t>data</w:t>
       </w:r>
       <w:r>
         <w:rPr>
-          <w:rFonts w:ascii="inherit" w:eastAsia="Times New Roman" w:hAnsi="inherit" w:cs="Arial"/>
-          <w:color w:val="525C65"/>
-          <w:sz w:val="23"/>
-          <w:szCs w:val="23"/>
+          <w:rFonts w:eastAsia="Times New Roman" w:cs="Arial"/>
+          <w:color w:val="525C65"/>
         </w:rPr>
         <w:t xml:space="preserve">set. </w:t>
       </w:r>
@@ -4052,10 +3768,8 @@
         <w:spacing w:after="0" w:line="240" w:lineRule="auto"/>
         <w:textAlignment w:val="baseline"/>
         <w:rPr>
-          <w:rFonts w:ascii="inherit" w:eastAsia="Times New Roman" w:hAnsi="inherit" w:cs="Arial"/>
-          <w:color w:val="525C65"/>
-          <w:sz w:val="23"/>
-          <w:szCs w:val="23"/>
+          <w:rFonts w:eastAsia="Times New Roman" w:cs="Arial"/>
+          <w:color w:val="525C65"/>
         </w:rPr>
       </w:pPr>
     </w:p>
@@ -4065,81 +3779,63 @@
         <w:spacing w:after="0" w:line="240" w:lineRule="auto"/>
         <w:textAlignment w:val="baseline"/>
         <w:rPr>
-          <w:rFonts w:ascii="inherit" w:eastAsia="Times New Roman" w:hAnsi="inherit" w:cs="Arial"/>
-          <w:color w:val="525C65"/>
-          <w:sz w:val="23"/>
-          <w:szCs w:val="23"/>
-        </w:rPr>
-      </w:pPr>
-      <w:r>
-        <w:rPr>
-          <w:rFonts w:ascii="inherit" w:eastAsia="Times New Roman" w:hAnsi="inherit" w:cs="Arial"/>
-          <w:color w:val="525C65"/>
-          <w:sz w:val="23"/>
-          <w:szCs w:val="23"/>
+          <w:rFonts w:eastAsia="Times New Roman" w:cs="Arial"/>
+          <w:color w:val="525C65"/>
+        </w:rPr>
+      </w:pPr>
+      <w:r>
+        <w:rPr>
+          <w:rFonts w:eastAsia="Times New Roman" w:cs="Arial"/>
+          <w:color w:val="525C65"/>
         </w:rPr>
         <w:t xml:space="preserve">Finding that balance between these two extremes is the </w:t>
       </w:r>
       <w:r>
         <w:rPr>
-          <w:rFonts w:ascii="inherit" w:eastAsia="Times New Roman" w:hAnsi="inherit" w:cs="Arial"/>
-          <w:color w:val="525C65"/>
-          <w:sz w:val="23"/>
-          <w:szCs w:val="23"/>
+          <w:rFonts w:eastAsia="Times New Roman" w:cs="Arial"/>
+          <w:color w:val="525C65"/>
         </w:rPr>
         <w:t xml:space="preserve">art of finding that </w:t>
       </w:r>
       <w:r>
         <w:rPr>
-          <w:rFonts w:ascii="inherit" w:eastAsia="Times New Roman" w:hAnsi="inherit" w:cs="Arial"/>
-          <w:color w:val="525C65"/>
-          <w:sz w:val="23"/>
-          <w:szCs w:val="23"/>
+          <w:rFonts w:eastAsia="Times New Roman" w:cs="Arial"/>
+          <w:color w:val="525C65"/>
         </w:rPr>
         <w:t xml:space="preserve">sweet spot where we just make our model as simple as possible (but no simpler) that provides good fit. </w:t>
       </w:r>
       <w:r>
         <w:rPr>
-          <w:rFonts w:ascii="inherit" w:eastAsia="Times New Roman" w:hAnsi="inherit" w:cs="Arial"/>
-          <w:color w:val="525C65"/>
-          <w:sz w:val="23"/>
-          <w:szCs w:val="23"/>
+          <w:rFonts w:eastAsia="Times New Roman" w:cs="Arial"/>
+          <w:color w:val="525C65"/>
         </w:rPr>
         <w:t xml:space="preserve">We need to pick optimal number of high quality features. We could use regularization technique (where we put penalty for extra features) in case of regression, reduce feature set using PCA, discard </w:t>
       </w:r>
       <w:r>
         <w:rPr>
-          <w:rFonts w:ascii="inherit" w:eastAsia="Times New Roman" w:hAnsi="inherit" w:cs="Arial"/>
-          <w:color w:val="525C65"/>
-          <w:sz w:val="23"/>
-          <w:szCs w:val="23"/>
+          <w:rFonts w:eastAsia="Times New Roman" w:cs="Arial"/>
+          <w:color w:val="525C65"/>
         </w:rPr>
         <w:t xml:space="preserve">few </w:t>
       </w:r>
       <w:r>
         <w:rPr>
-          <w:rFonts w:ascii="inherit" w:eastAsia="Times New Roman" w:hAnsi="inherit" w:cs="Arial"/>
-          <w:color w:val="525C65"/>
-          <w:sz w:val="23"/>
-          <w:szCs w:val="23"/>
+          <w:rFonts w:eastAsia="Times New Roman" w:cs="Arial"/>
+          <w:color w:val="525C65"/>
         </w:rPr>
         <w:t xml:space="preserve">branches of decision tree based model to reduce overfitting. </w:t>
       </w:r>
       <w:r>
         <w:rPr>
-          <w:rFonts w:ascii="inherit" w:eastAsia="Times New Roman" w:hAnsi="inherit" w:cs="Arial"/>
-          <w:color w:val="525C65"/>
-          <w:sz w:val="23"/>
-          <w:szCs w:val="23"/>
+          <w:rFonts w:eastAsia="Times New Roman" w:cs="Arial"/>
+          <w:color w:val="525C65"/>
         </w:rPr>
         <w:t>Overfitting is a problem when our evaluation of model on training dataset is not similar to how it gets evaluated against unseen data. While theoretically we could iterate over both training dataset and test dataset to co-relate their performance and find that sweet spot where</w:t>
       </w:r>
       <w:r>
         <w:rPr>
-          <w:rFonts w:ascii="inherit" w:eastAsia="Times New Roman" w:hAnsi="inherit" w:cs="Arial"/>
-          <w:color w:val="525C65"/>
-          <w:sz w:val="23"/>
-          <w:szCs w:val="23"/>
+          <w:rFonts w:eastAsia="Times New Roman" w:cs="Arial"/>
+          <w:color w:val="525C65"/>
         </w:rPr>
         <w:t xml:space="preserve"> error on training set is small both on training and test dataset, it is not practical due to limitation on availability of the data as well as danger of leaking knowledge of test dataset to our learning model which renders it less effective for real world unseen data. </w:t>
       </w:r>
@@ -4150,10 +3846,8 @@
         <w:spacing w:after="0" w:line="240" w:lineRule="auto"/>
         <w:textAlignment w:val="baseline"/>
         <w:rPr>
-          <w:rFonts w:ascii="inherit" w:eastAsia="Times New Roman" w:hAnsi="inherit" w:cs="Arial"/>
-          <w:color w:val="525C65"/>
-          <w:sz w:val="23"/>
-          <w:szCs w:val="23"/>
+          <w:rFonts w:eastAsia="Times New Roman" w:cs="Arial"/>
+          <w:color w:val="525C65"/>
         </w:rPr>
       </w:pPr>
     </w:p>
@@ -4163,491 +3857,234 @@
         <w:spacing w:after="0" w:line="240" w:lineRule="auto"/>
         <w:textAlignment w:val="baseline"/>
         <w:rPr>
-          <w:rFonts w:ascii="inherit" w:eastAsia="Times New Roman" w:hAnsi="inherit" w:cs="Arial"/>
-          <w:color w:val="525C65"/>
-          <w:sz w:val="23"/>
-          <w:szCs w:val="23"/>
-        </w:rPr>
-      </w:pPr>
-      <w:r>
-        <w:rPr>
-          <w:rFonts w:ascii="inherit" w:eastAsia="Times New Roman" w:hAnsi="inherit" w:cs="Arial"/>
-          <w:color w:val="525C65"/>
-          <w:sz w:val="23"/>
-          <w:szCs w:val="23"/>
+          <w:rFonts w:eastAsia="Times New Roman" w:cs="Arial"/>
+          <w:color w:val="525C65"/>
+        </w:rPr>
+      </w:pPr>
+      <w:r>
+        <w:rPr>
+          <w:rFonts w:eastAsia="Times New Roman" w:cs="Arial"/>
+          <w:color w:val="525C65"/>
         </w:rPr>
         <w:t xml:space="preserve">A better approach </w:t>
       </w:r>
       <w:r>
         <w:rPr>
-          <w:rFonts w:ascii="inherit" w:eastAsia="Times New Roman" w:hAnsi="inherit" w:cs="Arial"/>
-          <w:color w:val="525C65"/>
-          <w:sz w:val="23"/>
-          <w:szCs w:val="23"/>
+          <w:rFonts w:eastAsia="Times New Roman" w:cs="Arial"/>
+          <w:color w:val="525C65"/>
         </w:rPr>
         <w:t xml:space="preserve">to avoid overfitting </w:t>
       </w:r>
       <w:r>
         <w:rPr>
-          <w:rFonts w:ascii="inherit" w:eastAsia="Times New Roman" w:hAnsi="inherit" w:cs="Arial"/>
-          <w:color w:val="525C65"/>
-          <w:sz w:val="23"/>
-          <w:szCs w:val="23"/>
+          <w:rFonts w:eastAsia="Times New Roman" w:cs="Arial"/>
+          <w:color w:val="525C65"/>
         </w:rPr>
         <w:t xml:space="preserve">is to introduce a validation phase where we use sampling techniques like k-fold cross validation to indicate when further training is not resulting in better generalization. </w:t>
       </w:r>
       <w:r>
         <w:rPr>
-          <w:rFonts w:ascii="inherit" w:eastAsia="Times New Roman" w:hAnsi="inherit" w:cs="Arial"/>
-          <w:color w:val="525C65"/>
-          <w:sz w:val="23"/>
-          <w:szCs w:val="23"/>
-        </w:rPr>
-        <w:t xml:space="preserve">In cross validation, we come up with a samples of training dataset that can be used to test the generalization performance (similar to when we run it against test dataset) and avoid the problem of overfitting. </w:t>
-      </w:r>
-      <w:r>
-        <w:rPr>
-          <w:rFonts w:ascii="inherit" w:eastAsia="Times New Roman" w:hAnsi="inherit" w:cs="Arial"/>
-          <w:color w:val="525C65"/>
-          <w:sz w:val="23"/>
-          <w:szCs w:val="23"/>
-        </w:rPr>
-        <w:t>I</w:t>
-      </w:r>
-      <w:r>
-        <w:rPr>
-          <w:rFonts w:ascii="inherit" w:eastAsia="Times New Roman" w:hAnsi="inherit" w:cs="Arial"/>
-          <w:color w:val="525C65"/>
-          <w:sz w:val="23"/>
-          <w:szCs w:val="23"/>
-        </w:rPr>
-        <w:t>n</w:t>
-      </w:r>
-      <w:r>
-        <w:rPr>
-          <w:rFonts w:ascii="inherit" w:eastAsia="Times New Roman" w:hAnsi="inherit"/>
-          <w:color w:val="525C65"/>
-          <w:sz w:val="23"/>
-          <w:szCs w:val="23"/>
+          <w:rFonts w:eastAsia="Times New Roman" w:cs="Arial"/>
+          <w:color w:val="525C65"/>
+        </w:rPr>
+        <w:t>In cross validation, we come up with a samples of training dataset that can be used to test the generalization performance (similar to when we run it against test dataset) and avoid the problem of overfitting. In</w:t>
+      </w:r>
+      <w:r>
+        <w:rPr>
+          <w:rFonts w:eastAsia="Times New Roman"/>
+          <w:color w:val="525C65"/>
         </w:rPr>
         <w:t> </w:t>
       </w:r>
       <w:r>
         <w:rPr>
-          <w:rFonts w:ascii="inherit" w:eastAsia="Times New Roman" w:hAnsi="inherit" w:cs="Arial"/>
-          <w:color w:val="525C65"/>
-          <w:sz w:val="23"/>
-          <w:szCs w:val="23"/>
-        </w:rPr>
-        <w:t xml:space="preserve">k-fold cross-validation, </w:t>
-      </w:r>
-      <w:r>
-        <w:rPr>
-          <w:rFonts w:ascii="inherit" w:eastAsia="Times New Roman" w:hAnsi="inherit" w:cs="Arial"/>
-          <w:color w:val="525C65"/>
-          <w:sz w:val="23"/>
-          <w:szCs w:val="23"/>
-        </w:rPr>
-        <w:t>we randomly partition</w:t>
-      </w:r>
-      <w:r>
-        <w:rPr>
-          <w:rFonts w:ascii="inherit" w:eastAsia="Times New Roman" w:hAnsi="inherit" w:cs="Arial"/>
-          <w:color w:val="525C65"/>
-          <w:sz w:val="23"/>
-          <w:szCs w:val="23"/>
-        </w:rPr>
-        <w:t xml:space="preserve"> original </w:t>
-      </w:r>
-      <w:r>
-        <w:rPr>
-          <w:rFonts w:ascii="inherit" w:eastAsia="Times New Roman" w:hAnsi="inherit" w:cs="Arial"/>
-          <w:color w:val="525C65"/>
-          <w:sz w:val="23"/>
-          <w:szCs w:val="23"/>
-        </w:rPr>
-        <w:t xml:space="preserve">training </w:t>
-      </w:r>
-      <w:r>
-        <w:rPr>
-          <w:rFonts w:ascii="inherit" w:eastAsia="Times New Roman" w:hAnsi="inherit" w:cs="Arial"/>
-          <w:color w:val="525C65"/>
-          <w:sz w:val="23"/>
-          <w:szCs w:val="23"/>
-        </w:rPr>
-        <w:t>into</w:t>
-      </w:r>
-      <w:r>
-        <w:rPr>
-          <w:rFonts w:ascii="inherit" w:eastAsia="Times New Roman" w:hAnsi="inherit"/>
-          <w:color w:val="525C65"/>
-          <w:sz w:val="23"/>
-          <w:szCs w:val="23"/>
+          <w:rFonts w:eastAsia="Times New Roman" w:cs="Arial"/>
+          <w:color w:val="525C65"/>
+        </w:rPr>
+        <w:t>k-fold cross-validation, we randomly partition original training into</w:t>
+      </w:r>
+      <w:r>
+        <w:rPr>
+          <w:rFonts w:eastAsia="Times New Roman"/>
+          <w:color w:val="525C65"/>
         </w:rPr>
         <w:t> </w:t>
       </w:r>
       <w:r>
         <w:rPr>
-          <w:rFonts w:ascii="inherit" w:eastAsia="Times New Roman" w:hAnsi="inherit" w:cs="Arial"/>
-          <w:color w:val="525C65"/>
-          <w:sz w:val="23"/>
-          <w:szCs w:val="23"/>
+          <w:rFonts w:eastAsia="Times New Roman" w:cs="Arial"/>
+          <w:color w:val="525C65"/>
         </w:rPr>
         <w:t>k</w:t>
       </w:r>
       <w:r>
         <w:rPr>
-          <w:rFonts w:ascii="inherit" w:eastAsia="Times New Roman" w:hAnsi="inherit"/>
-          <w:color w:val="525C65"/>
-          <w:sz w:val="23"/>
-          <w:szCs w:val="23"/>
+          <w:rFonts w:eastAsia="Times New Roman"/>
+          <w:color w:val="525C65"/>
         </w:rPr>
         <w:t> </w:t>
       </w:r>
       <w:r>
         <w:rPr>
-          <w:rFonts w:ascii="inherit" w:eastAsia="Times New Roman" w:hAnsi="inherit" w:cs="Arial"/>
-          <w:color w:val="525C65"/>
-          <w:sz w:val="23"/>
-          <w:szCs w:val="23"/>
-        </w:rPr>
-        <w:t>equal sized subsamples. From</w:t>
-      </w:r>
-      <w:r>
-        <w:rPr>
-          <w:rFonts w:ascii="inherit" w:eastAsia="Times New Roman" w:hAnsi="inherit" w:cs="Arial"/>
-          <w:color w:val="525C65"/>
-          <w:sz w:val="23"/>
-          <w:szCs w:val="23"/>
-        </w:rPr>
-        <w:t xml:space="preserve"> the</w:t>
-      </w:r>
-      <w:r>
-        <w:rPr>
-          <w:rFonts w:ascii="inherit" w:eastAsia="Times New Roman" w:hAnsi="inherit" w:cs="Arial"/>
-          <w:color w:val="525C65"/>
-          <w:sz w:val="23"/>
-          <w:szCs w:val="23"/>
-        </w:rPr>
-        <w:t>se</w:t>
-      </w:r>
-      <w:r>
-        <w:rPr>
-          <w:rFonts w:ascii="inherit" w:eastAsia="Times New Roman" w:hAnsi="inherit"/>
-          <w:color w:val="525C65"/>
-          <w:sz w:val="23"/>
-          <w:szCs w:val="23"/>
+          <w:rFonts w:eastAsia="Times New Roman" w:cs="Arial"/>
+          <w:color w:val="525C65"/>
+        </w:rPr>
+        <w:t>equal sized subsamples. From these</w:t>
+      </w:r>
+      <w:r>
+        <w:rPr>
+          <w:rFonts w:eastAsia="Times New Roman"/>
+          <w:color w:val="525C65"/>
         </w:rPr>
         <w:t> </w:t>
       </w:r>
       <w:r>
         <w:rPr>
-          <w:rFonts w:ascii="inherit" w:eastAsia="Times New Roman" w:hAnsi="inherit" w:cs="Arial"/>
-          <w:color w:val="525C65"/>
-          <w:sz w:val="23"/>
-          <w:szCs w:val="23"/>
+          <w:rFonts w:eastAsia="Times New Roman" w:cs="Arial"/>
+          <w:color w:val="525C65"/>
         </w:rPr>
         <w:t>k</w:t>
       </w:r>
       <w:r>
         <w:rPr>
-          <w:rFonts w:ascii="inherit" w:eastAsia="Times New Roman" w:hAnsi="inherit"/>
-          <w:color w:val="525C65"/>
-          <w:sz w:val="23"/>
-          <w:szCs w:val="23"/>
+          <w:rFonts w:eastAsia="Times New Roman"/>
+          <w:color w:val="525C65"/>
         </w:rPr>
         <w:t> </w:t>
       </w:r>
       <w:r>
         <w:rPr>
-          <w:rFonts w:ascii="inherit" w:eastAsia="Times New Roman" w:hAnsi="inherit" w:cs="Arial"/>
-          <w:color w:val="525C65"/>
-          <w:sz w:val="23"/>
-          <w:szCs w:val="23"/>
-        </w:rPr>
-        <w:t xml:space="preserve">subsamples, </w:t>
-      </w:r>
-      <w:r>
-        <w:rPr>
-          <w:rFonts w:ascii="inherit" w:eastAsia="Times New Roman" w:hAnsi="inherit" w:cs="Arial"/>
-          <w:color w:val="525C65"/>
-          <w:sz w:val="23"/>
-          <w:szCs w:val="23"/>
-        </w:rPr>
-        <w:t>we</w:t>
-      </w:r>
-      <w:r>
-        <w:rPr>
-          <w:rFonts w:ascii="inherit" w:eastAsia="Times New Roman" w:hAnsi="inherit" w:cs="Arial"/>
-          <w:color w:val="525C65"/>
-          <w:sz w:val="23"/>
-          <w:szCs w:val="23"/>
-        </w:rPr>
-        <w:t xml:space="preserve"> keep </w:t>
-      </w:r>
-      <w:r>
-        <w:rPr>
-          <w:rFonts w:ascii="inherit" w:eastAsia="Times New Roman" w:hAnsi="inherit" w:cs="Arial"/>
-          <w:color w:val="525C65"/>
-          <w:sz w:val="23"/>
-          <w:szCs w:val="23"/>
-        </w:rPr>
-        <w:t>a single subsample as the validation data for testing the model, and the remaining</w:t>
-      </w:r>
-      <w:r>
-        <w:rPr>
-          <w:rFonts w:ascii="inherit" w:eastAsia="Times New Roman" w:hAnsi="inherit"/>
-          <w:color w:val="525C65"/>
-          <w:sz w:val="23"/>
-          <w:szCs w:val="23"/>
+          <w:rFonts w:eastAsia="Times New Roman" w:cs="Arial"/>
+          <w:color w:val="525C65"/>
+        </w:rPr>
+        <w:t>subsamples, we</w:t>
+      </w:r>
+      <w:r>
+        <w:rPr>
+          <w:rFonts w:eastAsia="Times New Roman" w:cs="Arial"/>
+          <w:color w:val="525C65"/>
+        </w:rPr>
+        <w:t xml:space="preserve"> keep a single subsample as the validation data for testing the model, and the remaining</w:t>
+      </w:r>
+      <w:r>
+        <w:rPr>
+          <w:rFonts w:eastAsia="Times New Roman"/>
+          <w:color w:val="525C65"/>
         </w:rPr>
         <w:t> </w:t>
       </w:r>
       <w:r>
         <w:rPr>
-          <w:rFonts w:ascii="inherit" w:eastAsia="Times New Roman" w:hAnsi="inherit" w:cs="Arial"/>
-          <w:color w:val="525C65"/>
-          <w:sz w:val="23"/>
-          <w:szCs w:val="23"/>
-        </w:rPr>
-        <w:t>k − 1 subsamples are used as training data</w:t>
-      </w:r>
-      <w:r>
-        <w:rPr>
-          <w:rFonts w:ascii="inherit" w:eastAsia="Times New Roman" w:hAnsi="inherit" w:cs="Arial"/>
-          <w:color w:val="525C65"/>
-          <w:sz w:val="23"/>
-          <w:szCs w:val="23"/>
-        </w:rPr>
-        <w:t>. This</w:t>
-      </w:r>
-      <w:r>
-        <w:rPr>
-          <w:rFonts w:ascii="inherit" w:eastAsia="Times New Roman" w:hAnsi="inherit" w:cs="Arial"/>
-          <w:color w:val="525C65"/>
-          <w:sz w:val="23"/>
-          <w:szCs w:val="23"/>
-        </w:rPr>
-        <w:t xml:space="preserve"> cross-validation </w:t>
-      </w:r>
-      <w:r>
-        <w:rPr>
-          <w:rFonts w:ascii="inherit" w:eastAsia="Times New Roman" w:hAnsi="inherit" w:cs="Arial"/>
-          <w:color w:val="525C65"/>
-          <w:sz w:val="23"/>
-          <w:szCs w:val="23"/>
-        </w:rPr>
-        <w:t>iteration</w:t>
-      </w:r>
-      <w:r>
-        <w:rPr>
-          <w:rFonts w:ascii="inherit" w:eastAsia="Times New Roman" w:hAnsi="inherit" w:cs="Arial"/>
-          <w:color w:val="525C65"/>
-          <w:sz w:val="23"/>
-          <w:szCs w:val="23"/>
+          <w:rFonts w:eastAsia="Times New Roman" w:cs="Arial"/>
+          <w:color w:val="525C65"/>
+        </w:rPr>
+        <w:t xml:space="preserve">k − 1 subsamples are used as training data. This cross-validation iteration </w:t>
+      </w:r>
+      <w:r>
+        <w:rPr>
+          <w:rFonts w:eastAsia="Times New Roman" w:cs="Arial"/>
+          <w:color w:val="525C65"/>
+        </w:rPr>
+        <w:t xml:space="preserve">of train and test </w:t>
+      </w:r>
+      <w:r>
+        <w:rPr>
+          <w:rFonts w:eastAsia="Times New Roman" w:cs="Arial"/>
+          <w:color w:val="525C65"/>
+        </w:rPr>
+        <w:t>is repeated</w:t>
+      </w:r>
+      <w:r>
+        <w:rPr>
+          <w:rFonts w:eastAsia="Times New Roman"/>
+          <w:color w:val="525C65"/>
+        </w:rPr>
+        <w:t> </w:t>
+      </w:r>
+      <w:r>
+        <w:rPr>
+          <w:rFonts w:eastAsia="Times New Roman" w:cs="Arial"/>
+          <w:color w:val="525C65"/>
+        </w:rPr>
+        <w:t>k</w:t>
+      </w:r>
+      <w:r>
+        <w:rPr>
+          <w:rFonts w:eastAsia="Times New Roman"/>
+          <w:color w:val="525C65"/>
+        </w:rPr>
+        <w:t> </w:t>
+      </w:r>
+      <w:r>
+        <w:rPr>
+          <w:rFonts w:eastAsia="Times New Roman" w:cs="Arial"/>
+          <w:color w:val="525C65"/>
+        </w:rPr>
+        <w:t>times</w:t>
+      </w:r>
+      <w:r>
+        <w:rPr>
+          <w:rFonts w:eastAsia="Times New Roman" w:cs="Arial"/>
+          <w:color w:val="525C65"/>
+        </w:rPr>
+        <w:t xml:space="preserve">. </w:t>
+      </w:r>
+      <w:r>
+        <w:rPr>
+          <w:rFonts w:eastAsia="Times New Roman" w:cs="Arial"/>
+          <w:color w:val="525C65"/>
+        </w:rPr>
+        <w:t>The</w:t>
+      </w:r>
+      <w:r>
+        <w:rPr>
+          <w:rFonts w:eastAsia="Times New Roman"/>
+          <w:color w:val="525C65"/>
+        </w:rPr>
+        <w:t xml:space="preserve"> averaged </w:t>
+      </w:r>
+      <w:r>
+        <w:rPr>
+          <w:rFonts w:eastAsia="Times New Roman" w:cs="Arial"/>
+          <w:color w:val="525C65"/>
+        </w:rPr>
+        <w:t>results from these iterations</w:t>
+      </w:r>
+      <w:r>
+        <w:rPr>
+          <w:rFonts w:eastAsia="Times New Roman" w:cs="Arial"/>
+          <w:color w:val="525C65"/>
         </w:rPr>
         <w:t xml:space="preserve"> </w:t>
       </w:r>
       <w:r>
         <w:rPr>
-          <w:rFonts w:ascii="inherit" w:eastAsia="Times New Roman" w:hAnsi="inherit" w:cs="Arial"/>
-          <w:color w:val="525C65"/>
-          <w:sz w:val="23"/>
-          <w:szCs w:val="23"/>
-        </w:rPr>
-        <w:t xml:space="preserve">of train and test </w:t>
-      </w:r>
-      <w:r>
-        <w:rPr>
-          <w:rFonts w:ascii="inherit" w:eastAsia="Times New Roman" w:hAnsi="inherit" w:cs="Arial"/>
-          <w:color w:val="525C65"/>
-          <w:sz w:val="23"/>
-          <w:szCs w:val="23"/>
-        </w:rPr>
-        <w:t>is repeated</w:t>
-      </w:r>
-      <w:r>
-        <w:rPr>
-          <w:rFonts w:ascii="inherit" w:eastAsia="Times New Roman" w:hAnsi="inherit"/>
-          <w:color w:val="525C65"/>
-          <w:sz w:val="23"/>
-          <w:szCs w:val="23"/>
-        </w:rPr>
-        <w:t> </w:t>
-      </w:r>
-      <w:r>
-        <w:rPr>
-          <w:rFonts w:ascii="inherit" w:eastAsia="Times New Roman" w:hAnsi="inherit" w:cs="Arial"/>
-          <w:color w:val="525C65"/>
-          <w:sz w:val="23"/>
-          <w:szCs w:val="23"/>
-        </w:rPr>
-        <w:t>k</w:t>
-      </w:r>
-      <w:r>
-        <w:rPr>
-          <w:rFonts w:ascii="inherit" w:eastAsia="Times New Roman" w:hAnsi="inherit"/>
-          <w:color w:val="525C65"/>
-          <w:sz w:val="23"/>
-          <w:szCs w:val="23"/>
-        </w:rPr>
-        <w:t> </w:t>
-      </w:r>
-      <w:r>
-        <w:rPr>
-          <w:rFonts w:ascii="inherit" w:eastAsia="Times New Roman" w:hAnsi="inherit" w:cs="Arial"/>
-          <w:color w:val="525C65"/>
-          <w:sz w:val="23"/>
-          <w:szCs w:val="23"/>
-        </w:rPr>
-        <w:t>times</w:t>
-      </w:r>
-      <w:r>
-        <w:rPr>
-          <w:rFonts w:ascii="inherit" w:eastAsia="Times New Roman" w:hAnsi="inherit" w:cs="Arial"/>
-          <w:color w:val="525C65"/>
-          <w:sz w:val="23"/>
-          <w:szCs w:val="23"/>
-        </w:rPr>
-        <w:t xml:space="preserve">. </w:t>
-      </w:r>
-      <w:r>
-        <w:rPr>
-          <w:rFonts w:ascii="inherit" w:eastAsia="Times New Roman" w:hAnsi="inherit" w:cs="Arial"/>
-          <w:color w:val="525C65"/>
-          <w:sz w:val="23"/>
-          <w:szCs w:val="23"/>
-        </w:rPr>
-        <w:t>The</w:t>
-      </w:r>
-      <w:r>
-        <w:rPr>
-          <w:rFonts w:ascii="inherit" w:eastAsia="Times New Roman" w:hAnsi="inherit"/>
-          <w:color w:val="525C65"/>
-          <w:sz w:val="23"/>
-          <w:szCs w:val="23"/>
-        </w:rPr>
-        <w:t xml:space="preserve"> averaged </w:t>
-      </w:r>
-      <w:r>
-        <w:rPr>
-          <w:rFonts w:ascii="inherit" w:eastAsia="Times New Roman" w:hAnsi="inherit" w:cs="Arial"/>
-          <w:color w:val="525C65"/>
-          <w:sz w:val="23"/>
-          <w:szCs w:val="23"/>
-        </w:rPr>
-        <w:t>results from these iterations</w:t>
-      </w:r>
-      <w:r>
-        <w:rPr>
-          <w:rFonts w:ascii="inherit" w:eastAsia="Times New Roman" w:hAnsi="inherit" w:cs="Arial"/>
-          <w:color w:val="525C65"/>
-          <w:sz w:val="23"/>
-          <w:szCs w:val="23"/>
-        </w:rPr>
-        <w:t xml:space="preserve"> </w:t>
-      </w:r>
-      <w:r>
-        <w:rPr>
-          <w:rFonts w:ascii="inherit" w:eastAsia="Times New Roman" w:hAnsi="inherit" w:cs="Arial"/>
-          <w:color w:val="525C65"/>
-          <w:sz w:val="23"/>
-          <w:szCs w:val="23"/>
+          <w:rFonts w:eastAsia="Times New Roman" w:cs="Arial"/>
+          <w:color w:val="525C65"/>
         </w:rPr>
         <w:t xml:space="preserve">are better indicator of performance </w:t>
       </w:r>
       <w:r>
         <w:rPr>
-          <w:rFonts w:ascii="inherit" w:eastAsia="Times New Roman" w:hAnsi="inherit" w:cs="Arial"/>
-          <w:color w:val="525C65"/>
-          <w:sz w:val="23"/>
-          <w:szCs w:val="23"/>
+          <w:rFonts w:eastAsia="Times New Roman" w:cs="Arial"/>
+          <w:color w:val="525C65"/>
         </w:rPr>
         <w:t xml:space="preserve">with our real test dataset (i.e. </w:t>
       </w:r>
       <w:r>
         <w:rPr>
-          <w:rFonts w:ascii="inherit" w:eastAsia="Times New Roman" w:hAnsi="inherit" w:cs="Arial"/>
-          <w:color w:val="525C65"/>
-          <w:sz w:val="23"/>
-          <w:szCs w:val="23"/>
+          <w:rFonts w:eastAsia="Times New Roman" w:cs="Arial"/>
+          <w:color w:val="525C65"/>
         </w:rPr>
         <w:t>of our model in real world</w:t>
       </w:r>
       <w:r>
         <w:rPr>
-          <w:rFonts w:ascii="inherit" w:eastAsia="Times New Roman" w:hAnsi="inherit" w:cs="Arial"/>
-          <w:color w:val="525C65"/>
-          <w:sz w:val="23"/>
-          <w:szCs w:val="23"/>
+          <w:rFonts w:eastAsia="Times New Roman" w:cs="Arial"/>
+          <w:color w:val="525C65"/>
         </w:rPr>
         <w:t>).</w:t>
       </w:r>
-    </w:p>
-    <w:p>
-      <w:pPr>
-        <w:shd w:val="clear" w:color="auto" w:fill="FFFFFF"/>
-        <w:spacing w:after="0" w:line="240" w:lineRule="auto"/>
-        <w:textAlignment w:val="baseline"/>
-        <w:rPr>
-          <w:rFonts w:ascii="inherit" w:eastAsia="Times New Roman" w:hAnsi="inherit" w:cs="Arial"/>
-          <w:color w:val="525C65"/>
-          <w:sz w:val="23"/>
-          <w:szCs w:val="23"/>
-        </w:rPr>
-      </w:pPr>
-    </w:p>
-    <w:p>
-      <w:pPr>
-        <w:shd w:val="clear" w:color="auto" w:fill="FFFFFF"/>
-        <w:spacing w:after="0" w:line="240" w:lineRule="auto"/>
-        <w:textAlignment w:val="baseline"/>
-        <w:rPr>
-          <w:rFonts w:ascii="inherit" w:eastAsia="Times New Roman" w:hAnsi="inherit" w:cs="Arial"/>
-          <w:color w:val="525C65"/>
-          <w:sz w:val="23"/>
-          <w:szCs w:val="23"/>
-        </w:rPr>
-      </w:pPr>
-    </w:p>
-    <w:p>
-      <w:pPr>
-        <w:shd w:val="clear" w:color="auto" w:fill="FFFFFF"/>
-        <w:spacing w:after="0" w:line="240" w:lineRule="auto"/>
-        <w:textAlignment w:val="baseline"/>
-        <w:rPr>
-          <w:rFonts w:ascii="inherit" w:eastAsia="Times New Roman" w:hAnsi="inherit" w:cs="Arial"/>
-          <w:color w:val="525C65"/>
-          <w:sz w:val="23"/>
-          <w:szCs w:val="23"/>
-        </w:rPr>
-      </w:pPr>
-    </w:p>
-    <w:p>
-      <w:pPr>
-        <w:shd w:val="clear" w:color="auto" w:fill="FFFFFF"/>
-        <w:spacing w:after="0" w:line="240" w:lineRule="auto"/>
-        <w:textAlignment w:val="baseline"/>
-        <w:rPr>
-          <w:rFonts w:ascii="inherit" w:eastAsia="Times New Roman" w:hAnsi="inherit" w:cs="Arial"/>
-          <w:color w:val="525C65"/>
-          <w:sz w:val="23"/>
-          <w:szCs w:val="23"/>
-        </w:rPr>
-      </w:pPr>
-    </w:p>
-    <w:p>
-      <w:pPr>
-        <w:shd w:val="clear" w:color="auto" w:fill="FFFFFF"/>
-        <w:spacing w:after="0" w:line="240" w:lineRule="auto"/>
-        <w:textAlignment w:val="baseline"/>
-        <w:rPr>
-          <w:rFonts w:ascii="inherit" w:eastAsia="Times New Roman" w:hAnsi="inherit" w:cs="Arial"/>
-          <w:color w:val="525C65"/>
-          <w:sz w:val="23"/>
-          <w:szCs w:val="23"/>
-        </w:rPr>
-      </w:pPr>
     </w:p>
     <w:p>
       <w:pPr>
@@ -4686,15 +4123,17 @@
         <w:ind w:left="0"/>
         <w:textAlignment w:val="baseline"/>
         <w:rPr>
-          <w:rFonts w:ascii="inherit" w:eastAsia="Times New Roman" w:hAnsi="inherit" w:cs="Arial"/>
-          <w:color w:val="525C65"/>
-          <w:sz w:val="23"/>
-          <w:szCs w:val="23"/>
-        </w:rPr>
-      </w:pPr>
-      <w:r>
-        <w:rPr>
-          <w:rFonts w:ascii="inherit" w:eastAsia="Times New Roman" w:hAnsi="inherit" w:cs="Arial"/>
+          <w:rFonts w:eastAsia="Times New Roman" w:cs="Arial"/>
+          <w:i/>
+          <w:color w:val="525C65"/>
+          <w:sz w:val="23"/>
+          <w:szCs w:val="23"/>
+        </w:rPr>
+      </w:pPr>
+      <w:r>
+        <w:rPr>
+          <w:rFonts w:eastAsia="Times New Roman" w:cs="Arial"/>
+          <w:i/>
           <w:color w:val="525C65"/>
           <w:sz w:val="23"/>
           <w:szCs w:val="23"/>
@@ -4722,81 +4161,211 @@
         <w:spacing w:after="0" w:line="240" w:lineRule="auto"/>
         <w:textAlignment w:val="baseline"/>
         <w:rPr>
+          <w:rFonts w:eastAsia="Times New Roman" w:cs="Arial"/>
+          <w:color w:val="525C65"/>
+        </w:rPr>
+      </w:pPr>
+      <w:r>
+        <w:rPr>
+          <w:rFonts w:eastAsia="Times New Roman" w:cs="Arial"/>
+          <w:color w:val="525C65"/>
+        </w:rPr>
+        <w:t>My goals a year from now would be to seen as a person whom organization can count on for making insightful calls based on data which move business forward significantly.</w:t>
+      </w:r>
+      <w:r>
+        <w:rPr>
+          <w:rFonts w:eastAsia="Times New Roman" w:cs="Arial"/>
+          <w:color w:val="525C65"/>
+        </w:rPr>
+        <w:t xml:space="preserve"> I am particularly passionate about working on problems</w:t>
+      </w:r>
+      <w:r>
+        <w:rPr>
+          <w:rFonts w:eastAsia="Times New Roman" w:cs="Arial"/>
+          <w:color w:val="525C65"/>
+        </w:rPr>
+        <w:t xml:space="preserve"> </w:t>
+      </w:r>
+      <w:r>
+        <w:rPr>
+          <w:rFonts w:eastAsia="Times New Roman" w:cs="Arial"/>
+          <w:color w:val="525C65"/>
+        </w:rPr>
+        <w:t xml:space="preserve">which </w:t>
+      </w:r>
+      <w:r>
+        <w:rPr>
+          <w:rFonts w:eastAsia="Times New Roman" w:cs="Arial"/>
+          <w:color w:val="525C65"/>
+        </w:rPr>
+        <w:t>make</w:t>
+      </w:r>
+      <w:r>
+        <w:rPr>
+          <w:rFonts w:eastAsia="Times New Roman" w:cs="Arial"/>
+          <w:color w:val="525C65"/>
+        </w:rPr>
+        <w:t xml:space="preserve"> human life better</w:t>
+      </w:r>
+      <w:r>
+        <w:rPr>
+          <w:rFonts w:eastAsia="Times New Roman" w:cs="Arial"/>
+          <w:color w:val="525C65"/>
+        </w:rPr>
+        <w:t>, make our planet a better place to live</w:t>
+      </w:r>
+      <w:r>
+        <w:rPr>
+          <w:rFonts w:eastAsia="Times New Roman" w:cs="Arial"/>
+          <w:color w:val="525C65"/>
+        </w:rPr>
+        <w:t xml:space="preserve">. </w:t>
+      </w:r>
+      <w:r>
+        <w:rPr>
+          <w:rFonts w:eastAsia="Times New Roman" w:cs="Arial"/>
+          <w:color w:val="525C65"/>
+        </w:rPr>
+        <w:t xml:space="preserve">In the process of getting there, I would like to get good understanding of different data sources and their quality along with kind of questions different stakeholders in organization have. I would also work towards developing deeper understanding of business domain and its customers to </w:t>
+      </w:r>
+      <w:r>
+        <w:rPr>
+          <w:rFonts w:eastAsia="Times New Roman" w:cs="Arial"/>
+          <w:color w:val="525C65"/>
+        </w:rPr>
+        <w:t>better answer questions coming my way</w:t>
+      </w:r>
+      <w:r>
+        <w:rPr>
+          <w:rFonts w:eastAsia="Times New Roman" w:cs="Arial"/>
+          <w:color w:val="525C65"/>
+        </w:rPr>
+        <w:t xml:space="preserve"> as well develop my own insights</w:t>
+      </w:r>
+      <w:r>
+        <w:rPr>
+          <w:rFonts w:eastAsia="Times New Roman" w:cs="Arial"/>
+          <w:color w:val="525C65"/>
+        </w:rPr>
+        <w:t>.</w:t>
+      </w:r>
+      <w:r>
+        <w:rPr>
+          <w:rFonts w:eastAsia="Times New Roman" w:cs="Arial"/>
+          <w:color w:val="525C65"/>
+        </w:rPr>
+        <w:t xml:space="preserve"> Based on </w:t>
+      </w:r>
+      <w:r>
+        <w:rPr>
+          <w:rFonts w:eastAsia="Times New Roman" w:cs="Arial"/>
+          <w:color w:val="525C65"/>
+        </w:rPr>
+        <w:t>best</w:t>
+      </w:r>
+      <w:r>
+        <w:rPr>
+          <w:rFonts w:eastAsia="Times New Roman" w:cs="Arial"/>
+          <w:color w:val="525C65"/>
+        </w:rPr>
+        <w:t xml:space="preserve"> practices in industry and partnering with others across organization</w:t>
+      </w:r>
+      <w:r>
+        <w:rPr>
+          <w:rFonts w:eastAsia="Times New Roman" w:cs="Arial"/>
+          <w:color w:val="525C65"/>
+        </w:rPr>
+        <w:t>, I will develop a repertoire of building blocks to solve data science problems which work best with data sources and business context organization has. I would us</w:t>
+      </w:r>
+      <w:r>
+        <w:rPr>
+          <w:rFonts w:eastAsia="Times New Roman" w:cs="Arial"/>
+          <w:color w:val="525C65"/>
+        </w:rPr>
+        <w:t>e</w:t>
+      </w:r>
+      <w:r>
+        <w:rPr>
+          <w:rFonts w:eastAsia="Times New Roman" w:cs="Arial"/>
+          <w:color w:val="525C65"/>
+        </w:rPr>
+        <w:t xml:space="preserve"> this set </w:t>
+      </w:r>
+      <w:r>
+        <w:rPr>
+          <w:rFonts w:eastAsia="Times New Roman" w:cs="Arial"/>
+          <w:color w:val="525C65"/>
+        </w:rPr>
+        <w:t xml:space="preserve">to </w:t>
+      </w:r>
+      <w:r>
+        <w:rPr>
+          <w:rFonts w:eastAsia="Times New Roman" w:cs="Arial"/>
+          <w:color w:val="525C65"/>
+        </w:rPr>
+        <w:t xml:space="preserve">not only solve problems coming my way but also evangelize them across organization. </w:t>
+      </w:r>
+      <w:r>
+        <w:rPr>
+          <w:rFonts w:eastAsia="Times New Roman" w:cs="Arial"/>
+          <w:color w:val="525C65"/>
+        </w:rPr>
+        <w:t xml:space="preserve">I will work towards building credibility in organization </w:t>
+      </w:r>
+      <w:r>
+        <w:rPr>
+          <w:rFonts w:eastAsia="Times New Roman" w:cs="Arial"/>
+          <w:color w:val="525C65"/>
+        </w:rPr>
+        <w:t xml:space="preserve">by not only delivering on work assigned but also picking at least one project pro-actively. On learning front, I would like to deepen practical exposure to machine </w:t>
+      </w:r>
+      <w:r>
+        <w:rPr>
+          <w:rFonts w:eastAsia="Times New Roman" w:cs="Arial"/>
+          <w:color w:val="525C65"/>
+        </w:rPr>
+        <w:t>learning to solve real problems such as building virtual assistants, harnessing</w:t>
+      </w:r>
+      <w:r>
+        <w:rPr>
+          <w:rFonts w:eastAsia="Times New Roman" w:cs="Arial"/>
+          <w:color w:val="525C65"/>
+        </w:rPr>
+        <w:t xml:space="preserve"> insights from big data and creating visual dashboard that not only present trends but can answer intelligent queries.</w:t>
+      </w:r>
+    </w:p>
+    <w:p>
+      <w:pPr>
+        <w:shd w:val="clear" w:color="auto" w:fill="FFFFFF"/>
+        <w:spacing w:after="0" w:line="240" w:lineRule="auto"/>
+        <w:textAlignment w:val="baseline"/>
+        <w:rPr>
           <w:rFonts w:ascii="inherit" w:eastAsia="Times New Roman" w:hAnsi="inherit" w:cs="Arial"/>
           <w:color w:val="525C65"/>
           <w:sz w:val="23"/>
           <w:szCs w:val="23"/>
         </w:rPr>
       </w:pPr>
-      <w:r>
+    </w:p>
+    <w:p>
+      <w:pPr>
+        <w:shd w:val="clear" w:color="auto" w:fill="FFFFFF"/>
+        <w:spacing w:after="0" w:line="240" w:lineRule="auto"/>
+        <w:textAlignment w:val="baseline"/>
         <w:rPr>
           <w:rFonts w:ascii="inherit" w:eastAsia="Times New Roman" w:hAnsi="inherit" w:cs="Arial"/>
           <w:color w:val="525C65"/>
           <w:sz w:val="23"/>
           <w:szCs w:val="23"/>
         </w:rPr>
-        <w:t xml:space="preserve">My goals a year from now would be to seen as a person whom organization can count on for making insightful calls based on data which move business forward significantly. In the process of getting there, I would like to get good understanding of different data sources and their quality along with kind of questions different stakeholders in organization have. I would also work towards developing deeper understanding of business domain and its customers to </w:t>
-      </w:r>
-      <w:r>
-        <w:rPr>
-          <w:rFonts w:ascii="inherit" w:eastAsia="Times New Roman" w:hAnsi="inherit" w:cs="Arial"/>
-          <w:color w:val="525C65"/>
-          <w:sz w:val="23"/>
-          <w:szCs w:val="23"/>
-        </w:rPr>
-        <w:t xml:space="preserve">not only better answer questions coming my way but also make pro-active proposal based on my insights. </w:t>
-      </w:r>
-      <w:r>
-        <w:rPr>
-          <w:rFonts w:ascii="inherit" w:eastAsia="Times New Roman" w:hAnsi="inherit" w:cs="Arial"/>
-          <w:color w:val="525C65"/>
-          <w:sz w:val="23"/>
-          <w:szCs w:val="23"/>
-        </w:rPr>
-        <w:t xml:space="preserve">I will work towards building credibility in organization </w:t>
-      </w:r>
-      <w:r>
-        <w:rPr>
-          <w:rFonts w:ascii="inherit" w:eastAsia="Times New Roman" w:hAnsi="inherit" w:cs="Arial"/>
-          <w:color w:val="525C65"/>
-          <w:sz w:val="23"/>
-          <w:szCs w:val="23"/>
-        </w:rPr>
-        <w:t>by not only delivering on work assigned but also picking at least one project pro-actively. On learning front, I would like to deepen practical exposure to machine learning to solve real problems.</w:t>
-      </w:r>
+      </w:pPr>
       <w:bookmarkStart w:id="0" w:name="_GoBack"/>
       <w:bookmarkEnd w:id="0"/>
-    </w:p>
-    <w:p>
-      <w:pPr>
-        <w:shd w:val="clear" w:color="auto" w:fill="FFFFFF"/>
-        <w:spacing w:after="0" w:line="240" w:lineRule="auto"/>
-        <w:textAlignment w:val="baseline"/>
-        <w:rPr>
-          <w:rFonts w:ascii="inherit" w:eastAsia="Times New Roman" w:hAnsi="inherit" w:cs="Arial"/>
-          <w:color w:val="525C65"/>
-          <w:sz w:val="23"/>
-          <w:szCs w:val="23"/>
-        </w:rPr>
-      </w:pPr>
-    </w:p>
-    <w:p>
-      <w:pPr>
-        <w:shd w:val="clear" w:color="auto" w:fill="FFFFFF"/>
-        <w:spacing w:after="0" w:line="240" w:lineRule="auto"/>
-        <w:textAlignment w:val="baseline"/>
-        <w:rPr>
-          <w:rFonts w:ascii="inherit" w:eastAsia="Times New Roman" w:hAnsi="inherit" w:cs="Arial"/>
-          <w:color w:val="525C65"/>
-          <w:sz w:val="23"/>
-          <w:szCs w:val="23"/>
-        </w:rPr>
-      </w:pPr>
     </w:p>
     <w:p/>
     <w:sectPr>
       <w:pgSz w:w="12240" w:h="15840"/>
-      <w:pgMar w:top="1440" w:right="1440" w:bottom="1440" w:left="1440" w:header="720" w:footer="720" w:gutter="0"/>
+      <w:pgMar w:top="720" w:right="720" w:bottom="720" w:left="720" w:header="720" w:footer="720" w:gutter="0"/>
       <w:cols w:space="720"/>
       <w:docGrid w:linePitch="360"/>
     </w:sectPr>

</xml_diff>